<commit_message>
Get my profie(Student) implemented
</commit_message>
<xml_diff>
--- a/projectDetails.docx
+++ b/projectDetails.docx
@@ -702,6 +702,221 @@
               <w:t>Reset password on first login</w:t>
             </w:r>
           </w:p>
+          <w:p>
+            <w:pPr>
+              <w:rPr>
+                <w:sz w:val="28"/>
+                <w:szCs w:val="28"/>
+              </w:rPr>
+            </w:pPr>
+          </w:p>
+        </w:tc>
+      </w:tr>
+      <w:tr>
+        <w:trPr>
+          <w:tblCellSpacing w:w="15" w:type="dxa"/>
+        </w:trPr>
+        <w:tc>
+          <w:tcPr>
+            <w:tcW w:w="0" w:type="auto"/>
+            <w:vAlign w:val="center"/>
+          </w:tcPr>
+          <w:p>
+            <w:pPr>
+              <w:rPr>
+                <w:sz w:val="28"/>
+                <w:szCs w:val="28"/>
+              </w:rPr>
+            </w:pPr>
+            <w:r>
+              <w:rPr>
+                <w:sz w:val="28"/>
+                <w:szCs w:val="28"/>
+              </w:rPr>
+              <w:t>POST</w:t>
+            </w:r>
+          </w:p>
+        </w:tc>
+        <w:tc>
+          <w:tcPr>
+            <w:tcW w:w="0" w:type="auto"/>
+            <w:vAlign w:val="center"/>
+          </w:tcPr>
+          <w:p>
+            <w:pPr>
+              <w:rPr>
+                <w:sz w:val="28"/>
+                <w:szCs w:val="28"/>
+              </w:rPr>
+            </w:pPr>
+            <w:r>
+              <w:rPr>
+                <w:sz w:val="28"/>
+                <w:szCs w:val="28"/>
+              </w:rPr>
+              <w:t xml:space="preserve"> </w:t>
+            </w:r>
+            <w:r>
+              <w:rPr>
+                <w:sz w:val="28"/>
+                <w:szCs w:val="28"/>
+              </w:rPr>
+              <w:t>/</w:t>
+            </w:r>
+            <w:proofErr w:type="spellStart"/>
+            <w:r>
+              <w:rPr>
+                <w:sz w:val="28"/>
+                <w:szCs w:val="28"/>
+              </w:rPr>
+              <w:t>api</w:t>
+            </w:r>
+            <w:proofErr w:type="spellEnd"/>
+            <w:r>
+              <w:rPr>
+                <w:sz w:val="28"/>
+                <w:szCs w:val="28"/>
+              </w:rPr>
+              <w:t>/auth/change-password</w:t>
+            </w:r>
+          </w:p>
+          <w:p>
+            <w:pPr>
+              <w:rPr>
+                <w:sz w:val="28"/>
+                <w:szCs w:val="28"/>
+              </w:rPr>
+            </w:pPr>
+          </w:p>
+        </w:tc>
+        <w:tc>
+          <w:tcPr>
+            <w:tcW w:w="0" w:type="auto"/>
+            <w:vAlign w:val="center"/>
+          </w:tcPr>
+          <w:p>
+            <w:pPr>
+              <w:rPr>
+                <w:sz w:val="28"/>
+                <w:szCs w:val="28"/>
+              </w:rPr>
+            </w:pPr>
+            <w:r>
+              <w:rPr>
+                <w:sz w:val="28"/>
+                <w:szCs w:val="28"/>
+              </w:rPr>
+              <w:t>Change password</w:t>
+            </w:r>
+          </w:p>
+        </w:tc>
+      </w:tr>
+      <w:tr>
+        <w:trPr>
+          <w:tblCellSpacing w:w="15" w:type="dxa"/>
+        </w:trPr>
+        <w:tc>
+          <w:tcPr>
+            <w:tcW w:w="0" w:type="auto"/>
+            <w:vAlign w:val="center"/>
+          </w:tcPr>
+          <w:p>
+            <w:pPr>
+              <w:rPr>
+                <w:sz w:val="28"/>
+                <w:szCs w:val="28"/>
+              </w:rPr>
+            </w:pPr>
+            <w:r>
+              <w:rPr>
+                <w:sz w:val="28"/>
+                <w:szCs w:val="28"/>
+              </w:rPr>
+              <w:t>POST</w:t>
+            </w:r>
+          </w:p>
+        </w:tc>
+        <w:tc>
+          <w:tcPr>
+            <w:tcW w:w="0" w:type="auto"/>
+            <w:vAlign w:val="center"/>
+          </w:tcPr>
+          <w:p>
+            <w:pPr>
+              <w:rPr>
+                <w:sz w:val="28"/>
+                <w:szCs w:val="28"/>
+              </w:rPr>
+            </w:pPr>
+            <w:r>
+              <w:rPr>
+                <w:sz w:val="28"/>
+                <w:szCs w:val="28"/>
+              </w:rPr>
+              <w:t>/</w:t>
+            </w:r>
+            <w:proofErr w:type="spellStart"/>
+            <w:r>
+              <w:rPr>
+                <w:sz w:val="28"/>
+                <w:szCs w:val="28"/>
+              </w:rPr>
+              <w:t>api</w:t>
+            </w:r>
+            <w:proofErr w:type="spellEnd"/>
+            <w:r>
+              <w:rPr>
+                <w:sz w:val="28"/>
+                <w:szCs w:val="28"/>
+              </w:rPr>
+              <w:t>/auth/unlock-user</w:t>
+            </w:r>
+          </w:p>
+          <w:p>
+            <w:pPr>
+              <w:rPr>
+                <w:sz w:val="28"/>
+                <w:szCs w:val="28"/>
+              </w:rPr>
+            </w:pPr>
+          </w:p>
+        </w:tc>
+        <w:tc>
+          <w:tcPr>
+            <w:tcW w:w="0" w:type="auto"/>
+            <w:vAlign w:val="center"/>
+          </w:tcPr>
+          <w:p>
+            <w:pPr>
+              <w:rPr>
+                <w:sz w:val="28"/>
+                <w:szCs w:val="28"/>
+              </w:rPr>
+            </w:pPr>
+            <w:r>
+              <w:rPr>
+                <w:sz w:val="28"/>
+                <w:szCs w:val="28"/>
+              </w:rPr>
+              <w:t xml:space="preserve">Unlock locked </w:t>
+            </w:r>
+            <w:proofErr w:type="gramStart"/>
+            <w:r>
+              <w:rPr>
+                <w:sz w:val="28"/>
+                <w:szCs w:val="28"/>
+              </w:rPr>
+              <w:t>user(</w:t>
+            </w:r>
+            <w:proofErr w:type="gramEnd"/>
+            <w:r>
+              <w:rPr>
+                <w:sz w:val="28"/>
+                <w:szCs w:val="28"/>
+              </w:rPr>
+              <w:t>By admin)</w:t>
+            </w:r>
+          </w:p>
         </w:tc>
       </w:tr>
     </w:tbl>
@@ -1300,6 +1515,7 @@
                 <w:sz w:val="28"/>
                 <w:szCs w:val="28"/>
               </w:rPr>
+              <w:lastRenderedPageBreak/>
               <w:t>GET</w:t>
             </w:r>
           </w:p>
@@ -1597,7 +1813,6 @@
           <w:sz w:val="28"/>
           <w:szCs w:val="28"/>
         </w:rPr>
-        <w:lastRenderedPageBreak/>
         <w:t>🎓</w:t>
       </w:r>
       <w:r>
@@ -2805,6 +3020,7 @@
           <w:sz w:val="28"/>
           <w:szCs w:val="28"/>
         </w:rPr>
+        <w:lastRenderedPageBreak/>
         <w:t>👤</w:t>
       </w:r>
       <w:r>
@@ -3194,7 +3410,6 @@
                 <w:sz w:val="28"/>
                 <w:szCs w:val="28"/>
               </w:rPr>
-              <w:lastRenderedPageBreak/>
               <w:t>Method</w:t>
             </w:r>
           </w:p>
@@ -4505,6 +4720,7 @@
           <w:sz w:val="28"/>
           <w:szCs w:val="28"/>
         </w:rPr>
+        <w:lastRenderedPageBreak/>
         <w:t>📚</w:t>
       </w:r>
       <w:r>
@@ -4933,7 +5149,6 @@
                 <w:sz w:val="28"/>
                 <w:szCs w:val="28"/>
               </w:rPr>
-              <w:lastRenderedPageBreak/>
               <w:t>DELETE</w:t>
             </w:r>
           </w:p>
@@ -6309,6 +6524,7 @@
                 <w:sz w:val="28"/>
                 <w:szCs w:val="28"/>
               </w:rPr>
+              <w:lastRenderedPageBreak/>
               <w:t>Method</w:t>
             </w:r>
           </w:p>
@@ -6625,7 +6841,6 @@
           <w:sz w:val="28"/>
           <w:szCs w:val="28"/>
         </w:rPr>
-        <w:lastRenderedPageBreak/>
         <w:t>🔒</w:t>
       </w:r>
       <w:r>
@@ -7540,7 +7755,6 @@
   <w:style w:type="character" w:default="1" w:styleId="DefaultParagraphFont">
     <w:name w:val="Default Paragraph Font"/>
     <w:uiPriority w:val="1"/>
-    <w:semiHidden/>
     <w:unhideWhenUsed/>
   </w:style>
   <w:style w:type="table" w:default="1" w:styleId="TableNormal">

</xml_diff>

<commit_message>
get all courses for student implemented
</commit_message>
<xml_diff>
--- a/projectDetails.docx
+++ b/projectDetails.docx
@@ -343,6 +343,21 @@
               </w:rPr>
               <w:t>POST</w:t>
             </w:r>
+            <w:r>
+              <w:rPr>
+                <w:sz w:val="28"/>
+                <w:szCs w:val="28"/>
+              </w:rPr>
+              <w:t xml:space="preserve"> </w:t>
+            </w:r>
+            <w:r>
+              <w:rPr>
+                <w:rFonts w:ascii="Segoe UI Symbol" w:hAnsi="Segoe UI Symbol" w:cs="Segoe UI Symbol"/>
+                <w:sz w:val="28"/>
+                <w:szCs w:val="28"/>
+              </w:rPr>
+              <w:t>✔</w:t>
+            </w:r>
           </w:p>
         </w:tc>
         <w:tc>
@@ -538,6 +553,21 @@
               </w:rPr>
               <w:t>GET</w:t>
             </w:r>
+            <w:r>
+              <w:rPr>
+                <w:sz w:val="28"/>
+                <w:szCs w:val="28"/>
+              </w:rPr>
+              <w:t xml:space="preserve"> </w:t>
+            </w:r>
+            <w:r>
+              <w:rPr>
+                <w:rFonts w:ascii="Segoe UI Symbol" w:hAnsi="Segoe UI Symbol" w:cs="Segoe UI Symbol"/>
+                <w:sz w:val="28"/>
+                <w:szCs w:val="28"/>
+              </w:rPr>
+              <w:t>✔</w:t>
+            </w:r>
           </w:p>
         </w:tc>
         <w:tc>
@@ -625,6 +655,21 @@
               </w:rPr>
               <w:t>POST</w:t>
             </w:r>
+            <w:r>
+              <w:rPr>
+                <w:sz w:val="28"/>
+                <w:szCs w:val="28"/>
+              </w:rPr>
+              <w:t xml:space="preserve"> </w:t>
+            </w:r>
+            <w:r>
+              <w:rPr>
+                <w:rFonts w:ascii="Segoe UI Symbol" w:hAnsi="Segoe UI Symbol" w:cs="Segoe UI Symbol"/>
+                <w:sz w:val="28"/>
+                <w:szCs w:val="28"/>
+              </w:rPr>
+              <w:t>✔</w:t>
+            </w:r>
           </w:p>
         </w:tc>
         <w:tc>
@@ -735,20 +780,6 @@
               </w:rPr>
               <w:t>POST</w:t>
             </w:r>
-          </w:p>
-        </w:tc>
-        <w:tc>
-          <w:tcPr>
-            <w:tcW w:w="0" w:type="auto"/>
-            <w:vAlign w:val="center"/>
-          </w:tcPr>
-          <w:p>
-            <w:pPr>
-              <w:rPr>
-                <w:sz w:val="28"/>
-                <w:szCs w:val="28"/>
-              </w:rPr>
-            </w:pPr>
             <w:r>
               <w:rPr>
                 <w:sz w:val="28"/>
@@ -758,10 +789,32 @@
             </w:r>
             <w:r>
               <w:rPr>
-                <w:sz w:val="28"/>
-                <w:szCs w:val="28"/>
-              </w:rPr>
-              <w:t>/</w:t>
+                <w:rFonts w:ascii="Segoe UI Symbol" w:hAnsi="Segoe UI Symbol" w:cs="Segoe UI Symbol"/>
+                <w:sz w:val="28"/>
+                <w:szCs w:val="28"/>
+              </w:rPr>
+              <w:t>✔</w:t>
+            </w:r>
+          </w:p>
+        </w:tc>
+        <w:tc>
+          <w:tcPr>
+            <w:tcW w:w="0" w:type="auto"/>
+            <w:vAlign w:val="center"/>
+          </w:tcPr>
+          <w:p>
+            <w:pPr>
+              <w:rPr>
+                <w:sz w:val="28"/>
+                <w:szCs w:val="28"/>
+              </w:rPr>
+            </w:pPr>
+            <w:r>
+              <w:rPr>
+                <w:sz w:val="28"/>
+                <w:szCs w:val="28"/>
+              </w:rPr>
+              <w:t xml:space="preserve"> /</w:t>
             </w:r>
             <w:proofErr w:type="spellStart"/>
             <w:r>
@@ -833,6 +886,21 @@
                 <w:szCs w:val="28"/>
               </w:rPr>
               <w:t>POST</w:t>
+            </w:r>
+            <w:r>
+              <w:rPr>
+                <w:sz w:val="28"/>
+                <w:szCs w:val="28"/>
+              </w:rPr>
+              <w:t xml:space="preserve"> </w:t>
+            </w:r>
+            <w:r>
+              <w:rPr>
+                <w:rFonts w:ascii="Segoe UI Symbol" w:hAnsi="Segoe UI Symbol" w:cs="Segoe UI Symbol"/>
+                <w:sz w:val="28"/>
+                <w:szCs w:val="28"/>
+              </w:rPr>
+              <w:t>✔</w:t>
             </w:r>
           </w:p>
         </w:tc>
@@ -1200,6 +1268,21 @@
               </w:rPr>
               <w:t>POST</w:t>
             </w:r>
+            <w:r>
+              <w:rPr>
+                <w:sz w:val="28"/>
+                <w:szCs w:val="28"/>
+              </w:rPr>
+              <w:t xml:space="preserve"> </w:t>
+            </w:r>
+            <w:r>
+              <w:rPr>
+                <w:rFonts w:ascii="Segoe UI Symbol" w:hAnsi="Segoe UI Symbol" w:cs="Segoe UI Symbol"/>
+                <w:sz w:val="28"/>
+                <w:szCs w:val="28"/>
+              </w:rPr>
+              <w:t>✔</w:t>
+            </w:r>
           </w:p>
         </w:tc>
         <w:tc>
@@ -1315,6 +1398,21 @@
               </w:rPr>
               <w:t>POST</w:t>
             </w:r>
+            <w:r>
+              <w:rPr>
+                <w:sz w:val="28"/>
+                <w:szCs w:val="28"/>
+              </w:rPr>
+              <w:t xml:space="preserve"> </w:t>
+            </w:r>
+            <w:r>
+              <w:rPr>
+                <w:rFonts w:ascii="Segoe UI Symbol" w:hAnsi="Segoe UI Symbol" w:cs="Segoe UI Symbol"/>
+                <w:sz w:val="28"/>
+                <w:szCs w:val="28"/>
+              </w:rPr>
+              <w:t>✔</w:t>
+            </w:r>
           </w:p>
         </w:tc>
         <w:tc>
@@ -1430,6 +1528,21 @@
               </w:rPr>
               <w:t>GET</w:t>
             </w:r>
+            <w:r>
+              <w:rPr>
+                <w:sz w:val="28"/>
+                <w:szCs w:val="28"/>
+              </w:rPr>
+              <w:t xml:space="preserve"> </w:t>
+            </w:r>
+            <w:r>
+              <w:rPr>
+                <w:rFonts w:ascii="Segoe UI Symbol" w:hAnsi="Segoe UI Symbol" w:cs="Segoe UI Symbol"/>
+                <w:sz w:val="28"/>
+                <w:szCs w:val="28"/>
+              </w:rPr>
+              <w:t>✔</w:t>
+            </w:r>
           </w:p>
         </w:tc>
         <w:tc>
@@ -1518,6 +1631,21 @@
               <w:lastRenderedPageBreak/>
               <w:t>GET</w:t>
             </w:r>
+            <w:r>
+              <w:rPr>
+                <w:sz w:val="28"/>
+                <w:szCs w:val="28"/>
+              </w:rPr>
+              <w:t xml:space="preserve"> </w:t>
+            </w:r>
+            <w:r>
+              <w:rPr>
+                <w:rFonts w:ascii="Segoe UI Symbol" w:hAnsi="Segoe UI Symbol" w:cs="Segoe UI Symbol"/>
+                <w:sz w:val="28"/>
+                <w:szCs w:val="28"/>
+              </w:rPr>
+              <w:t>✔</w:t>
+            </w:r>
           </w:p>
         </w:tc>
         <w:tc>
@@ -1604,6 +1732,21 @@
                 <w:szCs w:val="28"/>
               </w:rPr>
               <w:t>PUT</w:t>
+            </w:r>
+            <w:r>
+              <w:rPr>
+                <w:sz w:val="28"/>
+                <w:szCs w:val="28"/>
+              </w:rPr>
+              <w:t xml:space="preserve"> </w:t>
+            </w:r>
+            <w:r>
+              <w:rPr>
+                <w:rFonts w:ascii="Segoe UI Symbol" w:hAnsi="Segoe UI Symbol" w:cs="Segoe UI Symbol"/>
+                <w:sz w:val="28"/>
+                <w:szCs w:val="28"/>
+              </w:rPr>
+              <w:t>✔</w:t>
             </w:r>
           </w:p>
         </w:tc>
@@ -1838,7 +1981,7 @@
         <w:tblLook w:val="04A0" w:firstRow="1" w:lastRow="0" w:firstColumn="1" w:lastColumn="0" w:noHBand="0" w:noVBand="1"/>
       </w:tblPr>
       <w:tblGrid>
-        <w:gridCol w:w="1007"/>
+        <w:gridCol w:w="1200"/>
         <w:gridCol w:w="2908"/>
         <w:gridCol w:w="2375"/>
       </w:tblGrid>
@@ -1950,6 +2093,21 @@
               </w:rPr>
               <w:t>GET</w:t>
             </w:r>
+            <w:r>
+              <w:rPr>
+                <w:sz w:val="28"/>
+                <w:szCs w:val="28"/>
+              </w:rPr>
+              <w:t xml:space="preserve"> </w:t>
+            </w:r>
+            <w:r>
+              <w:rPr>
+                <w:rFonts w:ascii="Segoe UI Symbol" w:hAnsi="Segoe UI Symbol" w:cs="Segoe UI Symbol"/>
+                <w:sz w:val="28"/>
+                <w:szCs w:val="28"/>
+              </w:rPr>
+              <w:t>✔</w:t>
+            </w:r>
           </w:p>
         </w:tc>
         <w:tc>
@@ -2037,6 +2195,21 @@
               </w:rPr>
               <w:t>GET</w:t>
             </w:r>
+            <w:r>
+              <w:rPr>
+                <w:sz w:val="28"/>
+                <w:szCs w:val="28"/>
+              </w:rPr>
+              <w:t xml:space="preserve"> </w:t>
+            </w:r>
+            <w:r>
+              <w:rPr>
+                <w:rFonts w:ascii="Segoe UI Symbol" w:hAnsi="Segoe UI Symbol" w:cs="Segoe UI Symbol"/>
+                <w:sz w:val="28"/>
+                <w:szCs w:val="28"/>
+              </w:rPr>
+              <w:t>✔</w:t>
+            </w:r>
           </w:p>
         </w:tc>
         <w:tc>
@@ -2123,6 +2296,21 @@
                 <w:szCs w:val="28"/>
               </w:rPr>
               <w:t>DELETE</w:t>
+            </w:r>
+            <w:r>
+              <w:rPr>
+                <w:sz w:val="28"/>
+                <w:szCs w:val="28"/>
+              </w:rPr>
+              <w:t xml:space="preserve"> </w:t>
+            </w:r>
+            <w:r>
+              <w:rPr>
+                <w:rFonts w:ascii="Segoe UI Symbol" w:hAnsi="Segoe UI Symbol" w:cs="Segoe UI Symbol"/>
+                <w:sz w:val="28"/>
+                <w:szCs w:val="28"/>
+              </w:rPr>
+              <w:t>✔</w:t>
             </w:r>
           </w:p>
         </w:tc>
@@ -2266,7 +2454,7 @@
         <w:tblLook w:val="04A0" w:firstRow="1" w:lastRow="0" w:firstColumn="1" w:lastColumn="0" w:noHBand="0" w:noVBand="1"/>
       </w:tblPr>
       <w:tblGrid>
-        <w:gridCol w:w="1007"/>
+        <w:gridCol w:w="1200"/>
         <w:gridCol w:w="3938"/>
         <w:gridCol w:w="1997"/>
       </w:tblGrid>
@@ -2378,6 +2566,21 @@
               </w:rPr>
               <w:t>GET</w:t>
             </w:r>
+            <w:r>
+              <w:rPr>
+                <w:sz w:val="28"/>
+                <w:szCs w:val="28"/>
+              </w:rPr>
+              <w:t xml:space="preserve"> </w:t>
+            </w:r>
+            <w:r>
+              <w:rPr>
+                <w:rFonts w:ascii="Segoe UI Symbol" w:hAnsi="Segoe UI Symbol" w:cs="Segoe UI Symbol"/>
+                <w:sz w:val="28"/>
+                <w:szCs w:val="28"/>
+              </w:rPr>
+              <w:t>✔</w:t>
+            </w:r>
           </w:p>
         </w:tc>
         <w:tc>
@@ -2465,6 +2668,21 @@
               </w:rPr>
               <w:t>PUT</w:t>
             </w:r>
+            <w:r>
+              <w:rPr>
+                <w:sz w:val="28"/>
+                <w:szCs w:val="28"/>
+              </w:rPr>
+              <w:t xml:space="preserve"> </w:t>
+            </w:r>
+            <w:r>
+              <w:rPr>
+                <w:rFonts w:ascii="Segoe UI Symbol" w:hAnsi="Segoe UI Symbol" w:cs="Segoe UI Symbol"/>
+                <w:sz w:val="28"/>
+                <w:szCs w:val="28"/>
+              </w:rPr>
+              <w:t>✔</w:t>
+            </w:r>
           </w:p>
         </w:tc>
         <w:tc>
@@ -2551,6 +2769,21 @@
                 <w:szCs w:val="28"/>
               </w:rPr>
               <w:t>DELETE</w:t>
+            </w:r>
+            <w:r>
+              <w:rPr>
+                <w:sz w:val="28"/>
+                <w:szCs w:val="28"/>
+              </w:rPr>
+              <w:t xml:space="preserve"> </w:t>
+            </w:r>
+            <w:r>
+              <w:rPr>
+                <w:rFonts w:ascii="Segoe UI Symbol" w:hAnsi="Segoe UI Symbol" w:cs="Segoe UI Symbol"/>
+                <w:sz w:val="28"/>
+                <w:szCs w:val="28"/>
+              </w:rPr>
+              <w:t>✔</w:t>
             </w:r>
           </w:p>
         </w:tc>
@@ -2972,6 +3205,7 @@
           <w:sz w:val="28"/>
           <w:szCs w:val="28"/>
         </w:rPr>
+        <w:lastRenderedPageBreak/>
         <w:t>👨</w:t>
       </w:r>
       <w:r>
@@ -3020,7 +3254,6 @@
           <w:sz w:val="28"/>
           <w:szCs w:val="28"/>
         </w:rPr>
-        <w:lastRenderedPageBreak/>
         <w:t>👤</w:t>
       </w:r>
       <w:r>
@@ -4698,6 +4931,7 @@
           <w:sz w:val="28"/>
           <w:szCs w:val="28"/>
         </w:rPr>
+        <w:lastRenderedPageBreak/>
         <w:pict w14:anchorId="1B6159B5">
           <v:rect id="_x0000_i1033" style="width:0;height:1.5pt" o:hralign="center" o:hrstd="t" o:hr="t" fillcolor="#a0a0a0" stroked="f"/>
         </w:pict>
@@ -4720,7 +4954,6 @@
           <w:sz w:val="28"/>
           <w:szCs w:val="28"/>
         </w:rPr>
-        <w:lastRenderedPageBreak/>
         <w:t>📚</w:t>
       </w:r>
       <w:r>

</xml_diff>

<commit_message>
Get my courses for teacher implemented
</commit_message>
<xml_diff>
--- a/projectDetails.docx
+++ b/projectDetails.docx
@@ -4369,6 +4369,21 @@
               </w:rPr>
               <w:t>GET</w:t>
             </w:r>
+            <w:r>
+              <w:rPr>
+                <w:sz w:val="28"/>
+                <w:szCs w:val="28"/>
+              </w:rPr>
+              <w:t xml:space="preserve"> </w:t>
+            </w:r>
+            <w:r>
+              <w:rPr>
+                <w:rFonts w:ascii="Segoe UI Symbol" w:hAnsi="Segoe UI Symbol" w:cs="Segoe UI Symbol"/>
+                <w:sz w:val="28"/>
+                <w:szCs w:val="28"/>
+              </w:rPr>
+              <w:t>✔</w:t>
+            </w:r>
           </w:p>
         </w:tc>
         <w:tc>
@@ -4456,6 +4471,21 @@
               </w:rPr>
               <w:t>POST</w:t>
             </w:r>
+            <w:r>
+              <w:rPr>
+                <w:sz w:val="28"/>
+                <w:szCs w:val="28"/>
+              </w:rPr>
+              <w:t xml:space="preserve"> </w:t>
+            </w:r>
+            <w:r>
+              <w:rPr>
+                <w:rFonts w:ascii="Segoe UI Symbol" w:hAnsi="Segoe UI Symbol" w:cs="Segoe UI Symbol"/>
+                <w:sz w:val="28"/>
+                <w:szCs w:val="28"/>
+              </w:rPr>
+              <w:t>✔</w:t>
+            </w:r>
           </w:p>
         </w:tc>
         <w:tc>
@@ -4574,6 +4604,21 @@
                 <w:szCs w:val="28"/>
               </w:rPr>
               <w:t>GET</w:t>
+            </w:r>
+            <w:r>
+              <w:rPr>
+                <w:sz w:val="28"/>
+                <w:szCs w:val="28"/>
+              </w:rPr>
+              <w:t xml:space="preserve"> </w:t>
+            </w:r>
+            <w:r>
+              <w:rPr>
+                <w:rFonts w:ascii="Segoe UI Symbol" w:hAnsi="Segoe UI Symbol" w:cs="Segoe UI Symbol"/>
+                <w:sz w:val="28"/>
+                <w:szCs w:val="28"/>
+              </w:rPr>
+              <w:t>✔</w:t>
             </w:r>
           </w:p>
         </w:tc>
@@ -4851,6 +4896,7 @@
                 <w:szCs w:val="28"/>
               </w:rPr>
             </w:pPr>
+            <w:proofErr w:type="gramStart"/>
             <w:r>
               <w:rPr>
                 <w:sz w:val="28"/>
@@ -4858,6 +4904,29 @@
               </w:rPr>
               <w:t>GET</w:t>
             </w:r>
+            <w:r>
+              <w:rPr>
+                <w:sz w:val="28"/>
+                <w:szCs w:val="28"/>
+              </w:rPr>
+              <w:t xml:space="preserve"> </w:t>
+            </w:r>
+            <w:r>
+              <w:rPr>
+                <w:sz w:val="28"/>
+                <w:szCs w:val="28"/>
+              </w:rPr>
+              <w:t xml:space="preserve"> </w:t>
+            </w:r>
+            <w:r>
+              <w:rPr>
+                <w:rFonts w:ascii="Segoe UI Symbol" w:hAnsi="Segoe UI Symbol" w:cs="Segoe UI Symbol"/>
+                <w:sz w:val="28"/>
+                <w:szCs w:val="28"/>
+              </w:rPr>
+              <w:t>✔</w:t>
+            </w:r>
+            <w:proofErr w:type="gramEnd"/>
           </w:p>
         </w:tc>
         <w:tc>
@@ -4945,6 +5014,21 @@
               </w:rPr>
               <w:lastRenderedPageBreak/>
               <w:t>PUT</w:t>
+            </w:r>
+            <w:r>
+              <w:rPr>
+                <w:sz w:val="28"/>
+                <w:szCs w:val="28"/>
+              </w:rPr>
+              <w:t xml:space="preserve"> </w:t>
+            </w:r>
+            <w:r>
+              <w:rPr>
+                <w:rFonts w:ascii="Segoe UI Symbol" w:hAnsi="Segoe UI Symbol" w:cs="Segoe UI Symbol"/>
+                <w:sz w:val="28"/>
+                <w:szCs w:val="28"/>
+              </w:rPr>
+              <w:t>✔</w:t>
             </w:r>
           </w:p>
         </w:tc>
@@ -8078,6 +8162,7 @@
   <w:style w:type="character" w:default="1" w:styleId="DefaultParagraphFont">
     <w:name w:val="Default Paragraph Font"/>
     <w:uiPriority w:val="1"/>
+    <w:semiHidden/>
     <w:unhideWhenUsed/>
   </w:style>
   <w:style w:type="table" w:default="1" w:styleId="TableNormal">

</xml_diff>

<commit_message>
Get all assignemnts, cerate assignments, get assignemnt by id implemented
</commit_message>
<xml_diff>
--- a/projectDetails.docx
+++ b/projectDetails.docx
@@ -378,23 +378,7 @@
                 <w:sz w:val="28"/>
                 <w:szCs w:val="28"/>
               </w:rPr>
-              <w:t>/</w:t>
-            </w:r>
-            <w:proofErr w:type="spellStart"/>
-            <w:r>
-              <w:rPr>
-                <w:sz w:val="28"/>
-                <w:szCs w:val="28"/>
-              </w:rPr>
-              <w:t>api</w:t>
-            </w:r>
-            <w:proofErr w:type="spellEnd"/>
-            <w:r>
-              <w:rPr>
-                <w:sz w:val="28"/>
-                <w:szCs w:val="28"/>
-              </w:rPr>
-              <w:t>/auth</w:t>
+              <w:t>/api/auth</w:t>
             </w:r>
             <w:r>
               <w:rPr>
@@ -486,23 +470,7 @@
                 <w:sz w:val="28"/>
                 <w:szCs w:val="28"/>
               </w:rPr>
-              <w:t>/</w:t>
-            </w:r>
-            <w:proofErr w:type="spellStart"/>
-            <w:r>
-              <w:rPr>
-                <w:sz w:val="28"/>
-                <w:szCs w:val="28"/>
-              </w:rPr>
-              <w:t>api</w:t>
-            </w:r>
-            <w:proofErr w:type="spellEnd"/>
-            <w:r>
-              <w:rPr>
-                <w:sz w:val="28"/>
-                <w:szCs w:val="28"/>
-              </w:rPr>
-              <w:t>/auth/logout</w:t>
+              <w:t>/api/auth/logout</w:t>
             </w:r>
           </w:p>
         </w:tc>
@@ -588,23 +556,7 @@
                 <w:sz w:val="28"/>
                 <w:szCs w:val="28"/>
               </w:rPr>
-              <w:t>/</w:t>
-            </w:r>
-            <w:proofErr w:type="spellStart"/>
-            <w:r>
-              <w:rPr>
-                <w:sz w:val="28"/>
-                <w:szCs w:val="28"/>
-              </w:rPr>
-              <w:t>api</w:t>
-            </w:r>
-            <w:proofErr w:type="spellEnd"/>
-            <w:r>
-              <w:rPr>
-                <w:sz w:val="28"/>
-                <w:szCs w:val="28"/>
-              </w:rPr>
-              <w:t>/auth/me</w:t>
+              <w:t>/api/auth/me</w:t>
             </w:r>
           </w:p>
         </w:tc>
@@ -690,39 +642,7 @@
                 <w:sz w:val="28"/>
                 <w:szCs w:val="28"/>
               </w:rPr>
-              <w:t>/</w:t>
-            </w:r>
-            <w:proofErr w:type="spellStart"/>
-            <w:r>
-              <w:rPr>
-                <w:sz w:val="28"/>
-                <w:szCs w:val="28"/>
-              </w:rPr>
-              <w:t>api</w:t>
-            </w:r>
-            <w:proofErr w:type="spellEnd"/>
-            <w:r>
-              <w:rPr>
-                <w:sz w:val="28"/>
-                <w:szCs w:val="28"/>
-              </w:rPr>
-              <w:t>/auth/</w:t>
-            </w:r>
-            <w:proofErr w:type="gramStart"/>
-            <w:r>
-              <w:rPr>
-                <w:sz w:val="28"/>
-                <w:szCs w:val="28"/>
-              </w:rPr>
-              <w:t>first-login</w:t>
-            </w:r>
-            <w:proofErr w:type="gramEnd"/>
-            <w:r>
-              <w:rPr>
-                <w:sz w:val="28"/>
-                <w:szCs w:val="28"/>
-              </w:rPr>
-              <w:t>/reset-password</w:t>
+              <w:t>/api/auth/first-login/reset-password</w:t>
             </w:r>
           </w:p>
         </w:tc>
@@ -814,23 +734,7 @@
                 <w:sz w:val="28"/>
                 <w:szCs w:val="28"/>
               </w:rPr>
-              <w:t xml:space="preserve"> /</w:t>
-            </w:r>
-            <w:proofErr w:type="spellStart"/>
-            <w:r>
-              <w:rPr>
-                <w:sz w:val="28"/>
-                <w:szCs w:val="28"/>
-              </w:rPr>
-              <w:t>api</w:t>
-            </w:r>
-            <w:proofErr w:type="spellEnd"/>
-            <w:r>
-              <w:rPr>
-                <w:sz w:val="28"/>
-                <w:szCs w:val="28"/>
-              </w:rPr>
-              <w:t>/auth/change-password</w:t>
+              <w:t xml:space="preserve"> /api/auth/change-password</w:t>
             </w:r>
           </w:p>
           <w:p>
@@ -921,68 +825,36 @@
                 <w:sz w:val="28"/>
                 <w:szCs w:val="28"/>
               </w:rPr>
-              <w:t>/</w:t>
-            </w:r>
-            <w:proofErr w:type="spellStart"/>
-            <w:r>
-              <w:rPr>
-                <w:sz w:val="28"/>
-                <w:szCs w:val="28"/>
-              </w:rPr>
-              <w:t>api</w:t>
-            </w:r>
-            <w:proofErr w:type="spellEnd"/>
-            <w:r>
-              <w:rPr>
-                <w:sz w:val="28"/>
-                <w:szCs w:val="28"/>
-              </w:rPr>
-              <w:t>/auth/unlock-user</w:t>
-            </w:r>
-          </w:p>
-          <w:p>
-            <w:pPr>
-              <w:rPr>
-                <w:sz w:val="28"/>
-                <w:szCs w:val="28"/>
-              </w:rPr>
-            </w:pPr>
-          </w:p>
-        </w:tc>
-        <w:tc>
-          <w:tcPr>
-            <w:tcW w:w="0" w:type="auto"/>
-            <w:vAlign w:val="center"/>
-          </w:tcPr>
-          <w:p>
-            <w:pPr>
-              <w:rPr>
-                <w:sz w:val="28"/>
-                <w:szCs w:val="28"/>
-              </w:rPr>
-            </w:pPr>
-            <w:r>
-              <w:rPr>
-                <w:sz w:val="28"/>
-                <w:szCs w:val="28"/>
-              </w:rPr>
-              <w:t xml:space="preserve">Unlock locked </w:t>
-            </w:r>
-            <w:proofErr w:type="gramStart"/>
-            <w:r>
-              <w:rPr>
-                <w:sz w:val="28"/>
-                <w:szCs w:val="28"/>
-              </w:rPr>
-              <w:t>user(</w:t>
-            </w:r>
-            <w:proofErr w:type="gramEnd"/>
-            <w:r>
-              <w:rPr>
-                <w:sz w:val="28"/>
-                <w:szCs w:val="28"/>
-              </w:rPr>
-              <w:t>By admin)</w:t>
+              <w:t>/api/auth/unlock-user</w:t>
+            </w:r>
+          </w:p>
+          <w:p>
+            <w:pPr>
+              <w:rPr>
+                <w:sz w:val="28"/>
+                <w:szCs w:val="28"/>
+              </w:rPr>
+            </w:pPr>
+          </w:p>
+        </w:tc>
+        <w:tc>
+          <w:tcPr>
+            <w:tcW w:w="0" w:type="auto"/>
+            <w:vAlign w:val="center"/>
+          </w:tcPr>
+          <w:p>
+            <w:pPr>
+              <w:rPr>
+                <w:sz w:val="28"/>
+                <w:szCs w:val="28"/>
+              </w:rPr>
+            </w:pPr>
+            <w:r>
+              <w:rPr>
+                <w:sz w:val="28"/>
+                <w:szCs w:val="28"/>
+              </w:rPr>
+              <w:t>Unlock locked user(By admin)</w:t>
             </w:r>
           </w:p>
         </w:tc>
@@ -1303,23 +1175,7 @@
                 <w:sz w:val="28"/>
                 <w:szCs w:val="28"/>
               </w:rPr>
-              <w:t>/</w:t>
-            </w:r>
-            <w:proofErr w:type="spellStart"/>
-            <w:r>
-              <w:rPr>
-                <w:sz w:val="28"/>
-                <w:szCs w:val="28"/>
-              </w:rPr>
-              <w:t>api</w:t>
-            </w:r>
-            <w:proofErr w:type="spellEnd"/>
-            <w:r>
-              <w:rPr>
-                <w:sz w:val="28"/>
-                <w:szCs w:val="28"/>
-              </w:rPr>
-              <w:t>/</w:t>
+              <w:t>/api/</w:t>
             </w:r>
             <w:r>
               <w:rPr>
@@ -1433,23 +1289,7 @@
                 <w:sz w:val="28"/>
                 <w:szCs w:val="28"/>
               </w:rPr>
-              <w:t>/</w:t>
-            </w:r>
-            <w:proofErr w:type="spellStart"/>
-            <w:r>
-              <w:rPr>
-                <w:sz w:val="28"/>
-                <w:szCs w:val="28"/>
-              </w:rPr>
-              <w:t>api</w:t>
-            </w:r>
-            <w:proofErr w:type="spellEnd"/>
-            <w:r>
-              <w:rPr>
-                <w:sz w:val="28"/>
-                <w:szCs w:val="28"/>
-              </w:rPr>
-              <w:t>/</w:t>
+              <w:t>/api/</w:t>
             </w:r>
             <w:r>
               <w:rPr>
@@ -1563,23 +1403,7 @@
                 <w:sz w:val="28"/>
                 <w:szCs w:val="28"/>
               </w:rPr>
-              <w:t>/</w:t>
-            </w:r>
-            <w:proofErr w:type="spellStart"/>
-            <w:r>
-              <w:rPr>
-                <w:sz w:val="28"/>
-                <w:szCs w:val="28"/>
-              </w:rPr>
-              <w:t>api</w:t>
-            </w:r>
-            <w:proofErr w:type="spellEnd"/>
-            <w:r>
-              <w:rPr>
-                <w:sz w:val="28"/>
-                <w:szCs w:val="28"/>
-              </w:rPr>
-              <w:t>/admin/users</w:t>
+              <w:t>/api/admin/users</w:t>
             </w:r>
           </w:p>
         </w:tc>
@@ -1666,23 +1490,7 @@
                 <w:sz w:val="28"/>
                 <w:szCs w:val="28"/>
               </w:rPr>
-              <w:t>/</w:t>
-            </w:r>
-            <w:proofErr w:type="spellStart"/>
-            <w:r>
-              <w:rPr>
-                <w:sz w:val="28"/>
-                <w:szCs w:val="28"/>
-              </w:rPr>
-              <w:t>api</w:t>
-            </w:r>
-            <w:proofErr w:type="spellEnd"/>
-            <w:r>
-              <w:rPr>
-                <w:sz w:val="28"/>
-                <w:szCs w:val="28"/>
-              </w:rPr>
-              <w:t>/admin/users/{id}</w:t>
+              <w:t>/api/admin/users/{id}</w:t>
             </w:r>
           </w:p>
         </w:tc>
@@ -1768,23 +1576,7 @@
                 <w:sz w:val="28"/>
                 <w:szCs w:val="28"/>
               </w:rPr>
-              <w:t>/</w:t>
-            </w:r>
-            <w:proofErr w:type="spellStart"/>
-            <w:r>
-              <w:rPr>
-                <w:sz w:val="28"/>
-                <w:szCs w:val="28"/>
-              </w:rPr>
-              <w:t>api</w:t>
-            </w:r>
-            <w:proofErr w:type="spellEnd"/>
-            <w:r>
-              <w:rPr>
-                <w:sz w:val="28"/>
-                <w:szCs w:val="28"/>
-              </w:rPr>
-              <w:t>/admin/users/{id}</w:t>
+              <w:t>/api/admin/users/{id}</w:t>
             </w:r>
           </w:p>
         </w:tc>
@@ -1855,23 +1647,7 @@
                 <w:sz w:val="28"/>
                 <w:szCs w:val="28"/>
               </w:rPr>
-              <w:t>/</w:t>
-            </w:r>
-            <w:proofErr w:type="spellStart"/>
-            <w:r>
-              <w:rPr>
-                <w:sz w:val="28"/>
-                <w:szCs w:val="28"/>
-              </w:rPr>
-              <w:t>api</w:t>
-            </w:r>
-            <w:proofErr w:type="spellEnd"/>
-            <w:r>
-              <w:rPr>
-                <w:sz w:val="28"/>
-                <w:szCs w:val="28"/>
-              </w:rPr>
-              <w:t>/admin/users/{id}</w:t>
+              <w:t>/api/admin/users/{id}</w:t>
             </w:r>
           </w:p>
         </w:tc>
@@ -2128,23 +1904,7 @@
                 <w:sz w:val="28"/>
                 <w:szCs w:val="28"/>
               </w:rPr>
-              <w:t>/</w:t>
-            </w:r>
-            <w:proofErr w:type="spellStart"/>
-            <w:r>
-              <w:rPr>
-                <w:sz w:val="28"/>
-                <w:szCs w:val="28"/>
-              </w:rPr>
-              <w:t>api</w:t>
-            </w:r>
-            <w:proofErr w:type="spellEnd"/>
-            <w:r>
-              <w:rPr>
-                <w:sz w:val="28"/>
-                <w:szCs w:val="28"/>
-              </w:rPr>
-              <w:t>/admin/students</w:t>
+              <w:t>/api/admin/students</w:t>
             </w:r>
           </w:p>
         </w:tc>
@@ -2230,23 +1990,7 @@
                 <w:sz w:val="28"/>
                 <w:szCs w:val="28"/>
               </w:rPr>
-              <w:t>/</w:t>
-            </w:r>
-            <w:proofErr w:type="spellStart"/>
-            <w:r>
-              <w:rPr>
-                <w:sz w:val="28"/>
-                <w:szCs w:val="28"/>
-              </w:rPr>
-              <w:t>api</w:t>
-            </w:r>
-            <w:proofErr w:type="spellEnd"/>
-            <w:r>
-              <w:rPr>
-                <w:sz w:val="28"/>
-                <w:szCs w:val="28"/>
-              </w:rPr>
-              <w:t>/admin/students/{id}</w:t>
+              <w:t>/api/admin/students/{id}</w:t>
             </w:r>
           </w:p>
         </w:tc>
@@ -2332,23 +2076,7 @@
                 <w:sz w:val="28"/>
                 <w:szCs w:val="28"/>
               </w:rPr>
-              <w:t>/</w:t>
-            </w:r>
-            <w:proofErr w:type="spellStart"/>
-            <w:r>
-              <w:rPr>
-                <w:sz w:val="28"/>
-                <w:szCs w:val="28"/>
-              </w:rPr>
-              <w:t>api</w:t>
-            </w:r>
-            <w:proofErr w:type="spellEnd"/>
-            <w:r>
-              <w:rPr>
-                <w:sz w:val="28"/>
-                <w:szCs w:val="28"/>
-              </w:rPr>
-              <w:t>/admin/students/{id}</w:t>
+              <w:t>/api/admin/students/{id}</w:t>
             </w:r>
           </w:p>
         </w:tc>
@@ -2601,23 +2329,7 @@
                 <w:sz w:val="28"/>
                 <w:szCs w:val="28"/>
               </w:rPr>
-              <w:t>/</w:t>
-            </w:r>
-            <w:proofErr w:type="spellStart"/>
-            <w:r>
-              <w:rPr>
-                <w:sz w:val="28"/>
-                <w:szCs w:val="28"/>
-              </w:rPr>
-              <w:t>api</w:t>
-            </w:r>
-            <w:proofErr w:type="spellEnd"/>
-            <w:r>
-              <w:rPr>
-                <w:sz w:val="28"/>
-                <w:szCs w:val="28"/>
-              </w:rPr>
-              <w:t>/admin/teachers</w:t>
+              <w:t>/api/admin/teachers</w:t>
             </w:r>
           </w:p>
         </w:tc>
@@ -2703,23 +2415,7 @@
                 <w:sz w:val="28"/>
                 <w:szCs w:val="28"/>
               </w:rPr>
-              <w:t>/</w:t>
-            </w:r>
-            <w:proofErr w:type="spellStart"/>
-            <w:r>
-              <w:rPr>
-                <w:sz w:val="28"/>
-                <w:szCs w:val="28"/>
-              </w:rPr>
-              <w:t>api</w:t>
-            </w:r>
-            <w:proofErr w:type="spellEnd"/>
-            <w:r>
-              <w:rPr>
-                <w:sz w:val="28"/>
-                <w:szCs w:val="28"/>
-              </w:rPr>
-              <w:t>/admin/teachers/{id}/approve</w:t>
+              <w:t>/api/admin/teachers/{id}/approve</w:t>
             </w:r>
           </w:p>
         </w:tc>
@@ -2805,23 +2501,7 @@
                 <w:sz w:val="28"/>
                 <w:szCs w:val="28"/>
               </w:rPr>
-              <w:t>/</w:t>
-            </w:r>
-            <w:proofErr w:type="spellStart"/>
-            <w:r>
-              <w:rPr>
-                <w:sz w:val="28"/>
-                <w:szCs w:val="28"/>
-              </w:rPr>
-              <w:t>api</w:t>
-            </w:r>
-            <w:proofErr w:type="spellEnd"/>
-            <w:r>
-              <w:rPr>
-                <w:sz w:val="28"/>
-                <w:szCs w:val="28"/>
-              </w:rPr>
-              <w:t>/admin/teachers/{id}</w:t>
+              <w:t>/api/admin/teachers/{id}</w:t>
             </w:r>
           </w:p>
         </w:tc>
@@ -3040,23 +2720,7 @@
                 <w:sz w:val="28"/>
                 <w:szCs w:val="28"/>
               </w:rPr>
-              <w:t>/</w:t>
-            </w:r>
-            <w:proofErr w:type="spellStart"/>
-            <w:r>
-              <w:rPr>
-                <w:sz w:val="28"/>
-                <w:szCs w:val="28"/>
-              </w:rPr>
-              <w:t>api</w:t>
-            </w:r>
-            <w:proofErr w:type="spellEnd"/>
-            <w:r>
-              <w:rPr>
-                <w:sz w:val="28"/>
-                <w:szCs w:val="28"/>
-              </w:rPr>
-              <w:t>/admin/stats</w:t>
+              <w:t>/api/admin/stats</w:t>
             </w:r>
           </w:p>
         </w:tc>
@@ -3127,23 +2791,7 @@
                 <w:sz w:val="28"/>
                 <w:szCs w:val="28"/>
               </w:rPr>
-              <w:t>/</w:t>
-            </w:r>
-            <w:proofErr w:type="spellStart"/>
-            <w:r>
-              <w:rPr>
-                <w:sz w:val="28"/>
-                <w:szCs w:val="28"/>
-              </w:rPr>
-              <w:t>api</w:t>
-            </w:r>
-            <w:proofErr w:type="spellEnd"/>
-            <w:r>
-              <w:rPr>
-                <w:sz w:val="28"/>
-                <w:szCs w:val="28"/>
-              </w:rPr>
-              <w:t>/admin/audit-logs</w:t>
+              <w:t>/api/admin/audit-logs</w:t>
             </w:r>
           </w:p>
         </w:tc>
@@ -3426,23 +3074,7 @@
                 <w:sz w:val="28"/>
                 <w:szCs w:val="28"/>
               </w:rPr>
-              <w:t>/</w:t>
-            </w:r>
-            <w:proofErr w:type="spellStart"/>
-            <w:r>
-              <w:rPr>
-                <w:sz w:val="28"/>
-                <w:szCs w:val="28"/>
-              </w:rPr>
-              <w:t>api</w:t>
-            </w:r>
-            <w:proofErr w:type="spellEnd"/>
-            <w:r>
-              <w:rPr>
-                <w:sz w:val="28"/>
-                <w:szCs w:val="28"/>
-              </w:rPr>
-              <w:t>/students/me</w:t>
+              <w:t>/api/students/me</w:t>
             </w:r>
           </w:p>
         </w:tc>
@@ -3528,23 +3160,7 @@
                 <w:sz w:val="28"/>
                 <w:szCs w:val="28"/>
               </w:rPr>
-              <w:t>/</w:t>
-            </w:r>
-            <w:proofErr w:type="spellStart"/>
-            <w:r>
-              <w:rPr>
-                <w:sz w:val="28"/>
-                <w:szCs w:val="28"/>
-              </w:rPr>
-              <w:t>api</w:t>
-            </w:r>
-            <w:proofErr w:type="spellEnd"/>
-            <w:r>
-              <w:rPr>
-                <w:sz w:val="28"/>
-                <w:szCs w:val="28"/>
-              </w:rPr>
-              <w:t>/students/me</w:t>
+              <w:t>/api/students/me</w:t>
             </w:r>
           </w:p>
         </w:tc>
@@ -3615,19 +3231,8 @@
           <w:sz w:val="28"/>
           <w:szCs w:val="28"/>
         </w:rPr>
-        <w:t xml:space="preserve"> Courses &amp; </w:t>
+        <w:t xml:space="preserve"> Courses &amp; Enrollment</w:t>
       </w:r>
-      <w:proofErr w:type="spellStart"/>
-      <w:r>
-        <w:rPr>
-          <w:b/>
-          <w:bCs/>
-          <w:sz w:val="28"/>
-          <w:szCs w:val="28"/>
-        </w:rPr>
-        <w:t>Enrollment</w:t>
-      </w:r>
-      <w:proofErr w:type="spellEnd"/>
     </w:p>
     <w:tbl>
       <w:tblPr>
@@ -3789,23 +3394,7 @@
                 <w:sz w:val="28"/>
                 <w:szCs w:val="28"/>
               </w:rPr>
-              <w:t>/</w:t>
-            </w:r>
-            <w:proofErr w:type="spellStart"/>
-            <w:r>
-              <w:rPr>
-                <w:sz w:val="28"/>
-                <w:szCs w:val="28"/>
-              </w:rPr>
-              <w:t>api</w:t>
-            </w:r>
-            <w:proofErr w:type="spellEnd"/>
-            <w:r>
-              <w:rPr>
-                <w:sz w:val="28"/>
-                <w:szCs w:val="28"/>
-              </w:rPr>
-              <w:t>/courses</w:t>
+              <w:t>/api/courses</w:t>
             </w:r>
           </w:p>
         </w:tc>
@@ -3891,41 +3480,7 @@
                 <w:sz w:val="28"/>
                 <w:szCs w:val="28"/>
               </w:rPr>
-              <w:t>/</w:t>
-            </w:r>
-            <w:proofErr w:type="spellStart"/>
-            <w:proofErr w:type="gramStart"/>
-            <w:r>
-              <w:rPr>
-                <w:sz w:val="28"/>
-                <w:szCs w:val="28"/>
-              </w:rPr>
-              <w:t>api</w:t>
-            </w:r>
-            <w:proofErr w:type="spellEnd"/>
-            <w:proofErr w:type="gramEnd"/>
-            <w:r>
-              <w:rPr>
-                <w:sz w:val="28"/>
-                <w:szCs w:val="28"/>
-              </w:rPr>
-              <w:t>/courses/{</w:t>
-            </w:r>
-            <w:proofErr w:type="spellStart"/>
-            <w:r>
-              <w:rPr>
-                <w:sz w:val="28"/>
-                <w:szCs w:val="28"/>
-              </w:rPr>
-              <w:t>courseId</w:t>
-            </w:r>
-            <w:proofErr w:type="spellEnd"/>
-            <w:r>
-              <w:rPr>
-                <w:sz w:val="28"/>
-                <w:szCs w:val="28"/>
-              </w:rPr>
-              <w:t>}</w:t>
+              <w:t>/api/courses/{courseId}</w:t>
             </w:r>
           </w:p>
         </w:tc>
@@ -4011,86 +3566,29 @@
                 <w:sz w:val="28"/>
                 <w:szCs w:val="28"/>
               </w:rPr>
-              <w:t>/</w:t>
-            </w:r>
-            <w:proofErr w:type="spellStart"/>
-            <w:r>
-              <w:rPr>
-                <w:sz w:val="28"/>
-                <w:szCs w:val="28"/>
-              </w:rPr>
-              <w:t>api</w:t>
-            </w:r>
-            <w:proofErr w:type="spellEnd"/>
-            <w:r>
-              <w:rPr>
-                <w:sz w:val="28"/>
-                <w:szCs w:val="28"/>
-              </w:rPr>
-              <w:t>/students/</w:t>
-            </w:r>
-            <w:proofErr w:type="spellStart"/>
-            <w:r>
-              <w:rPr>
-                <w:sz w:val="28"/>
-                <w:szCs w:val="28"/>
-              </w:rPr>
-              <w:t>enroll</w:t>
-            </w:r>
-            <w:proofErr w:type="spellEnd"/>
-            <w:r>
-              <w:rPr>
-                <w:sz w:val="28"/>
-                <w:szCs w:val="28"/>
-              </w:rPr>
-              <w:t>/{</w:t>
-            </w:r>
-            <w:proofErr w:type="spellStart"/>
-            <w:r>
-              <w:rPr>
-                <w:sz w:val="28"/>
-                <w:szCs w:val="28"/>
-              </w:rPr>
-              <w:t>courseId</w:t>
-            </w:r>
-            <w:proofErr w:type="spellEnd"/>
-            <w:r>
-              <w:rPr>
-                <w:sz w:val="28"/>
-                <w:szCs w:val="28"/>
-              </w:rPr>
-              <w:t>}</w:t>
-            </w:r>
-          </w:p>
-        </w:tc>
-        <w:tc>
-          <w:tcPr>
-            <w:tcW w:w="0" w:type="auto"/>
-            <w:vAlign w:val="center"/>
-            <w:hideMark/>
-          </w:tcPr>
-          <w:p>
-            <w:pPr>
-              <w:rPr>
-                <w:sz w:val="28"/>
-                <w:szCs w:val="28"/>
-              </w:rPr>
-            </w:pPr>
-            <w:proofErr w:type="spellStart"/>
-            <w:r>
-              <w:rPr>
-                <w:sz w:val="28"/>
-                <w:szCs w:val="28"/>
-              </w:rPr>
-              <w:t>Enroll</w:t>
-            </w:r>
-            <w:proofErr w:type="spellEnd"/>
-            <w:r>
-              <w:rPr>
-                <w:sz w:val="28"/>
-                <w:szCs w:val="28"/>
-              </w:rPr>
-              <w:t xml:space="preserve"> in course</w:t>
+              <w:t>/api/students/enroll/{courseId}</w:t>
+            </w:r>
+          </w:p>
+        </w:tc>
+        <w:tc>
+          <w:tcPr>
+            <w:tcW w:w="0" w:type="auto"/>
+            <w:vAlign w:val="center"/>
+            <w:hideMark/>
+          </w:tcPr>
+          <w:p>
+            <w:pPr>
+              <w:rPr>
+                <w:sz w:val="28"/>
+                <w:szCs w:val="28"/>
+              </w:rPr>
+            </w:pPr>
+            <w:r>
+              <w:rPr>
+                <w:sz w:val="28"/>
+                <w:szCs w:val="28"/>
+              </w:rPr>
+              <w:t>Enroll in course</w:t>
             </w:r>
           </w:p>
         </w:tc>
@@ -4154,23 +3652,7 @@
                 <w:sz w:val="28"/>
                 <w:szCs w:val="28"/>
               </w:rPr>
-              <w:t>/</w:t>
-            </w:r>
-            <w:proofErr w:type="spellStart"/>
-            <w:r>
-              <w:rPr>
-                <w:sz w:val="28"/>
-                <w:szCs w:val="28"/>
-              </w:rPr>
-              <w:t>api</w:t>
-            </w:r>
-            <w:proofErr w:type="spellEnd"/>
-            <w:r>
-              <w:rPr>
-                <w:sz w:val="28"/>
-                <w:szCs w:val="28"/>
-              </w:rPr>
-              <w:t>/students/courses</w:t>
+              <w:t>/api/students/courses</w:t>
             </w:r>
           </w:p>
         </w:tc>
@@ -4404,23 +3886,7 @@
                 <w:sz w:val="28"/>
                 <w:szCs w:val="28"/>
               </w:rPr>
-              <w:t>/</w:t>
-            </w:r>
-            <w:proofErr w:type="spellStart"/>
-            <w:r>
-              <w:rPr>
-                <w:sz w:val="28"/>
-                <w:szCs w:val="28"/>
-              </w:rPr>
-              <w:t>api</w:t>
-            </w:r>
-            <w:proofErr w:type="spellEnd"/>
-            <w:r>
-              <w:rPr>
-                <w:sz w:val="28"/>
-                <w:szCs w:val="28"/>
-              </w:rPr>
-              <w:t>/students/assignments</w:t>
+              <w:t>/api/students/assignments</w:t>
             </w:r>
           </w:p>
         </w:tc>
@@ -4506,55 +3972,7 @@
                 <w:sz w:val="28"/>
                 <w:szCs w:val="28"/>
               </w:rPr>
-              <w:t>/</w:t>
-            </w:r>
-            <w:proofErr w:type="spellStart"/>
-            <w:r>
-              <w:rPr>
-                <w:sz w:val="28"/>
-                <w:szCs w:val="28"/>
-              </w:rPr>
-              <w:t>api</w:t>
-            </w:r>
-            <w:proofErr w:type="spellEnd"/>
-            <w:r>
-              <w:rPr>
-                <w:sz w:val="28"/>
-                <w:szCs w:val="28"/>
-              </w:rPr>
-              <w:t>/</w:t>
-            </w:r>
-            <w:proofErr w:type="gramStart"/>
-            <w:r>
-              <w:rPr>
-                <w:sz w:val="28"/>
-                <w:szCs w:val="28"/>
-              </w:rPr>
-              <w:t>students</w:t>
-            </w:r>
-            <w:proofErr w:type="gramEnd"/>
-            <w:r>
-              <w:rPr>
-                <w:sz w:val="28"/>
-                <w:szCs w:val="28"/>
-              </w:rPr>
-              <w:t>/submissions/{</w:t>
-            </w:r>
-            <w:proofErr w:type="spellStart"/>
-            <w:r>
-              <w:rPr>
-                <w:sz w:val="28"/>
-                <w:szCs w:val="28"/>
-              </w:rPr>
-              <w:t>assignmentId</w:t>
-            </w:r>
-            <w:proofErr w:type="spellEnd"/>
-            <w:r>
-              <w:rPr>
-                <w:sz w:val="28"/>
-                <w:szCs w:val="28"/>
-              </w:rPr>
-              <w:t>}</w:t>
+              <w:t>/api/students/submissions/{assignmentId}</w:t>
             </w:r>
           </w:p>
         </w:tc>
@@ -4640,23 +4058,7 @@
                 <w:sz w:val="28"/>
                 <w:szCs w:val="28"/>
               </w:rPr>
-              <w:t>/</w:t>
-            </w:r>
-            <w:proofErr w:type="spellStart"/>
-            <w:r>
-              <w:rPr>
-                <w:sz w:val="28"/>
-                <w:szCs w:val="28"/>
-              </w:rPr>
-              <w:t>api</w:t>
-            </w:r>
-            <w:proofErr w:type="spellEnd"/>
-            <w:r>
-              <w:rPr>
-                <w:sz w:val="28"/>
-                <w:szCs w:val="28"/>
-              </w:rPr>
-              <w:t>/students/submissions</w:t>
+              <w:t>/api/students/submissions</w:t>
             </w:r>
           </w:p>
         </w:tc>
@@ -4896,7 +4298,6 @@
                 <w:szCs w:val="28"/>
               </w:rPr>
             </w:pPr>
-            <w:proofErr w:type="gramStart"/>
             <w:r>
               <w:rPr>
                 <w:sz w:val="28"/>
@@ -4926,44 +4327,27 @@
               </w:rPr>
               <w:t>✔</w:t>
             </w:r>
-            <w:proofErr w:type="gramEnd"/>
-          </w:p>
-        </w:tc>
-        <w:tc>
-          <w:tcPr>
-            <w:tcW w:w="0" w:type="auto"/>
-            <w:vAlign w:val="center"/>
-            <w:hideMark/>
-          </w:tcPr>
-          <w:p>
-            <w:pPr>
-              <w:rPr>
-                <w:sz w:val="28"/>
-                <w:szCs w:val="28"/>
-              </w:rPr>
-            </w:pPr>
-            <w:r>
-              <w:rPr>
-                <w:sz w:val="28"/>
-                <w:szCs w:val="28"/>
-              </w:rPr>
-              <w:t>/</w:t>
-            </w:r>
-            <w:proofErr w:type="spellStart"/>
-            <w:r>
-              <w:rPr>
-                <w:sz w:val="28"/>
-                <w:szCs w:val="28"/>
-              </w:rPr>
-              <w:t>api</w:t>
-            </w:r>
-            <w:proofErr w:type="spellEnd"/>
-            <w:r>
-              <w:rPr>
-                <w:sz w:val="28"/>
-                <w:szCs w:val="28"/>
-              </w:rPr>
-              <w:t>/teachers/me</w:t>
+          </w:p>
+        </w:tc>
+        <w:tc>
+          <w:tcPr>
+            <w:tcW w:w="0" w:type="auto"/>
+            <w:vAlign w:val="center"/>
+            <w:hideMark/>
+          </w:tcPr>
+          <w:p>
+            <w:pPr>
+              <w:rPr>
+                <w:sz w:val="28"/>
+                <w:szCs w:val="28"/>
+              </w:rPr>
+            </w:pPr>
+            <w:r>
+              <w:rPr>
+                <w:sz w:val="28"/>
+                <w:szCs w:val="28"/>
+              </w:rPr>
+              <w:t>/api/teachers/me</w:t>
             </w:r>
           </w:p>
         </w:tc>
@@ -5050,23 +4434,7 @@
                 <w:sz w:val="28"/>
                 <w:szCs w:val="28"/>
               </w:rPr>
-              <w:t>/</w:t>
-            </w:r>
-            <w:proofErr w:type="spellStart"/>
-            <w:r>
-              <w:rPr>
-                <w:sz w:val="28"/>
-                <w:szCs w:val="28"/>
-              </w:rPr>
-              <w:t>api</w:t>
-            </w:r>
-            <w:proofErr w:type="spellEnd"/>
-            <w:r>
-              <w:rPr>
-                <w:sz w:val="28"/>
-                <w:szCs w:val="28"/>
-              </w:rPr>
-              <w:t>/teachers/me</w:t>
+              <w:t>/api/teachers/me</w:t>
             </w:r>
           </w:p>
         </w:tc>
@@ -5153,7 +4521,7 @@
         <w:tblLook w:val="04A0" w:firstRow="1" w:lastRow="0" w:firstColumn="1" w:lastColumn="0" w:noHBand="0" w:noVBand="1"/>
       </w:tblPr>
       <w:tblGrid>
-        <w:gridCol w:w="1007"/>
+        <w:gridCol w:w="1200"/>
         <w:gridCol w:w="3808"/>
         <w:gridCol w:w="1727"/>
       </w:tblGrid>
@@ -5265,43 +4633,42 @@
               </w:rPr>
               <w:t>POST</w:t>
             </w:r>
-          </w:p>
-        </w:tc>
-        <w:tc>
-          <w:tcPr>
-            <w:tcW w:w="0" w:type="auto"/>
-            <w:vAlign w:val="center"/>
-            <w:hideMark/>
-          </w:tcPr>
-          <w:p>
-            <w:pPr>
-              <w:rPr>
-                <w:sz w:val="28"/>
-                <w:szCs w:val="28"/>
-              </w:rPr>
-            </w:pPr>
-            <w:r>
-              <w:rPr>
-                <w:sz w:val="28"/>
-                <w:szCs w:val="28"/>
-              </w:rPr>
-              <w:t>/</w:t>
-            </w:r>
-            <w:proofErr w:type="spellStart"/>
-            <w:r>
-              <w:rPr>
-                <w:sz w:val="28"/>
-                <w:szCs w:val="28"/>
-              </w:rPr>
-              <w:t>api</w:t>
-            </w:r>
-            <w:proofErr w:type="spellEnd"/>
-            <w:r>
-              <w:rPr>
-                <w:sz w:val="28"/>
-                <w:szCs w:val="28"/>
-              </w:rPr>
-              <w:t>/teachers/courses</w:t>
+            <w:r>
+              <w:rPr>
+                <w:sz w:val="28"/>
+                <w:szCs w:val="28"/>
+              </w:rPr>
+              <w:t xml:space="preserve"> </w:t>
+            </w:r>
+            <w:r>
+              <w:rPr>
+                <w:rFonts w:ascii="Segoe UI Symbol" w:hAnsi="Segoe UI Symbol" w:cs="Segoe UI Symbol"/>
+                <w:sz w:val="28"/>
+                <w:szCs w:val="28"/>
+              </w:rPr>
+              <w:t>✔</w:t>
+            </w:r>
+          </w:p>
+        </w:tc>
+        <w:tc>
+          <w:tcPr>
+            <w:tcW w:w="0" w:type="auto"/>
+            <w:vAlign w:val="center"/>
+            <w:hideMark/>
+          </w:tcPr>
+          <w:p>
+            <w:pPr>
+              <w:rPr>
+                <w:sz w:val="28"/>
+                <w:szCs w:val="28"/>
+              </w:rPr>
+            </w:pPr>
+            <w:r>
+              <w:rPr>
+                <w:sz w:val="28"/>
+                <w:szCs w:val="28"/>
+              </w:rPr>
+              <w:t>/api/teachers/courses</w:t>
             </w:r>
           </w:p>
         </w:tc>
@@ -5352,43 +4719,42 @@
               </w:rPr>
               <w:t>GET</w:t>
             </w:r>
-          </w:p>
-        </w:tc>
-        <w:tc>
-          <w:tcPr>
-            <w:tcW w:w="0" w:type="auto"/>
-            <w:vAlign w:val="center"/>
-            <w:hideMark/>
-          </w:tcPr>
-          <w:p>
-            <w:pPr>
-              <w:rPr>
-                <w:sz w:val="28"/>
-                <w:szCs w:val="28"/>
-              </w:rPr>
-            </w:pPr>
-            <w:r>
-              <w:rPr>
-                <w:sz w:val="28"/>
-                <w:szCs w:val="28"/>
-              </w:rPr>
-              <w:t>/</w:t>
-            </w:r>
-            <w:proofErr w:type="spellStart"/>
-            <w:r>
-              <w:rPr>
-                <w:sz w:val="28"/>
-                <w:szCs w:val="28"/>
-              </w:rPr>
-              <w:t>api</w:t>
-            </w:r>
-            <w:proofErr w:type="spellEnd"/>
-            <w:r>
-              <w:rPr>
-                <w:sz w:val="28"/>
-                <w:szCs w:val="28"/>
-              </w:rPr>
-              <w:t>/teachers/courses</w:t>
+            <w:r>
+              <w:rPr>
+                <w:sz w:val="28"/>
+                <w:szCs w:val="28"/>
+              </w:rPr>
+              <w:t xml:space="preserve"> </w:t>
+            </w:r>
+            <w:r>
+              <w:rPr>
+                <w:rFonts w:ascii="Segoe UI Symbol" w:hAnsi="Segoe UI Symbol" w:cs="Segoe UI Symbol"/>
+                <w:sz w:val="28"/>
+                <w:szCs w:val="28"/>
+              </w:rPr>
+              <w:t>✔</w:t>
+            </w:r>
+          </w:p>
+        </w:tc>
+        <w:tc>
+          <w:tcPr>
+            <w:tcW w:w="0" w:type="auto"/>
+            <w:vAlign w:val="center"/>
+            <w:hideMark/>
+          </w:tcPr>
+          <w:p>
+            <w:pPr>
+              <w:rPr>
+                <w:sz w:val="28"/>
+                <w:szCs w:val="28"/>
+              </w:rPr>
+            </w:pPr>
+            <w:r>
+              <w:rPr>
+                <w:sz w:val="28"/>
+                <w:szCs w:val="28"/>
+              </w:rPr>
+              <w:t>/api/teachers/courses</w:t>
             </w:r>
           </w:p>
         </w:tc>
@@ -5439,75 +4805,42 @@
               </w:rPr>
               <w:t>PUT</w:t>
             </w:r>
-          </w:p>
-        </w:tc>
-        <w:tc>
-          <w:tcPr>
-            <w:tcW w:w="0" w:type="auto"/>
-            <w:vAlign w:val="center"/>
-            <w:hideMark/>
-          </w:tcPr>
-          <w:p>
-            <w:pPr>
-              <w:rPr>
-                <w:sz w:val="28"/>
-                <w:szCs w:val="28"/>
-              </w:rPr>
-            </w:pPr>
-            <w:r>
-              <w:rPr>
-                <w:sz w:val="28"/>
-                <w:szCs w:val="28"/>
-              </w:rPr>
-              <w:t>/</w:t>
-            </w:r>
-            <w:proofErr w:type="spellStart"/>
-            <w:r>
-              <w:rPr>
-                <w:sz w:val="28"/>
-                <w:szCs w:val="28"/>
-              </w:rPr>
-              <w:t>api</w:t>
-            </w:r>
-            <w:proofErr w:type="spellEnd"/>
-            <w:r>
-              <w:rPr>
-                <w:sz w:val="28"/>
-                <w:szCs w:val="28"/>
-              </w:rPr>
-              <w:t>/</w:t>
-            </w:r>
-            <w:proofErr w:type="gramStart"/>
-            <w:r>
-              <w:rPr>
-                <w:sz w:val="28"/>
-                <w:szCs w:val="28"/>
-              </w:rPr>
-              <w:t>teachers</w:t>
-            </w:r>
-            <w:proofErr w:type="gramEnd"/>
-            <w:r>
-              <w:rPr>
-                <w:sz w:val="28"/>
-                <w:szCs w:val="28"/>
-              </w:rPr>
-              <w:t>/courses/{</w:t>
-            </w:r>
-            <w:proofErr w:type="spellStart"/>
-            <w:r>
-              <w:rPr>
-                <w:sz w:val="28"/>
-                <w:szCs w:val="28"/>
-              </w:rPr>
-              <w:t>courseId</w:t>
-            </w:r>
-            <w:proofErr w:type="spellEnd"/>
-            <w:r>
-              <w:rPr>
-                <w:sz w:val="28"/>
-                <w:szCs w:val="28"/>
-              </w:rPr>
-              <w:t>}</w:t>
+            <w:r>
+              <w:rPr>
+                <w:sz w:val="28"/>
+                <w:szCs w:val="28"/>
+              </w:rPr>
+              <w:t xml:space="preserve"> </w:t>
+            </w:r>
+            <w:r>
+              <w:rPr>
+                <w:rFonts w:ascii="Segoe UI Symbol" w:hAnsi="Segoe UI Symbol" w:cs="Segoe UI Symbol"/>
+                <w:sz w:val="28"/>
+                <w:szCs w:val="28"/>
+              </w:rPr>
+              <w:t>✔</w:t>
+            </w:r>
+          </w:p>
+        </w:tc>
+        <w:tc>
+          <w:tcPr>
+            <w:tcW w:w="0" w:type="auto"/>
+            <w:vAlign w:val="center"/>
+            <w:hideMark/>
+          </w:tcPr>
+          <w:p>
+            <w:pPr>
+              <w:rPr>
+                <w:sz w:val="28"/>
+                <w:szCs w:val="28"/>
+              </w:rPr>
+            </w:pPr>
+            <w:r>
+              <w:rPr>
+                <w:sz w:val="28"/>
+                <w:szCs w:val="28"/>
+              </w:rPr>
+              <w:t>/api/teachers/courses/{courseId}</w:t>
             </w:r>
           </w:p>
         </w:tc>
@@ -5558,75 +4891,42 @@
               </w:rPr>
               <w:t>DELETE</w:t>
             </w:r>
-          </w:p>
-        </w:tc>
-        <w:tc>
-          <w:tcPr>
-            <w:tcW w:w="0" w:type="auto"/>
-            <w:vAlign w:val="center"/>
-            <w:hideMark/>
-          </w:tcPr>
-          <w:p>
-            <w:pPr>
-              <w:rPr>
-                <w:sz w:val="28"/>
-                <w:szCs w:val="28"/>
-              </w:rPr>
-            </w:pPr>
-            <w:r>
-              <w:rPr>
-                <w:sz w:val="28"/>
-                <w:szCs w:val="28"/>
-              </w:rPr>
-              <w:t>/</w:t>
-            </w:r>
-            <w:proofErr w:type="spellStart"/>
-            <w:r>
-              <w:rPr>
-                <w:sz w:val="28"/>
-                <w:szCs w:val="28"/>
-              </w:rPr>
-              <w:t>api</w:t>
-            </w:r>
-            <w:proofErr w:type="spellEnd"/>
-            <w:r>
-              <w:rPr>
-                <w:sz w:val="28"/>
-                <w:szCs w:val="28"/>
-              </w:rPr>
-              <w:t>/</w:t>
-            </w:r>
-            <w:proofErr w:type="gramStart"/>
-            <w:r>
-              <w:rPr>
-                <w:sz w:val="28"/>
-                <w:szCs w:val="28"/>
-              </w:rPr>
-              <w:t>teachers</w:t>
-            </w:r>
-            <w:proofErr w:type="gramEnd"/>
-            <w:r>
-              <w:rPr>
-                <w:sz w:val="28"/>
-                <w:szCs w:val="28"/>
-              </w:rPr>
-              <w:t>/courses/{</w:t>
-            </w:r>
-            <w:proofErr w:type="spellStart"/>
-            <w:r>
-              <w:rPr>
-                <w:sz w:val="28"/>
-                <w:szCs w:val="28"/>
-              </w:rPr>
-              <w:t>courseId</w:t>
-            </w:r>
-            <w:proofErr w:type="spellEnd"/>
-            <w:r>
-              <w:rPr>
-                <w:sz w:val="28"/>
-                <w:szCs w:val="28"/>
-              </w:rPr>
-              <w:t>}</w:t>
+            <w:r>
+              <w:rPr>
+                <w:sz w:val="28"/>
+                <w:szCs w:val="28"/>
+              </w:rPr>
+              <w:t xml:space="preserve"> </w:t>
+            </w:r>
+            <w:r>
+              <w:rPr>
+                <w:rFonts w:ascii="Segoe UI Symbol" w:hAnsi="Segoe UI Symbol" w:cs="Segoe UI Symbol"/>
+                <w:sz w:val="28"/>
+                <w:szCs w:val="28"/>
+              </w:rPr>
+              <w:t>✔</w:t>
+            </w:r>
+          </w:p>
+        </w:tc>
+        <w:tc>
+          <w:tcPr>
+            <w:tcW w:w="0" w:type="auto"/>
+            <w:vAlign w:val="center"/>
+            <w:hideMark/>
+          </w:tcPr>
+          <w:p>
+            <w:pPr>
+              <w:rPr>
+                <w:sz w:val="28"/>
+                <w:szCs w:val="28"/>
+              </w:rPr>
+            </w:pPr>
+            <w:r>
+              <w:rPr>
+                <w:sz w:val="28"/>
+                <w:szCs w:val="28"/>
+              </w:rPr>
+              <w:t>/api/teachers/courses/{courseId}</w:t>
             </w:r>
           </w:p>
         </w:tc>
@@ -5714,7 +5014,7 @@
       </w:tblPr>
       <w:tblGrid>
         <w:gridCol w:w="1007"/>
-        <w:gridCol w:w="4822"/>
+        <w:gridCol w:w="6010"/>
         <w:gridCol w:w="1679"/>
       </w:tblGrid>
       <w:tr>
@@ -5825,75 +5125,35 @@
               </w:rPr>
               <w:t>POST</w:t>
             </w:r>
-          </w:p>
-        </w:tc>
-        <w:tc>
-          <w:tcPr>
-            <w:tcW w:w="0" w:type="auto"/>
-            <w:vAlign w:val="center"/>
-            <w:hideMark/>
-          </w:tcPr>
-          <w:p>
-            <w:pPr>
-              <w:rPr>
-                <w:sz w:val="28"/>
-                <w:szCs w:val="28"/>
-              </w:rPr>
-            </w:pPr>
-            <w:r>
-              <w:rPr>
-                <w:sz w:val="28"/>
-                <w:szCs w:val="28"/>
-              </w:rPr>
-              <w:t>/</w:t>
-            </w:r>
-            <w:proofErr w:type="spellStart"/>
-            <w:r>
-              <w:rPr>
-                <w:sz w:val="28"/>
-                <w:szCs w:val="28"/>
-              </w:rPr>
-              <w:t>api</w:t>
-            </w:r>
-            <w:proofErr w:type="spellEnd"/>
-            <w:r>
-              <w:rPr>
-                <w:sz w:val="28"/>
-                <w:szCs w:val="28"/>
-              </w:rPr>
-              <w:t>/</w:t>
-            </w:r>
-            <w:proofErr w:type="gramStart"/>
-            <w:r>
-              <w:rPr>
-                <w:sz w:val="28"/>
-                <w:szCs w:val="28"/>
-              </w:rPr>
-              <w:t>teachers</w:t>
-            </w:r>
-            <w:proofErr w:type="gramEnd"/>
-            <w:r>
-              <w:rPr>
-                <w:sz w:val="28"/>
-                <w:szCs w:val="28"/>
-              </w:rPr>
-              <w:t>/courses/{</w:t>
-            </w:r>
-            <w:proofErr w:type="spellStart"/>
-            <w:r>
-              <w:rPr>
-                <w:sz w:val="28"/>
-                <w:szCs w:val="28"/>
-              </w:rPr>
-              <w:t>courseId</w:t>
-            </w:r>
-            <w:proofErr w:type="spellEnd"/>
-            <w:r>
-              <w:rPr>
-                <w:sz w:val="28"/>
-                <w:szCs w:val="28"/>
-              </w:rPr>
-              <w:t>}/lectures</w:t>
+            <w:r>
+              <w:rPr>
+                <w:rFonts w:ascii="Segoe UI Symbol" w:hAnsi="Segoe UI Symbol" w:cs="Segoe UI Symbol"/>
+                <w:sz w:val="28"/>
+                <w:szCs w:val="28"/>
+              </w:rPr>
+              <w:t>✔</w:t>
+            </w:r>
+          </w:p>
+        </w:tc>
+        <w:tc>
+          <w:tcPr>
+            <w:tcW w:w="0" w:type="auto"/>
+            <w:vAlign w:val="center"/>
+            <w:hideMark/>
+          </w:tcPr>
+          <w:p>
+            <w:pPr>
+              <w:rPr>
+                <w:sz w:val="28"/>
+                <w:szCs w:val="28"/>
+              </w:rPr>
+            </w:pPr>
+            <w:r>
+              <w:rPr>
+                <w:sz w:val="28"/>
+                <w:szCs w:val="28"/>
+              </w:rPr>
+              <w:t>/api/teachers/courses/{courseId}/lectures</w:t>
             </w:r>
           </w:p>
         </w:tc>
@@ -5964,41 +5224,21 @@
                 <w:sz w:val="28"/>
                 <w:szCs w:val="28"/>
               </w:rPr>
-              <w:t>/</w:t>
-            </w:r>
-            <w:proofErr w:type="spellStart"/>
-            <w:proofErr w:type="gramStart"/>
-            <w:r>
-              <w:rPr>
-                <w:sz w:val="28"/>
-                <w:szCs w:val="28"/>
-              </w:rPr>
-              <w:t>api</w:t>
-            </w:r>
-            <w:proofErr w:type="spellEnd"/>
-            <w:proofErr w:type="gramEnd"/>
-            <w:r>
-              <w:rPr>
-                <w:sz w:val="28"/>
-                <w:szCs w:val="28"/>
-              </w:rPr>
-              <w:t>/courses/{</w:t>
-            </w:r>
-            <w:proofErr w:type="spellStart"/>
-            <w:r>
-              <w:rPr>
-                <w:sz w:val="28"/>
-                <w:szCs w:val="28"/>
-              </w:rPr>
-              <w:t>courseId</w:t>
-            </w:r>
-            <w:proofErr w:type="spellEnd"/>
-            <w:r>
-              <w:rPr>
-                <w:sz w:val="28"/>
-                <w:szCs w:val="28"/>
-              </w:rPr>
-              <w:t>}/lectures</w:t>
+              <w:t>/api/</w:t>
+            </w:r>
+            <w:r>
+              <w:rPr>
+                <w:sz w:val="28"/>
+                <w:szCs w:val="28"/>
+              </w:rPr>
+              <w:t>teachers/</w:t>
+            </w:r>
+            <w:r>
+              <w:rPr>
+                <w:sz w:val="28"/>
+                <w:szCs w:val="28"/>
+              </w:rPr>
+              <w:t>courses/{courseId}/lectures</w:t>
             </w:r>
           </w:p>
         </w:tc>
@@ -6033,6 +5273,95 @@
           <w:tcPr>
             <w:tcW w:w="0" w:type="auto"/>
             <w:vAlign w:val="center"/>
+          </w:tcPr>
+          <w:p>
+            <w:pPr>
+              <w:rPr>
+                <w:sz w:val="28"/>
+                <w:szCs w:val="28"/>
+              </w:rPr>
+            </w:pPr>
+            <w:r>
+              <w:rPr>
+                <w:sz w:val="28"/>
+                <w:szCs w:val="28"/>
+              </w:rPr>
+              <w:t>GET</w:t>
+            </w:r>
+          </w:p>
+        </w:tc>
+        <w:tc>
+          <w:tcPr>
+            <w:tcW w:w="0" w:type="auto"/>
+            <w:vAlign w:val="center"/>
+          </w:tcPr>
+          <w:p>
+            <w:pPr>
+              <w:rPr>
+                <w:sz w:val="28"/>
+                <w:szCs w:val="28"/>
+              </w:rPr>
+            </w:pPr>
+            <w:r>
+              <w:rPr>
+                <w:sz w:val="28"/>
+                <w:szCs w:val="28"/>
+              </w:rPr>
+              <w:t>/api/</w:t>
+            </w:r>
+            <w:r>
+              <w:rPr>
+                <w:sz w:val="28"/>
+                <w:szCs w:val="28"/>
+              </w:rPr>
+              <w:t>teachers/</w:t>
+            </w:r>
+            <w:r>
+              <w:rPr>
+                <w:sz w:val="28"/>
+                <w:szCs w:val="28"/>
+              </w:rPr>
+              <w:t>courses/{courseId}/lecture</w:t>
+            </w:r>
+            <w:r>
+              <w:rPr>
+                <w:sz w:val="28"/>
+                <w:szCs w:val="28"/>
+              </w:rPr>
+              <w:t>/{lectureId}</w:t>
+            </w:r>
+          </w:p>
+        </w:tc>
+        <w:tc>
+          <w:tcPr>
+            <w:tcW w:w="0" w:type="auto"/>
+            <w:vAlign w:val="center"/>
+          </w:tcPr>
+          <w:p>
+            <w:pPr>
+              <w:rPr>
+                <w:sz w:val="28"/>
+                <w:szCs w:val="28"/>
+              </w:rPr>
+            </w:pPr>
+            <w:r>
+              <w:rPr>
+                <w:sz w:val="28"/>
+                <w:szCs w:val="28"/>
+              </w:rPr>
+              <w:t>View lecture</w:t>
+            </w:r>
+          </w:p>
+        </w:tc>
+      </w:tr>
+      <w:tr>
+        <w:trPr>
+          <w:tblCellSpacing w:w="15" w:type="dxa"/>
+        </w:trPr>
+        <w:tc>
+          <w:tcPr>
+            <w:tcW w:w="0" w:type="auto"/>
+            <w:vAlign w:val="center"/>
             <w:hideMark/>
           </w:tcPr>
           <w:p>
@@ -6069,41 +5398,7 @@
                 <w:sz w:val="28"/>
                 <w:szCs w:val="28"/>
               </w:rPr>
-              <w:t>/</w:t>
-            </w:r>
-            <w:proofErr w:type="spellStart"/>
-            <w:proofErr w:type="gramStart"/>
-            <w:r>
-              <w:rPr>
-                <w:sz w:val="28"/>
-                <w:szCs w:val="28"/>
-              </w:rPr>
-              <w:t>api</w:t>
-            </w:r>
-            <w:proofErr w:type="spellEnd"/>
-            <w:proofErr w:type="gramEnd"/>
-            <w:r>
-              <w:rPr>
-                <w:sz w:val="28"/>
-                <w:szCs w:val="28"/>
-              </w:rPr>
-              <w:t>/lectures/{</w:t>
-            </w:r>
-            <w:proofErr w:type="spellStart"/>
-            <w:r>
-              <w:rPr>
-                <w:sz w:val="28"/>
-                <w:szCs w:val="28"/>
-              </w:rPr>
-              <w:t>lectureId</w:t>
-            </w:r>
-            <w:proofErr w:type="spellEnd"/>
-            <w:r>
-              <w:rPr>
-                <w:sz w:val="28"/>
-                <w:szCs w:val="28"/>
-              </w:rPr>
-              <w:t>}</w:t>
+              <w:t>/api/lectures/{lectureId}</w:t>
             </w:r>
           </w:p>
         </w:tc>
@@ -6322,55 +5617,7 @@
                 <w:sz w:val="28"/>
                 <w:szCs w:val="28"/>
               </w:rPr>
-              <w:t>/</w:t>
-            </w:r>
-            <w:proofErr w:type="spellStart"/>
-            <w:r>
-              <w:rPr>
-                <w:sz w:val="28"/>
-                <w:szCs w:val="28"/>
-              </w:rPr>
-              <w:t>api</w:t>
-            </w:r>
-            <w:proofErr w:type="spellEnd"/>
-            <w:r>
-              <w:rPr>
-                <w:sz w:val="28"/>
-                <w:szCs w:val="28"/>
-              </w:rPr>
-              <w:t>/</w:t>
-            </w:r>
-            <w:proofErr w:type="gramStart"/>
-            <w:r>
-              <w:rPr>
-                <w:sz w:val="28"/>
-                <w:szCs w:val="28"/>
-              </w:rPr>
-              <w:t>teachers</w:t>
-            </w:r>
-            <w:proofErr w:type="gramEnd"/>
-            <w:r>
-              <w:rPr>
-                <w:sz w:val="28"/>
-                <w:szCs w:val="28"/>
-              </w:rPr>
-              <w:t>/courses/{</w:t>
-            </w:r>
-            <w:proofErr w:type="spellStart"/>
-            <w:r>
-              <w:rPr>
-                <w:sz w:val="28"/>
-                <w:szCs w:val="28"/>
-              </w:rPr>
-              <w:t>courseId</w:t>
-            </w:r>
-            <w:proofErr w:type="spellEnd"/>
-            <w:r>
-              <w:rPr>
-                <w:sz w:val="28"/>
-                <w:szCs w:val="28"/>
-              </w:rPr>
-              <w:t>}/assignments</w:t>
+              <w:t>/api/teachers/courses/{courseId}/assignments</w:t>
             </w:r>
           </w:p>
         </w:tc>
@@ -6441,23 +5688,7 @@
                 <w:sz w:val="28"/>
                 <w:szCs w:val="28"/>
               </w:rPr>
-              <w:t>/</w:t>
-            </w:r>
-            <w:proofErr w:type="spellStart"/>
-            <w:r>
-              <w:rPr>
-                <w:sz w:val="28"/>
-                <w:szCs w:val="28"/>
-              </w:rPr>
-              <w:t>api</w:t>
-            </w:r>
-            <w:proofErr w:type="spellEnd"/>
-            <w:r>
-              <w:rPr>
-                <w:sz w:val="28"/>
-                <w:szCs w:val="28"/>
-              </w:rPr>
-              <w:t>/teachers/assignments</w:t>
+              <w:t>/api/teachers/assignments</w:t>
             </w:r>
           </w:p>
         </w:tc>
@@ -6528,25 +5759,7 @@
                 <w:sz w:val="28"/>
                 <w:szCs w:val="28"/>
               </w:rPr>
-              <w:t>/</w:t>
-            </w:r>
-            <w:proofErr w:type="spellStart"/>
-            <w:proofErr w:type="gramStart"/>
-            <w:r>
-              <w:rPr>
-                <w:sz w:val="28"/>
-                <w:szCs w:val="28"/>
-              </w:rPr>
-              <w:t>api</w:t>
-            </w:r>
-            <w:proofErr w:type="spellEnd"/>
-            <w:proofErr w:type="gramEnd"/>
-            <w:r>
-              <w:rPr>
-                <w:sz w:val="28"/>
-                <w:szCs w:val="28"/>
-              </w:rPr>
-              <w:t>/assignments/{id}</w:t>
+              <w:t>/api/assignments/{id}</w:t>
             </w:r>
           </w:p>
         </w:tc>
@@ -6617,25 +5830,7 @@
                 <w:sz w:val="28"/>
                 <w:szCs w:val="28"/>
               </w:rPr>
-              <w:t>/</w:t>
-            </w:r>
-            <w:proofErr w:type="spellStart"/>
-            <w:proofErr w:type="gramStart"/>
-            <w:r>
-              <w:rPr>
-                <w:sz w:val="28"/>
-                <w:szCs w:val="28"/>
-              </w:rPr>
-              <w:t>api</w:t>
-            </w:r>
-            <w:proofErr w:type="spellEnd"/>
-            <w:proofErr w:type="gramEnd"/>
-            <w:r>
-              <w:rPr>
-                <w:sz w:val="28"/>
-                <w:szCs w:val="28"/>
-              </w:rPr>
-              <w:t>/assignments/{id}</w:t>
+              <w:t>/api/assignments/{id}</w:t>
             </w:r>
           </w:p>
         </w:tc>
@@ -6684,6 +5879,7 @@
                 <w:sz w:val="28"/>
                 <w:szCs w:val="28"/>
               </w:rPr>
+              <w:lastRenderedPageBreak/>
               <w:t>GET</w:t>
             </w:r>
           </w:p>
@@ -6706,25 +5902,7 @@
                 <w:sz w:val="28"/>
                 <w:szCs w:val="28"/>
               </w:rPr>
-              <w:t>/</w:t>
-            </w:r>
-            <w:proofErr w:type="spellStart"/>
-            <w:proofErr w:type="gramStart"/>
-            <w:r>
-              <w:rPr>
-                <w:sz w:val="28"/>
-                <w:szCs w:val="28"/>
-              </w:rPr>
-              <w:t>api</w:t>
-            </w:r>
-            <w:proofErr w:type="spellEnd"/>
-            <w:proofErr w:type="gramEnd"/>
-            <w:r>
-              <w:rPr>
-                <w:sz w:val="28"/>
-                <w:szCs w:val="28"/>
-              </w:rPr>
-              <w:t>/assignments/{id}/submissions</w:t>
+              <w:t>/api/assignments/{id}/submissions</w:t>
             </w:r>
           </w:p>
         </w:tc>
@@ -6773,7 +5951,6 @@
                 <w:sz w:val="28"/>
                 <w:szCs w:val="28"/>
               </w:rPr>
-              <w:lastRenderedPageBreak/>
               <w:t>PUT</w:t>
             </w:r>
           </w:p>
@@ -6796,25 +5973,7 @@
                 <w:sz w:val="28"/>
                 <w:szCs w:val="28"/>
               </w:rPr>
-              <w:t>/</w:t>
-            </w:r>
-            <w:proofErr w:type="spellStart"/>
-            <w:proofErr w:type="gramStart"/>
-            <w:r>
-              <w:rPr>
-                <w:sz w:val="28"/>
-                <w:szCs w:val="28"/>
-              </w:rPr>
-              <w:t>api</w:t>
-            </w:r>
-            <w:proofErr w:type="spellEnd"/>
-            <w:proofErr w:type="gramEnd"/>
-            <w:r>
-              <w:rPr>
-                <w:sz w:val="28"/>
-                <w:szCs w:val="28"/>
-              </w:rPr>
-              <w:t>/submissions/{id}/grade</w:t>
+              <w:t>/api/submissions/{id}/grade</w:t>
             </w:r>
           </w:p>
         </w:tc>
@@ -7033,23 +6192,7 @@
                 <w:sz w:val="28"/>
                 <w:szCs w:val="28"/>
               </w:rPr>
-              <w:t>/</w:t>
-            </w:r>
-            <w:proofErr w:type="spellStart"/>
-            <w:r>
-              <w:rPr>
-                <w:sz w:val="28"/>
-                <w:szCs w:val="28"/>
-              </w:rPr>
-              <w:t>api</w:t>
-            </w:r>
-            <w:proofErr w:type="spellEnd"/>
-            <w:r>
-              <w:rPr>
-                <w:sz w:val="28"/>
-                <w:szCs w:val="28"/>
-              </w:rPr>
-              <w:t>/courses</w:t>
+              <w:t>/api/courses</w:t>
             </w:r>
           </w:p>
         </w:tc>
@@ -7120,41 +6263,7 @@
                 <w:sz w:val="28"/>
                 <w:szCs w:val="28"/>
               </w:rPr>
-              <w:t>/</w:t>
-            </w:r>
-            <w:proofErr w:type="spellStart"/>
-            <w:proofErr w:type="gramStart"/>
-            <w:r>
-              <w:rPr>
-                <w:sz w:val="28"/>
-                <w:szCs w:val="28"/>
-              </w:rPr>
-              <w:t>api</w:t>
-            </w:r>
-            <w:proofErr w:type="spellEnd"/>
-            <w:proofErr w:type="gramEnd"/>
-            <w:r>
-              <w:rPr>
-                <w:sz w:val="28"/>
-                <w:szCs w:val="28"/>
-              </w:rPr>
-              <w:t>/courses/{</w:t>
-            </w:r>
-            <w:proofErr w:type="spellStart"/>
-            <w:r>
-              <w:rPr>
-                <w:sz w:val="28"/>
-                <w:szCs w:val="28"/>
-              </w:rPr>
-              <w:t>courseId</w:t>
-            </w:r>
-            <w:proofErr w:type="spellEnd"/>
-            <w:r>
-              <w:rPr>
-                <w:sz w:val="28"/>
-                <w:szCs w:val="28"/>
-              </w:rPr>
-              <w:t>}</w:t>
+              <w:t>/api/courses/{courseId}</w:t>
             </w:r>
           </w:p>
         </w:tc>
@@ -7202,17 +6311,8 @@
           <w:sz w:val="28"/>
           <w:szCs w:val="28"/>
         </w:rPr>
-        <w:t xml:space="preserve"> Students must be logged in to </w:t>
+        <w:t xml:space="preserve"> Students must be logged in to enroll</w:t>
       </w:r>
-      <w:proofErr w:type="spellStart"/>
-      <w:r>
-        <w:rPr>
-          <w:sz w:val="28"/>
-          <w:szCs w:val="28"/>
-        </w:rPr>
-        <w:t>enroll</w:t>
-      </w:r>
-      <w:proofErr w:type="spellEnd"/>
     </w:p>
     <w:p>
       <w:pPr>
@@ -7422,21 +6522,12 @@
                 <w:szCs w:val="28"/>
               </w:rPr>
             </w:pPr>
-            <w:proofErr w:type="spellStart"/>
-            <w:r>
-              <w:rPr>
-                <w:sz w:val="28"/>
-                <w:szCs w:val="28"/>
-              </w:rPr>
-              <w:t>Enroll</w:t>
-            </w:r>
-            <w:proofErr w:type="spellEnd"/>
-            <w:r>
-              <w:rPr>
-                <w:sz w:val="28"/>
-                <w:szCs w:val="28"/>
-              </w:rPr>
-              <w:t>, submit assignments</w:t>
+            <w:r>
+              <w:rPr>
+                <w:sz w:val="28"/>
+                <w:szCs w:val="28"/>
+              </w:rPr>
+              <w:t>Enroll, submit assignments</w:t>
             </w:r>
           </w:p>
         </w:tc>

</xml_diff>

<commit_message>
View submissions for teacher implemented
</commit_message>
<xml_diff>
--- a/projectDetails.docx
+++ b/projectDetails.docx
@@ -378,7 +378,23 @@
                 <w:sz w:val="28"/>
                 <w:szCs w:val="28"/>
               </w:rPr>
-              <w:t>/api/auth</w:t>
+              <w:t>/</w:t>
+            </w:r>
+            <w:proofErr w:type="spellStart"/>
+            <w:r>
+              <w:rPr>
+                <w:sz w:val="28"/>
+                <w:szCs w:val="28"/>
+              </w:rPr>
+              <w:t>api</w:t>
+            </w:r>
+            <w:proofErr w:type="spellEnd"/>
+            <w:r>
+              <w:rPr>
+                <w:sz w:val="28"/>
+                <w:szCs w:val="28"/>
+              </w:rPr>
+              <w:t>/auth</w:t>
             </w:r>
             <w:r>
               <w:rPr>
@@ -470,7 +486,23 @@
                 <w:sz w:val="28"/>
                 <w:szCs w:val="28"/>
               </w:rPr>
-              <w:t>/api/auth/logout</w:t>
+              <w:t>/</w:t>
+            </w:r>
+            <w:proofErr w:type="spellStart"/>
+            <w:r>
+              <w:rPr>
+                <w:sz w:val="28"/>
+                <w:szCs w:val="28"/>
+              </w:rPr>
+              <w:t>api</w:t>
+            </w:r>
+            <w:proofErr w:type="spellEnd"/>
+            <w:r>
+              <w:rPr>
+                <w:sz w:val="28"/>
+                <w:szCs w:val="28"/>
+              </w:rPr>
+              <w:t>/auth/logout</w:t>
             </w:r>
           </w:p>
         </w:tc>
@@ -556,7 +588,23 @@
                 <w:sz w:val="28"/>
                 <w:szCs w:val="28"/>
               </w:rPr>
-              <w:t>/api/auth/me</w:t>
+              <w:t>/</w:t>
+            </w:r>
+            <w:proofErr w:type="spellStart"/>
+            <w:r>
+              <w:rPr>
+                <w:sz w:val="28"/>
+                <w:szCs w:val="28"/>
+              </w:rPr>
+              <w:t>api</w:t>
+            </w:r>
+            <w:proofErr w:type="spellEnd"/>
+            <w:r>
+              <w:rPr>
+                <w:sz w:val="28"/>
+                <w:szCs w:val="28"/>
+              </w:rPr>
+              <w:t>/auth/me</w:t>
             </w:r>
           </w:p>
         </w:tc>
@@ -642,7 +690,39 @@
                 <w:sz w:val="28"/>
                 <w:szCs w:val="28"/>
               </w:rPr>
-              <w:t>/api/auth/first-login/reset-password</w:t>
+              <w:t>/</w:t>
+            </w:r>
+            <w:proofErr w:type="spellStart"/>
+            <w:r>
+              <w:rPr>
+                <w:sz w:val="28"/>
+                <w:szCs w:val="28"/>
+              </w:rPr>
+              <w:t>api</w:t>
+            </w:r>
+            <w:proofErr w:type="spellEnd"/>
+            <w:r>
+              <w:rPr>
+                <w:sz w:val="28"/>
+                <w:szCs w:val="28"/>
+              </w:rPr>
+              <w:t>/auth/</w:t>
+            </w:r>
+            <w:proofErr w:type="gramStart"/>
+            <w:r>
+              <w:rPr>
+                <w:sz w:val="28"/>
+                <w:szCs w:val="28"/>
+              </w:rPr>
+              <w:t>first-login</w:t>
+            </w:r>
+            <w:proofErr w:type="gramEnd"/>
+            <w:r>
+              <w:rPr>
+                <w:sz w:val="28"/>
+                <w:szCs w:val="28"/>
+              </w:rPr>
+              <w:t>/reset-password</w:t>
             </w:r>
           </w:p>
         </w:tc>
@@ -734,7 +814,23 @@
                 <w:sz w:val="28"/>
                 <w:szCs w:val="28"/>
               </w:rPr>
-              <w:t xml:space="preserve"> /api/auth/change-password</w:t>
+              <w:t xml:space="preserve"> /</w:t>
+            </w:r>
+            <w:proofErr w:type="spellStart"/>
+            <w:r>
+              <w:rPr>
+                <w:sz w:val="28"/>
+                <w:szCs w:val="28"/>
+              </w:rPr>
+              <w:t>api</w:t>
+            </w:r>
+            <w:proofErr w:type="spellEnd"/>
+            <w:r>
+              <w:rPr>
+                <w:sz w:val="28"/>
+                <w:szCs w:val="28"/>
+              </w:rPr>
+              <w:t>/auth/change-password</w:t>
             </w:r>
           </w:p>
           <w:p>
@@ -825,36 +921,68 @@
                 <w:sz w:val="28"/>
                 <w:szCs w:val="28"/>
               </w:rPr>
-              <w:t>/api/auth/unlock-user</w:t>
-            </w:r>
-          </w:p>
-          <w:p>
-            <w:pPr>
-              <w:rPr>
-                <w:sz w:val="28"/>
-                <w:szCs w:val="28"/>
-              </w:rPr>
-            </w:pPr>
-          </w:p>
-        </w:tc>
-        <w:tc>
-          <w:tcPr>
-            <w:tcW w:w="0" w:type="auto"/>
-            <w:vAlign w:val="center"/>
-          </w:tcPr>
-          <w:p>
-            <w:pPr>
-              <w:rPr>
-                <w:sz w:val="28"/>
-                <w:szCs w:val="28"/>
-              </w:rPr>
-            </w:pPr>
-            <w:r>
-              <w:rPr>
-                <w:sz w:val="28"/>
-                <w:szCs w:val="28"/>
-              </w:rPr>
-              <w:t>Unlock locked user(By admin)</w:t>
+              <w:t>/</w:t>
+            </w:r>
+            <w:proofErr w:type="spellStart"/>
+            <w:r>
+              <w:rPr>
+                <w:sz w:val="28"/>
+                <w:szCs w:val="28"/>
+              </w:rPr>
+              <w:t>api</w:t>
+            </w:r>
+            <w:proofErr w:type="spellEnd"/>
+            <w:r>
+              <w:rPr>
+                <w:sz w:val="28"/>
+                <w:szCs w:val="28"/>
+              </w:rPr>
+              <w:t>/auth/unlock-user</w:t>
+            </w:r>
+          </w:p>
+          <w:p>
+            <w:pPr>
+              <w:rPr>
+                <w:sz w:val="28"/>
+                <w:szCs w:val="28"/>
+              </w:rPr>
+            </w:pPr>
+          </w:p>
+        </w:tc>
+        <w:tc>
+          <w:tcPr>
+            <w:tcW w:w="0" w:type="auto"/>
+            <w:vAlign w:val="center"/>
+          </w:tcPr>
+          <w:p>
+            <w:pPr>
+              <w:rPr>
+                <w:sz w:val="28"/>
+                <w:szCs w:val="28"/>
+              </w:rPr>
+            </w:pPr>
+            <w:r>
+              <w:rPr>
+                <w:sz w:val="28"/>
+                <w:szCs w:val="28"/>
+              </w:rPr>
+              <w:t xml:space="preserve">Unlock locked </w:t>
+            </w:r>
+            <w:proofErr w:type="gramStart"/>
+            <w:r>
+              <w:rPr>
+                <w:sz w:val="28"/>
+                <w:szCs w:val="28"/>
+              </w:rPr>
+              <w:t>user(</w:t>
+            </w:r>
+            <w:proofErr w:type="gramEnd"/>
+            <w:r>
+              <w:rPr>
+                <w:sz w:val="28"/>
+                <w:szCs w:val="28"/>
+              </w:rPr>
+              <w:t>By admin)</w:t>
             </w:r>
           </w:p>
         </w:tc>
@@ -1175,7 +1303,23 @@
                 <w:sz w:val="28"/>
                 <w:szCs w:val="28"/>
               </w:rPr>
-              <w:t>/api/</w:t>
+              <w:t>/</w:t>
+            </w:r>
+            <w:proofErr w:type="spellStart"/>
+            <w:r>
+              <w:rPr>
+                <w:sz w:val="28"/>
+                <w:szCs w:val="28"/>
+              </w:rPr>
+              <w:t>api</w:t>
+            </w:r>
+            <w:proofErr w:type="spellEnd"/>
+            <w:r>
+              <w:rPr>
+                <w:sz w:val="28"/>
+                <w:szCs w:val="28"/>
+              </w:rPr>
+              <w:t>/</w:t>
             </w:r>
             <w:r>
               <w:rPr>
@@ -1289,7 +1433,23 @@
                 <w:sz w:val="28"/>
                 <w:szCs w:val="28"/>
               </w:rPr>
-              <w:t>/api/</w:t>
+              <w:t>/</w:t>
+            </w:r>
+            <w:proofErr w:type="spellStart"/>
+            <w:r>
+              <w:rPr>
+                <w:sz w:val="28"/>
+                <w:szCs w:val="28"/>
+              </w:rPr>
+              <w:t>api</w:t>
+            </w:r>
+            <w:proofErr w:type="spellEnd"/>
+            <w:r>
+              <w:rPr>
+                <w:sz w:val="28"/>
+                <w:szCs w:val="28"/>
+              </w:rPr>
+              <w:t>/</w:t>
             </w:r>
             <w:r>
               <w:rPr>
@@ -1403,7 +1563,23 @@
                 <w:sz w:val="28"/>
                 <w:szCs w:val="28"/>
               </w:rPr>
-              <w:t>/api/admin/users</w:t>
+              <w:t>/</w:t>
+            </w:r>
+            <w:proofErr w:type="spellStart"/>
+            <w:r>
+              <w:rPr>
+                <w:sz w:val="28"/>
+                <w:szCs w:val="28"/>
+              </w:rPr>
+              <w:t>api</w:t>
+            </w:r>
+            <w:proofErr w:type="spellEnd"/>
+            <w:r>
+              <w:rPr>
+                <w:sz w:val="28"/>
+                <w:szCs w:val="28"/>
+              </w:rPr>
+              <w:t>/admin/users</w:t>
             </w:r>
           </w:p>
         </w:tc>
@@ -1490,7 +1666,23 @@
                 <w:sz w:val="28"/>
                 <w:szCs w:val="28"/>
               </w:rPr>
-              <w:t>/api/admin/users/{id}</w:t>
+              <w:t>/</w:t>
+            </w:r>
+            <w:proofErr w:type="spellStart"/>
+            <w:r>
+              <w:rPr>
+                <w:sz w:val="28"/>
+                <w:szCs w:val="28"/>
+              </w:rPr>
+              <w:t>api</w:t>
+            </w:r>
+            <w:proofErr w:type="spellEnd"/>
+            <w:r>
+              <w:rPr>
+                <w:sz w:val="28"/>
+                <w:szCs w:val="28"/>
+              </w:rPr>
+              <w:t>/admin/users/{id}</w:t>
             </w:r>
           </w:p>
         </w:tc>
@@ -1576,7 +1768,23 @@
                 <w:sz w:val="28"/>
                 <w:szCs w:val="28"/>
               </w:rPr>
-              <w:t>/api/admin/users/{id}</w:t>
+              <w:t>/</w:t>
+            </w:r>
+            <w:proofErr w:type="spellStart"/>
+            <w:r>
+              <w:rPr>
+                <w:sz w:val="28"/>
+                <w:szCs w:val="28"/>
+              </w:rPr>
+              <w:t>api</w:t>
+            </w:r>
+            <w:proofErr w:type="spellEnd"/>
+            <w:r>
+              <w:rPr>
+                <w:sz w:val="28"/>
+                <w:szCs w:val="28"/>
+              </w:rPr>
+              <w:t>/admin/users/{id}</w:t>
             </w:r>
           </w:p>
         </w:tc>
@@ -1647,7 +1855,23 @@
                 <w:sz w:val="28"/>
                 <w:szCs w:val="28"/>
               </w:rPr>
-              <w:t>/api/admin/users/{id}</w:t>
+              <w:t>/</w:t>
+            </w:r>
+            <w:proofErr w:type="spellStart"/>
+            <w:r>
+              <w:rPr>
+                <w:sz w:val="28"/>
+                <w:szCs w:val="28"/>
+              </w:rPr>
+              <w:t>api</w:t>
+            </w:r>
+            <w:proofErr w:type="spellEnd"/>
+            <w:r>
+              <w:rPr>
+                <w:sz w:val="28"/>
+                <w:szCs w:val="28"/>
+              </w:rPr>
+              <w:t>/admin/users/{id}</w:t>
             </w:r>
           </w:p>
         </w:tc>
@@ -1904,7 +2128,23 @@
                 <w:sz w:val="28"/>
                 <w:szCs w:val="28"/>
               </w:rPr>
-              <w:t>/api/admin/students</w:t>
+              <w:t>/</w:t>
+            </w:r>
+            <w:proofErr w:type="spellStart"/>
+            <w:r>
+              <w:rPr>
+                <w:sz w:val="28"/>
+                <w:szCs w:val="28"/>
+              </w:rPr>
+              <w:t>api</w:t>
+            </w:r>
+            <w:proofErr w:type="spellEnd"/>
+            <w:r>
+              <w:rPr>
+                <w:sz w:val="28"/>
+                <w:szCs w:val="28"/>
+              </w:rPr>
+              <w:t>/admin/students</w:t>
             </w:r>
           </w:p>
         </w:tc>
@@ -1990,7 +2230,23 @@
                 <w:sz w:val="28"/>
                 <w:szCs w:val="28"/>
               </w:rPr>
-              <w:t>/api/admin/students/{id}</w:t>
+              <w:t>/</w:t>
+            </w:r>
+            <w:proofErr w:type="spellStart"/>
+            <w:r>
+              <w:rPr>
+                <w:sz w:val="28"/>
+                <w:szCs w:val="28"/>
+              </w:rPr>
+              <w:t>api</w:t>
+            </w:r>
+            <w:proofErr w:type="spellEnd"/>
+            <w:r>
+              <w:rPr>
+                <w:sz w:val="28"/>
+                <w:szCs w:val="28"/>
+              </w:rPr>
+              <w:t>/admin/students/{id}</w:t>
             </w:r>
           </w:p>
         </w:tc>
@@ -2076,7 +2332,23 @@
                 <w:sz w:val="28"/>
                 <w:szCs w:val="28"/>
               </w:rPr>
-              <w:t>/api/admin/students/{id}</w:t>
+              <w:t>/</w:t>
+            </w:r>
+            <w:proofErr w:type="spellStart"/>
+            <w:r>
+              <w:rPr>
+                <w:sz w:val="28"/>
+                <w:szCs w:val="28"/>
+              </w:rPr>
+              <w:t>api</w:t>
+            </w:r>
+            <w:proofErr w:type="spellEnd"/>
+            <w:r>
+              <w:rPr>
+                <w:sz w:val="28"/>
+                <w:szCs w:val="28"/>
+              </w:rPr>
+              <w:t>/admin/students/{id}</w:t>
             </w:r>
           </w:p>
         </w:tc>
@@ -2329,7 +2601,23 @@
                 <w:sz w:val="28"/>
                 <w:szCs w:val="28"/>
               </w:rPr>
-              <w:t>/api/admin/teachers</w:t>
+              <w:t>/</w:t>
+            </w:r>
+            <w:proofErr w:type="spellStart"/>
+            <w:r>
+              <w:rPr>
+                <w:sz w:val="28"/>
+                <w:szCs w:val="28"/>
+              </w:rPr>
+              <w:t>api</w:t>
+            </w:r>
+            <w:proofErr w:type="spellEnd"/>
+            <w:r>
+              <w:rPr>
+                <w:sz w:val="28"/>
+                <w:szCs w:val="28"/>
+              </w:rPr>
+              <w:t>/admin/teachers</w:t>
             </w:r>
           </w:p>
         </w:tc>
@@ -2415,7 +2703,23 @@
                 <w:sz w:val="28"/>
                 <w:szCs w:val="28"/>
               </w:rPr>
-              <w:t>/api/admin/teachers/{id}/approve</w:t>
+              <w:t>/</w:t>
+            </w:r>
+            <w:proofErr w:type="spellStart"/>
+            <w:r>
+              <w:rPr>
+                <w:sz w:val="28"/>
+                <w:szCs w:val="28"/>
+              </w:rPr>
+              <w:t>api</w:t>
+            </w:r>
+            <w:proofErr w:type="spellEnd"/>
+            <w:r>
+              <w:rPr>
+                <w:sz w:val="28"/>
+                <w:szCs w:val="28"/>
+              </w:rPr>
+              <w:t>/admin/teachers/{id}/approve</w:t>
             </w:r>
           </w:p>
         </w:tc>
@@ -2501,7 +2805,23 @@
                 <w:sz w:val="28"/>
                 <w:szCs w:val="28"/>
               </w:rPr>
-              <w:t>/api/admin/teachers/{id}</w:t>
+              <w:t>/</w:t>
+            </w:r>
+            <w:proofErr w:type="spellStart"/>
+            <w:r>
+              <w:rPr>
+                <w:sz w:val="28"/>
+                <w:szCs w:val="28"/>
+              </w:rPr>
+              <w:t>api</w:t>
+            </w:r>
+            <w:proofErr w:type="spellEnd"/>
+            <w:r>
+              <w:rPr>
+                <w:sz w:val="28"/>
+                <w:szCs w:val="28"/>
+              </w:rPr>
+              <w:t>/admin/teachers/{id}</w:t>
             </w:r>
           </w:p>
         </w:tc>
@@ -2720,7 +3040,23 @@
                 <w:sz w:val="28"/>
                 <w:szCs w:val="28"/>
               </w:rPr>
-              <w:t>/api/admin/stats</w:t>
+              <w:t>/</w:t>
+            </w:r>
+            <w:proofErr w:type="spellStart"/>
+            <w:r>
+              <w:rPr>
+                <w:sz w:val="28"/>
+                <w:szCs w:val="28"/>
+              </w:rPr>
+              <w:t>api</w:t>
+            </w:r>
+            <w:proofErr w:type="spellEnd"/>
+            <w:r>
+              <w:rPr>
+                <w:sz w:val="28"/>
+                <w:szCs w:val="28"/>
+              </w:rPr>
+              <w:t>/admin/stats</w:t>
             </w:r>
           </w:p>
         </w:tc>
@@ -2791,7 +3127,23 @@
                 <w:sz w:val="28"/>
                 <w:szCs w:val="28"/>
               </w:rPr>
-              <w:t>/api/admin/audit-logs</w:t>
+              <w:t>/</w:t>
+            </w:r>
+            <w:proofErr w:type="spellStart"/>
+            <w:r>
+              <w:rPr>
+                <w:sz w:val="28"/>
+                <w:szCs w:val="28"/>
+              </w:rPr>
+              <w:t>api</w:t>
+            </w:r>
+            <w:proofErr w:type="spellEnd"/>
+            <w:r>
+              <w:rPr>
+                <w:sz w:val="28"/>
+                <w:szCs w:val="28"/>
+              </w:rPr>
+              <w:t>/admin/audit-logs</w:t>
             </w:r>
           </w:p>
         </w:tc>
@@ -3074,7 +3426,23 @@
                 <w:sz w:val="28"/>
                 <w:szCs w:val="28"/>
               </w:rPr>
-              <w:t>/api/students/me</w:t>
+              <w:t>/</w:t>
+            </w:r>
+            <w:proofErr w:type="spellStart"/>
+            <w:r>
+              <w:rPr>
+                <w:sz w:val="28"/>
+                <w:szCs w:val="28"/>
+              </w:rPr>
+              <w:t>api</w:t>
+            </w:r>
+            <w:proofErr w:type="spellEnd"/>
+            <w:r>
+              <w:rPr>
+                <w:sz w:val="28"/>
+                <w:szCs w:val="28"/>
+              </w:rPr>
+              <w:t>/students/me</w:t>
             </w:r>
           </w:p>
         </w:tc>
@@ -3160,7 +3528,23 @@
                 <w:sz w:val="28"/>
                 <w:szCs w:val="28"/>
               </w:rPr>
-              <w:t>/api/students/me</w:t>
+              <w:t>/</w:t>
+            </w:r>
+            <w:proofErr w:type="spellStart"/>
+            <w:r>
+              <w:rPr>
+                <w:sz w:val="28"/>
+                <w:szCs w:val="28"/>
+              </w:rPr>
+              <w:t>api</w:t>
+            </w:r>
+            <w:proofErr w:type="spellEnd"/>
+            <w:r>
+              <w:rPr>
+                <w:sz w:val="28"/>
+                <w:szCs w:val="28"/>
+              </w:rPr>
+              <w:t>/students/me</w:t>
             </w:r>
           </w:p>
         </w:tc>
@@ -3231,8 +3615,19 @@
           <w:sz w:val="28"/>
           <w:szCs w:val="28"/>
         </w:rPr>
-        <w:t xml:space="preserve"> Courses &amp; Enrollment</w:t>
+        <w:t xml:space="preserve"> Courses &amp; </w:t>
       </w:r>
+      <w:proofErr w:type="spellStart"/>
+      <w:r>
+        <w:rPr>
+          <w:b/>
+          <w:bCs/>
+          <w:sz w:val="28"/>
+          <w:szCs w:val="28"/>
+        </w:rPr>
+        <w:t>Enrollment</w:t>
+      </w:r>
+      <w:proofErr w:type="spellEnd"/>
     </w:p>
     <w:tbl>
       <w:tblPr>
@@ -3394,7 +3789,23 @@
                 <w:sz w:val="28"/>
                 <w:szCs w:val="28"/>
               </w:rPr>
-              <w:t>/api/courses</w:t>
+              <w:t>/</w:t>
+            </w:r>
+            <w:proofErr w:type="spellStart"/>
+            <w:r>
+              <w:rPr>
+                <w:sz w:val="28"/>
+                <w:szCs w:val="28"/>
+              </w:rPr>
+              <w:t>api</w:t>
+            </w:r>
+            <w:proofErr w:type="spellEnd"/>
+            <w:r>
+              <w:rPr>
+                <w:sz w:val="28"/>
+                <w:szCs w:val="28"/>
+              </w:rPr>
+              <w:t>/courses</w:t>
             </w:r>
           </w:p>
         </w:tc>
@@ -3480,7 +3891,41 @@
                 <w:sz w:val="28"/>
                 <w:szCs w:val="28"/>
               </w:rPr>
-              <w:t>/api/courses/{courseId}</w:t>
+              <w:t>/</w:t>
+            </w:r>
+            <w:proofErr w:type="spellStart"/>
+            <w:proofErr w:type="gramStart"/>
+            <w:r>
+              <w:rPr>
+                <w:sz w:val="28"/>
+                <w:szCs w:val="28"/>
+              </w:rPr>
+              <w:t>api</w:t>
+            </w:r>
+            <w:proofErr w:type="spellEnd"/>
+            <w:proofErr w:type="gramEnd"/>
+            <w:r>
+              <w:rPr>
+                <w:sz w:val="28"/>
+                <w:szCs w:val="28"/>
+              </w:rPr>
+              <w:t>/courses/{</w:t>
+            </w:r>
+            <w:proofErr w:type="spellStart"/>
+            <w:r>
+              <w:rPr>
+                <w:sz w:val="28"/>
+                <w:szCs w:val="28"/>
+              </w:rPr>
+              <w:t>courseId</w:t>
+            </w:r>
+            <w:proofErr w:type="spellEnd"/>
+            <w:r>
+              <w:rPr>
+                <w:sz w:val="28"/>
+                <w:szCs w:val="28"/>
+              </w:rPr>
+              <w:t>}</w:t>
             </w:r>
           </w:p>
         </w:tc>
@@ -3566,29 +4011,86 @@
                 <w:sz w:val="28"/>
                 <w:szCs w:val="28"/>
               </w:rPr>
-              <w:t>/api/students/enroll/{courseId}</w:t>
-            </w:r>
-          </w:p>
-        </w:tc>
-        <w:tc>
-          <w:tcPr>
-            <w:tcW w:w="0" w:type="auto"/>
-            <w:vAlign w:val="center"/>
-            <w:hideMark/>
-          </w:tcPr>
-          <w:p>
-            <w:pPr>
-              <w:rPr>
-                <w:sz w:val="28"/>
-                <w:szCs w:val="28"/>
-              </w:rPr>
-            </w:pPr>
-            <w:r>
-              <w:rPr>
-                <w:sz w:val="28"/>
-                <w:szCs w:val="28"/>
-              </w:rPr>
-              <w:t>Enroll in course</w:t>
+              <w:t>/</w:t>
+            </w:r>
+            <w:proofErr w:type="spellStart"/>
+            <w:r>
+              <w:rPr>
+                <w:sz w:val="28"/>
+                <w:szCs w:val="28"/>
+              </w:rPr>
+              <w:t>api</w:t>
+            </w:r>
+            <w:proofErr w:type="spellEnd"/>
+            <w:r>
+              <w:rPr>
+                <w:sz w:val="28"/>
+                <w:szCs w:val="28"/>
+              </w:rPr>
+              <w:t>/students/</w:t>
+            </w:r>
+            <w:proofErr w:type="spellStart"/>
+            <w:r>
+              <w:rPr>
+                <w:sz w:val="28"/>
+                <w:szCs w:val="28"/>
+              </w:rPr>
+              <w:t>enroll</w:t>
+            </w:r>
+            <w:proofErr w:type="spellEnd"/>
+            <w:r>
+              <w:rPr>
+                <w:sz w:val="28"/>
+                <w:szCs w:val="28"/>
+              </w:rPr>
+              <w:t>/{</w:t>
+            </w:r>
+            <w:proofErr w:type="spellStart"/>
+            <w:r>
+              <w:rPr>
+                <w:sz w:val="28"/>
+                <w:szCs w:val="28"/>
+              </w:rPr>
+              <w:t>courseId</w:t>
+            </w:r>
+            <w:proofErr w:type="spellEnd"/>
+            <w:r>
+              <w:rPr>
+                <w:sz w:val="28"/>
+                <w:szCs w:val="28"/>
+              </w:rPr>
+              <w:t>}</w:t>
+            </w:r>
+          </w:p>
+        </w:tc>
+        <w:tc>
+          <w:tcPr>
+            <w:tcW w:w="0" w:type="auto"/>
+            <w:vAlign w:val="center"/>
+            <w:hideMark/>
+          </w:tcPr>
+          <w:p>
+            <w:pPr>
+              <w:rPr>
+                <w:sz w:val="28"/>
+                <w:szCs w:val="28"/>
+              </w:rPr>
+            </w:pPr>
+            <w:proofErr w:type="spellStart"/>
+            <w:r>
+              <w:rPr>
+                <w:sz w:val="28"/>
+                <w:szCs w:val="28"/>
+              </w:rPr>
+              <w:t>Enroll</w:t>
+            </w:r>
+            <w:proofErr w:type="spellEnd"/>
+            <w:r>
+              <w:rPr>
+                <w:sz w:val="28"/>
+                <w:szCs w:val="28"/>
+              </w:rPr>
+              <w:t xml:space="preserve"> in course</w:t>
             </w:r>
           </w:p>
         </w:tc>
@@ -3652,7 +4154,23 @@
                 <w:sz w:val="28"/>
                 <w:szCs w:val="28"/>
               </w:rPr>
-              <w:t>/api/students/courses</w:t>
+              <w:t>/</w:t>
+            </w:r>
+            <w:proofErr w:type="spellStart"/>
+            <w:r>
+              <w:rPr>
+                <w:sz w:val="28"/>
+                <w:szCs w:val="28"/>
+              </w:rPr>
+              <w:t>api</w:t>
+            </w:r>
+            <w:proofErr w:type="spellEnd"/>
+            <w:r>
+              <w:rPr>
+                <w:sz w:val="28"/>
+                <w:szCs w:val="28"/>
+              </w:rPr>
+              <w:t>/students/courses</w:t>
             </w:r>
           </w:p>
         </w:tc>
@@ -3687,15 +4205,508 @@
           <w:szCs w:val="28"/>
         </w:rPr>
       </w:pPr>
+    </w:p>
+    <w:p>
+      <w:pPr>
+        <w:rPr>
+          <w:b/>
+          <w:bCs/>
+          <w:sz w:val="28"/>
+          <w:szCs w:val="28"/>
+        </w:rPr>
+      </w:pPr>
       <w:r>
         <w:rPr>
-          <w:sz w:val="28"/>
-          <w:szCs w:val="28"/>
-        </w:rPr>
-        <w:pict w14:anchorId="3DCA4799">
-          <v:rect id="_x0000_i1031" style="width:0;height:1.5pt" o:hralign="center" o:hrstd="t" o:hr="t" fillcolor="#a0a0a0" stroked="f"/>
-        </w:pict>
+          <w:rFonts w:ascii="Segoe UI Emoji" w:hAnsi="Segoe UI Emoji" w:cs="Segoe UI Emoji"/>
+          <w:b/>
+          <w:bCs/>
+          <w:sz w:val="28"/>
+          <w:szCs w:val="28"/>
+        </w:rPr>
+        <w:t>🎥</w:t>
       </w:r>
+      <w:r>
+        <w:rPr>
+          <w:b/>
+          <w:bCs/>
+          <w:sz w:val="28"/>
+          <w:szCs w:val="28"/>
+        </w:rPr>
+        <w:t xml:space="preserve"> Lecture Management</w:t>
+      </w:r>
+    </w:p>
+    <w:tbl>
+      <w:tblPr>
+        <w:tblW w:w="0" w:type="auto"/>
+        <w:tblCellSpacing w:w="15" w:type="dxa"/>
+        <w:tblCellMar>
+          <w:top w:w="15" w:type="dxa"/>
+          <w:left w:w="15" w:type="dxa"/>
+          <w:bottom w:w="15" w:type="dxa"/>
+          <w:right w:w="15" w:type="dxa"/>
+        </w:tblCellMar>
+        <w:tblLook w:val="04A0" w:firstRow="1" w:lastRow="0" w:firstColumn="1" w:lastColumn="0" w:noHBand="0" w:noVBand="1"/>
+      </w:tblPr>
+      <w:tblGrid>
+        <w:gridCol w:w="1007"/>
+        <w:gridCol w:w="6147"/>
+        <w:gridCol w:w="1606"/>
+      </w:tblGrid>
+      <w:tr>
+        <w:trPr>
+          <w:tblHeader/>
+          <w:tblCellSpacing w:w="15" w:type="dxa"/>
+        </w:trPr>
+        <w:tc>
+          <w:tcPr>
+            <w:tcW w:w="0" w:type="auto"/>
+            <w:vAlign w:val="center"/>
+            <w:hideMark/>
+          </w:tcPr>
+          <w:p>
+            <w:pPr>
+              <w:rPr>
+                <w:b/>
+                <w:bCs/>
+                <w:sz w:val="28"/>
+                <w:szCs w:val="28"/>
+              </w:rPr>
+            </w:pPr>
+            <w:r>
+              <w:rPr>
+                <w:b/>
+                <w:bCs/>
+                <w:sz w:val="28"/>
+                <w:szCs w:val="28"/>
+              </w:rPr>
+              <w:t>Method</w:t>
+            </w:r>
+          </w:p>
+        </w:tc>
+        <w:tc>
+          <w:tcPr>
+            <w:tcW w:w="0" w:type="auto"/>
+            <w:vAlign w:val="center"/>
+            <w:hideMark/>
+          </w:tcPr>
+          <w:p>
+            <w:pPr>
+              <w:rPr>
+                <w:b/>
+                <w:bCs/>
+                <w:sz w:val="28"/>
+                <w:szCs w:val="28"/>
+              </w:rPr>
+            </w:pPr>
+            <w:r>
+              <w:rPr>
+                <w:b/>
+                <w:bCs/>
+                <w:sz w:val="28"/>
+                <w:szCs w:val="28"/>
+              </w:rPr>
+              <w:t>URL</w:t>
+            </w:r>
+          </w:p>
+        </w:tc>
+        <w:tc>
+          <w:tcPr>
+            <w:tcW w:w="0" w:type="auto"/>
+            <w:vAlign w:val="center"/>
+            <w:hideMark/>
+          </w:tcPr>
+          <w:p>
+            <w:pPr>
+              <w:rPr>
+                <w:b/>
+                <w:bCs/>
+                <w:sz w:val="28"/>
+                <w:szCs w:val="28"/>
+              </w:rPr>
+            </w:pPr>
+            <w:r>
+              <w:rPr>
+                <w:b/>
+                <w:bCs/>
+                <w:sz w:val="28"/>
+                <w:szCs w:val="28"/>
+              </w:rPr>
+              <w:t>Description</w:t>
+            </w:r>
+          </w:p>
+        </w:tc>
+      </w:tr>
+      <w:tr>
+        <w:trPr>
+          <w:tblCellSpacing w:w="15" w:type="dxa"/>
+        </w:trPr>
+        <w:tc>
+          <w:tcPr>
+            <w:tcW w:w="0" w:type="auto"/>
+            <w:vAlign w:val="center"/>
+          </w:tcPr>
+          <w:p>
+            <w:pPr>
+              <w:rPr>
+                <w:sz w:val="28"/>
+                <w:szCs w:val="28"/>
+              </w:rPr>
+            </w:pPr>
+          </w:p>
+        </w:tc>
+        <w:tc>
+          <w:tcPr>
+            <w:tcW w:w="0" w:type="auto"/>
+            <w:vAlign w:val="center"/>
+          </w:tcPr>
+          <w:p>
+            <w:pPr>
+              <w:rPr>
+                <w:sz w:val="28"/>
+                <w:szCs w:val="28"/>
+              </w:rPr>
+            </w:pPr>
+          </w:p>
+        </w:tc>
+        <w:tc>
+          <w:tcPr>
+            <w:tcW w:w="0" w:type="auto"/>
+            <w:vAlign w:val="center"/>
+          </w:tcPr>
+          <w:p>
+            <w:pPr>
+              <w:rPr>
+                <w:sz w:val="28"/>
+                <w:szCs w:val="28"/>
+              </w:rPr>
+            </w:pPr>
+          </w:p>
+        </w:tc>
+      </w:tr>
+      <w:tr>
+        <w:trPr>
+          <w:tblCellSpacing w:w="15" w:type="dxa"/>
+        </w:trPr>
+        <w:tc>
+          <w:tcPr>
+            <w:tcW w:w="0" w:type="auto"/>
+            <w:vAlign w:val="center"/>
+            <w:hideMark/>
+          </w:tcPr>
+          <w:p>
+            <w:pPr>
+              <w:rPr>
+                <w:sz w:val="28"/>
+                <w:szCs w:val="28"/>
+              </w:rPr>
+            </w:pPr>
+            <w:r>
+              <w:rPr>
+                <w:sz w:val="28"/>
+                <w:szCs w:val="28"/>
+              </w:rPr>
+              <w:t>GET</w:t>
+            </w:r>
+            <w:r>
+              <w:rPr>
+                <w:rFonts w:ascii="Segoe UI Symbol" w:hAnsi="Segoe UI Symbol" w:cs="Segoe UI Symbol"/>
+                <w:sz w:val="28"/>
+                <w:szCs w:val="28"/>
+              </w:rPr>
+              <w:t>✔</w:t>
+            </w:r>
+          </w:p>
+        </w:tc>
+        <w:tc>
+          <w:tcPr>
+            <w:tcW w:w="0" w:type="auto"/>
+            <w:vAlign w:val="center"/>
+            <w:hideMark/>
+          </w:tcPr>
+          <w:p>
+            <w:pPr>
+              <w:rPr>
+                <w:sz w:val="28"/>
+                <w:szCs w:val="28"/>
+              </w:rPr>
+            </w:pPr>
+            <w:r>
+              <w:rPr>
+                <w:sz w:val="28"/>
+                <w:szCs w:val="28"/>
+              </w:rPr>
+              <w:t>/</w:t>
+            </w:r>
+            <w:proofErr w:type="spellStart"/>
+            <w:r>
+              <w:rPr>
+                <w:sz w:val="28"/>
+                <w:szCs w:val="28"/>
+              </w:rPr>
+              <w:t>api</w:t>
+            </w:r>
+            <w:proofErr w:type="spellEnd"/>
+            <w:r>
+              <w:rPr>
+                <w:sz w:val="28"/>
+                <w:szCs w:val="28"/>
+              </w:rPr>
+              <w:t>/</w:t>
+            </w:r>
+            <w:r>
+              <w:rPr>
+                <w:sz w:val="28"/>
+                <w:szCs w:val="28"/>
+              </w:rPr>
+              <w:t xml:space="preserve"> </w:t>
+            </w:r>
+            <w:proofErr w:type="gramStart"/>
+            <w:r>
+              <w:rPr>
+                <w:sz w:val="28"/>
+                <w:szCs w:val="28"/>
+              </w:rPr>
+              <w:t>students</w:t>
+            </w:r>
+            <w:proofErr w:type="gramEnd"/>
+            <w:r>
+              <w:rPr>
+                <w:sz w:val="28"/>
+                <w:szCs w:val="28"/>
+              </w:rPr>
+              <w:t xml:space="preserve"> </w:t>
+            </w:r>
+            <w:r>
+              <w:rPr>
+                <w:sz w:val="28"/>
+                <w:szCs w:val="28"/>
+              </w:rPr>
+              <w:t>/</w:t>
+            </w:r>
+            <w:r>
+              <w:rPr>
+                <w:sz w:val="28"/>
+                <w:szCs w:val="28"/>
+              </w:rPr>
+              <w:t>courses/{</w:t>
+            </w:r>
+            <w:proofErr w:type="spellStart"/>
+            <w:r>
+              <w:rPr>
+                <w:sz w:val="28"/>
+                <w:szCs w:val="28"/>
+              </w:rPr>
+              <w:t>courseId</w:t>
+            </w:r>
+            <w:proofErr w:type="spellEnd"/>
+            <w:r>
+              <w:rPr>
+                <w:sz w:val="28"/>
+                <w:szCs w:val="28"/>
+              </w:rPr>
+              <w:t>}/lectures</w:t>
+            </w:r>
+          </w:p>
+        </w:tc>
+        <w:tc>
+          <w:tcPr>
+            <w:tcW w:w="0" w:type="auto"/>
+            <w:vAlign w:val="center"/>
+            <w:hideMark/>
+          </w:tcPr>
+          <w:p>
+            <w:pPr>
+              <w:rPr>
+                <w:sz w:val="28"/>
+                <w:szCs w:val="28"/>
+              </w:rPr>
+            </w:pPr>
+            <w:r>
+              <w:rPr>
+                <w:sz w:val="28"/>
+                <w:szCs w:val="28"/>
+              </w:rPr>
+              <w:t>View lectures</w:t>
+            </w:r>
+          </w:p>
+        </w:tc>
+      </w:tr>
+      <w:tr>
+        <w:trPr>
+          <w:tblCellSpacing w:w="15" w:type="dxa"/>
+        </w:trPr>
+        <w:tc>
+          <w:tcPr>
+            <w:tcW w:w="0" w:type="auto"/>
+            <w:vAlign w:val="center"/>
+          </w:tcPr>
+          <w:p>
+            <w:pPr>
+              <w:rPr>
+                <w:sz w:val="28"/>
+                <w:szCs w:val="28"/>
+              </w:rPr>
+            </w:pPr>
+            <w:r>
+              <w:rPr>
+                <w:sz w:val="28"/>
+                <w:szCs w:val="28"/>
+              </w:rPr>
+              <w:t>GET</w:t>
+            </w:r>
+            <w:r>
+              <w:rPr>
+                <w:rFonts w:ascii="Segoe UI Symbol" w:hAnsi="Segoe UI Symbol" w:cs="Segoe UI Symbol"/>
+                <w:sz w:val="28"/>
+                <w:szCs w:val="28"/>
+              </w:rPr>
+              <w:t>✔</w:t>
+            </w:r>
+          </w:p>
+        </w:tc>
+        <w:tc>
+          <w:tcPr>
+            <w:tcW w:w="0" w:type="auto"/>
+            <w:vAlign w:val="center"/>
+          </w:tcPr>
+          <w:p>
+            <w:pPr>
+              <w:rPr>
+                <w:sz w:val="28"/>
+                <w:szCs w:val="28"/>
+              </w:rPr>
+            </w:pPr>
+            <w:r>
+              <w:rPr>
+                <w:sz w:val="28"/>
+                <w:szCs w:val="28"/>
+              </w:rPr>
+              <w:t>/</w:t>
+            </w:r>
+            <w:proofErr w:type="spellStart"/>
+            <w:r>
+              <w:rPr>
+                <w:sz w:val="28"/>
+                <w:szCs w:val="28"/>
+              </w:rPr>
+              <w:t>api</w:t>
+            </w:r>
+            <w:proofErr w:type="spellEnd"/>
+            <w:r>
+              <w:rPr>
+                <w:sz w:val="28"/>
+                <w:szCs w:val="28"/>
+              </w:rPr>
+              <w:t>/</w:t>
+            </w:r>
+            <w:r>
+              <w:rPr>
+                <w:sz w:val="28"/>
+                <w:szCs w:val="28"/>
+              </w:rPr>
+              <w:t xml:space="preserve"> </w:t>
+            </w:r>
+            <w:proofErr w:type="gramStart"/>
+            <w:r>
+              <w:rPr>
+                <w:sz w:val="28"/>
+                <w:szCs w:val="28"/>
+              </w:rPr>
+              <w:t>students</w:t>
+            </w:r>
+            <w:proofErr w:type="gramEnd"/>
+            <w:r>
+              <w:rPr>
+                <w:sz w:val="28"/>
+                <w:szCs w:val="28"/>
+              </w:rPr>
+              <w:t xml:space="preserve"> </w:t>
+            </w:r>
+            <w:r>
+              <w:rPr>
+                <w:sz w:val="28"/>
+                <w:szCs w:val="28"/>
+              </w:rPr>
+              <w:t>/</w:t>
+            </w:r>
+            <w:r>
+              <w:rPr>
+                <w:sz w:val="28"/>
+                <w:szCs w:val="28"/>
+              </w:rPr>
+              <w:t>courses/{</w:t>
+            </w:r>
+            <w:proofErr w:type="spellStart"/>
+            <w:r>
+              <w:rPr>
+                <w:sz w:val="28"/>
+                <w:szCs w:val="28"/>
+              </w:rPr>
+              <w:t>courseId</w:t>
+            </w:r>
+            <w:proofErr w:type="spellEnd"/>
+            <w:r>
+              <w:rPr>
+                <w:sz w:val="28"/>
+                <w:szCs w:val="28"/>
+              </w:rPr>
+              <w:t>}/lecture</w:t>
+            </w:r>
+            <w:r>
+              <w:rPr>
+                <w:sz w:val="28"/>
+                <w:szCs w:val="28"/>
+              </w:rPr>
+              <w:t>/{</w:t>
+            </w:r>
+            <w:proofErr w:type="spellStart"/>
+            <w:r>
+              <w:rPr>
+                <w:sz w:val="28"/>
+                <w:szCs w:val="28"/>
+              </w:rPr>
+              <w:t>lectureId</w:t>
+            </w:r>
+            <w:proofErr w:type="spellEnd"/>
+            <w:r>
+              <w:rPr>
+                <w:sz w:val="28"/>
+                <w:szCs w:val="28"/>
+              </w:rPr>
+              <w:t>}</w:t>
+            </w:r>
+          </w:p>
+        </w:tc>
+        <w:tc>
+          <w:tcPr>
+            <w:tcW w:w="0" w:type="auto"/>
+            <w:vAlign w:val="center"/>
+          </w:tcPr>
+          <w:p>
+            <w:pPr>
+              <w:rPr>
+                <w:sz w:val="28"/>
+                <w:szCs w:val="28"/>
+              </w:rPr>
+            </w:pPr>
+            <w:r>
+              <w:rPr>
+                <w:sz w:val="28"/>
+                <w:szCs w:val="28"/>
+              </w:rPr>
+              <w:t>View lecture</w:t>
+            </w:r>
+          </w:p>
+        </w:tc>
+      </w:tr>
+    </w:tbl>
+    <w:p>
+      <w:pPr>
+        <w:rPr>
+          <w:sz w:val="28"/>
+          <w:szCs w:val="28"/>
+        </w:rPr>
+      </w:pPr>
     </w:p>
     <w:p>
       <w:pPr>
@@ -3886,7 +4897,23 @@
                 <w:sz w:val="28"/>
                 <w:szCs w:val="28"/>
               </w:rPr>
-              <w:t>/api/students/assignments</w:t>
+              <w:t>/</w:t>
+            </w:r>
+            <w:proofErr w:type="spellStart"/>
+            <w:r>
+              <w:rPr>
+                <w:sz w:val="28"/>
+                <w:szCs w:val="28"/>
+              </w:rPr>
+              <w:t>api</w:t>
+            </w:r>
+            <w:proofErr w:type="spellEnd"/>
+            <w:r>
+              <w:rPr>
+                <w:sz w:val="28"/>
+                <w:szCs w:val="28"/>
+              </w:rPr>
+              <w:t>/students/assignments</w:t>
             </w:r>
           </w:p>
         </w:tc>
@@ -3972,7 +4999,55 @@
                 <w:sz w:val="28"/>
                 <w:szCs w:val="28"/>
               </w:rPr>
-              <w:t>/api/students/submissions/{assignmentId}</w:t>
+              <w:t>/</w:t>
+            </w:r>
+            <w:proofErr w:type="spellStart"/>
+            <w:r>
+              <w:rPr>
+                <w:sz w:val="28"/>
+                <w:szCs w:val="28"/>
+              </w:rPr>
+              <w:t>api</w:t>
+            </w:r>
+            <w:proofErr w:type="spellEnd"/>
+            <w:r>
+              <w:rPr>
+                <w:sz w:val="28"/>
+                <w:szCs w:val="28"/>
+              </w:rPr>
+              <w:t>/</w:t>
+            </w:r>
+            <w:proofErr w:type="gramStart"/>
+            <w:r>
+              <w:rPr>
+                <w:sz w:val="28"/>
+                <w:szCs w:val="28"/>
+              </w:rPr>
+              <w:t>students</w:t>
+            </w:r>
+            <w:proofErr w:type="gramEnd"/>
+            <w:r>
+              <w:rPr>
+                <w:sz w:val="28"/>
+                <w:szCs w:val="28"/>
+              </w:rPr>
+              <w:t>/submissions/{</w:t>
+            </w:r>
+            <w:proofErr w:type="spellStart"/>
+            <w:r>
+              <w:rPr>
+                <w:sz w:val="28"/>
+                <w:szCs w:val="28"/>
+              </w:rPr>
+              <w:t>assignmentId</w:t>
+            </w:r>
+            <w:proofErr w:type="spellEnd"/>
+            <w:r>
+              <w:rPr>
+                <w:sz w:val="28"/>
+                <w:szCs w:val="28"/>
+              </w:rPr>
+              <w:t>}</w:t>
             </w:r>
           </w:p>
         </w:tc>
@@ -4021,6 +5096,7 @@
                 <w:sz w:val="28"/>
                 <w:szCs w:val="28"/>
               </w:rPr>
+              <w:lastRenderedPageBreak/>
               <w:t>GET</w:t>
             </w:r>
             <w:r>
@@ -4058,7 +5134,23 @@
                 <w:sz w:val="28"/>
                 <w:szCs w:val="28"/>
               </w:rPr>
-              <w:t>/api/students/submissions</w:t>
+              <w:t>/</w:t>
+            </w:r>
+            <w:proofErr w:type="spellStart"/>
+            <w:r>
+              <w:rPr>
+                <w:sz w:val="28"/>
+                <w:szCs w:val="28"/>
+              </w:rPr>
+              <w:t>api</w:t>
+            </w:r>
+            <w:proofErr w:type="spellEnd"/>
+            <w:r>
+              <w:rPr>
+                <w:sz w:val="28"/>
+                <w:szCs w:val="28"/>
+              </w:rPr>
+              <w:t>/students/submissions</w:t>
             </w:r>
           </w:p>
         </w:tc>
@@ -4298,6 +5390,7 @@
                 <w:szCs w:val="28"/>
               </w:rPr>
             </w:pPr>
+            <w:proofErr w:type="gramStart"/>
             <w:r>
               <w:rPr>
                 <w:sz w:val="28"/>
@@ -4327,27 +5420,44 @@
               </w:rPr>
               <w:t>✔</w:t>
             </w:r>
-          </w:p>
-        </w:tc>
-        <w:tc>
-          <w:tcPr>
-            <w:tcW w:w="0" w:type="auto"/>
-            <w:vAlign w:val="center"/>
-            <w:hideMark/>
-          </w:tcPr>
-          <w:p>
-            <w:pPr>
-              <w:rPr>
-                <w:sz w:val="28"/>
-                <w:szCs w:val="28"/>
-              </w:rPr>
-            </w:pPr>
-            <w:r>
-              <w:rPr>
-                <w:sz w:val="28"/>
-                <w:szCs w:val="28"/>
-              </w:rPr>
-              <w:t>/api/teachers/me</w:t>
+            <w:proofErr w:type="gramEnd"/>
+          </w:p>
+        </w:tc>
+        <w:tc>
+          <w:tcPr>
+            <w:tcW w:w="0" w:type="auto"/>
+            <w:vAlign w:val="center"/>
+            <w:hideMark/>
+          </w:tcPr>
+          <w:p>
+            <w:pPr>
+              <w:rPr>
+                <w:sz w:val="28"/>
+                <w:szCs w:val="28"/>
+              </w:rPr>
+            </w:pPr>
+            <w:r>
+              <w:rPr>
+                <w:sz w:val="28"/>
+                <w:szCs w:val="28"/>
+              </w:rPr>
+              <w:t>/</w:t>
+            </w:r>
+            <w:proofErr w:type="spellStart"/>
+            <w:r>
+              <w:rPr>
+                <w:sz w:val="28"/>
+                <w:szCs w:val="28"/>
+              </w:rPr>
+              <w:t>api</w:t>
+            </w:r>
+            <w:proofErr w:type="spellEnd"/>
+            <w:r>
+              <w:rPr>
+                <w:sz w:val="28"/>
+                <w:szCs w:val="28"/>
+              </w:rPr>
+              <w:t>/teachers/me</w:t>
             </w:r>
           </w:p>
         </w:tc>
@@ -4396,7 +5506,6 @@
                 <w:sz w:val="28"/>
                 <w:szCs w:val="28"/>
               </w:rPr>
-              <w:lastRenderedPageBreak/>
               <w:t>PUT</w:t>
             </w:r>
             <w:r>
@@ -4434,7 +5543,23 @@
                 <w:sz w:val="28"/>
                 <w:szCs w:val="28"/>
               </w:rPr>
-              <w:t>/api/teachers/me</w:t>
+              <w:t>/</w:t>
+            </w:r>
+            <w:proofErr w:type="spellStart"/>
+            <w:r>
+              <w:rPr>
+                <w:sz w:val="28"/>
+                <w:szCs w:val="28"/>
+              </w:rPr>
+              <w:t>api</w:t>
+            </w:r>
+            <w:proofErr w:type="spellEnd"/>
+            <w:r>
+              <w:rPr>
+                <w:sz w:val="28"/>
+                <w:szCs w:val="28"/>
+              </w:rPr>
+              <w:t>/teachers/me</w:t>
             </w:r>
           </w:p>
         </w:tc>
@@ -4668,7 +5793,23 @@
                 <w:sz w:val="28"/>
                 <w:szCs w:val="28"/>
               </w:rPr>
-              <w:t>/api/teachers/courses</w:t>
+              <w:t>/</w:t>
+            </w:r>
+            <w:proofErr w:type="spellStart"/>
+            <w:r>
+              <w:rPr>
+                <w:sz w:val="28"/>
+                <w:szCs w:val="28"/>
+              </w:rPr>
+              <w:t>api</w:t>
+            </w:r>
+            <w:proofErr w:type="spellEnd"/>
+            <w:r>
+              <w:rPr>
+                <w:sz w:val="28"/>
+                <w:szCs w:val="28"/>
+              </w:rPr>
+              <w:t>/teachers/courses</w:t>
             </w:r>
           </w:p>
         </w:tc>
@@ -4754,7 +5895,23 @@
                 <w:sz w:val="28"/>
                 <w:szCs w:val="28"/>
               </w:rPr>
-              <w:t>/api/teachers/courses</w:t>
+              <w:t>/</w:t>
+            </w:r>
+            <w:proofErr w:type="spellStart"/>
+            <w:r>
+              <w:rPr>
+                <w:sz w:val="28"/>
+                <w:szCs w:val="28"/>
+              </w:rPr>
+              <w:t>api</w:t>
+            </w:r>
+            <w:proofErr w:type="spellEnd"/>
+            <w:r>
+              <w:rPr>
+                <w:sz w:val="28"/>
+                <w:szCs w:val="28"/>
+              </w:rPr>
+              <w:t>/teachers/courses</w:t>
             </w:r>
           </w:p>
         </w:tc>
@@ -4840,7 +5997,55 @@
                 <w:sz w:val="28"/>
                 <w:szCs w:val="28"/>
               </w:rPr>
-              <w:t>/api/teachers/courses/{courseId}</w:t>
+              <w:t>/</w:t>
+            </w:r>
+            <w:proofErr w:type="spellStart"/>
+            <w:r>
+              <w:rPr>
+                <w:sz w:val="28"/>
+                <w:szCs w:val="28"/>
+              </w:rPr>
+              <w:t>api</w:t>
+            </w:r>
+            <w:proofErr w:type="spellEnd"/>
+            <w:r>
+              <w:rPr>
+                <w:sz w:val="28"/>
+                <w:szCs w:val="28"/>
+              </w:rPr>
+              <w:t>/</w:t>
+            </w:r>
+            <w:proofErr w:type="gramStart"/>
+            <w:r>
+              <w:rPr>
+                <w:sz w:val="28"/>
+                <w:szCs w:val="28"/>
+              </w:rPr>
+              <w:t>teachers</w:t>
+            </w:r>
+            <w:proofErr w:type="gramEnd"/>
+            <w:r>
+              <w:rPr>
+                <w:sz w:val="28"/>
+                <w:szCs w:val="28"/>
+              </w:rPr>
+              <w:t>/courses/{</w:t>
+            </w:r>
+            <w:proofErr w:type="spellStart"/>
+            <w:r>
+              <w:rPr>
+                <w:sz w:val="28"/>
+                <w:szCs w:val="28"/>
+              </w:rPr>
+              <w:t>courseId</w:t>
+            </w:r>
+            <w:proofErr w:type="spellEnd"/>
+            <w:r>
+              <w:rPr>
+                <w:sz w:val="28"/>
+                <w:szCs w:val="28"/>
+              </w:rPr>
+              <w:t>}</w:t>
             </w:r>
           </w:p>
         </w:tc>
@@ -4926,7 +6131,55 @@
                 <w:sz w:val="28"/>
                 <w:szCs w:val="28"/>
               </w:rPr>
-              <w:t>/api/teachers/courses/{courseId}</w:t>
+              <w:t>/</w:t>
+            </w:r>
+            <w:proofErr w:type="spellStart"/>
+            <w:r>
+              <w:rPr>
+                <w:sz w:val="28"/>
+                <w:szCs w:val="28"/>
+              </w:rPr>
+              <w:t>api</w:t>
+            </w:r>
+            <w:proofErr w:type="spellEnd"/>
+            <w:r>
+              <w:rPr>
+                <w:sz w:val="28"/>
+                <w:szCs w:val="28"/>
+              </w:rPr>
+              <w:t>/</w:t>
+            </w:r>
+            <w:proofErr w:type="gramStart"/>
+            <w:r>
+              <w:rPr>
+                <w:sz w:val="28"/>
+                <w:szCs w:val="28"/>
+              </w:rPr>
+              <w:t>teachers</w:t>
+            </w:r>
+            <w:proofErr w:type="gramEnd"/>
+            <w:r>
+              <w:rPr>
+                <w:sz w:val="28"/>
+                <w:szCs w:val="28"/>
+              </w:rPr>
+              <w:t>/courses/{</w:t>
+            </w:r>
+            <w:proofErr w:type="spellStart"/>
+            <w:r>
+              <w:rPr>
+                <w:sz w:val="28"/>
+                <w:szCs w:val="28"/>
+              </w:rPr>
+              <w:t>courseId</w:t>
+            </w:r>
+            <w:proofErr w:type="spellEnd"/>
+            <w:r>
+              <w:rPr>
+                <w:sz w:val="28"/>
+                <w:szCs w:val="28"/>
+              </w:rPr>
+              <w:t>}</w:t>
             </w:r>
           </w:p>
         </w:tc>
@@ -5013,7 +6266,7 @@
         <w:tblLook w:val="04A0" w:firstRow="1" w:lastRow="0" w:firstColumn="1" w:lastColumn="0" w:noHBand="0" w:noVBand="1"/>
       </w:tblPr>
       <w:tblGrid>
-        <w:gridCol w:w="1007"/>
+        <w:gridCol w:w="1136"/>
         <w:gridCol w:w="6010"/>
         <w:gridCol w:w="1679"/>
       </w:tblGrid>
@@ -5153,7 +6406,55 @@
                 <w:sz w:val="28"/>
                 <w:szCs w:val="28"/>
               </w:rPr>
-              <w:t>/api/teachers/courses/{courseId}/lectures</w:t>
+              <w:t>/</w:t>
+            </w:r>
+            <w:proofErr w:type="spellStart"/>
+            <w:r>
+              <w:rPr>
+                <w:sz w:val="28"/>
+                <w:szCs w:val="28"/>
+              </w:rPr>
+              <w:t>api</w:t>
+            </w:r>
+            <w:proofErr w:type="spellEnd"/>
+            <w:r>
+              <w:rPr>
+                <w:sz w:val="28"/>
+                <w:szCs w:val="28"/>
+              </w:rPr>
+              <w:t>/</w:t>
+            </w:r>
+            <w:proofErr w:type="gramStart"/>
+            <w:r>
+              <w:rPr>
+                <w:sz w:val="28"/>
+                <w:szCs w:val="28"/>
+              </w:rPr>
+              <w:t>teachers</w:t>
+            </w:r>
+            <w:proofErr w:type="gramEnd"/>
+            <w:r>
+              <w:rPr>
+                <w:sz w:val="28"/>
+                <w:szCs w:val="28"/>
+              </w:rPr>
+              <w:t>/courses/{</w:t>
+            </w:r>
+            <w:proofErr w:type="spellStart"/>
+            <w:r>
+              <w:rPr>
+                <w:sz w:val="28"/>
+                <w:szCs w:val="28"/>
+              </w:rPr>
+              <w:t>courseId</w:t>
+            </w:r>
+            <w:proofErr w:type="spellEnd"/>
+            <w:r>
+              <w:rPr>
+                <w:sz w:val="28"/>
+                <w:szCs w:val="28"/>
+              </w:rPr>
+              <w:t>}/lectures</w:t>
             </w:r>
           </w:p>
         </w:tc>
@@ -5204,41 +6505,90 @@
               </w:rPr>
               <w:t>GET</w:t>
             </w:r>
-          </w:p>
-        </w:tc>
-        <w:tc>
-          <w:tcPr>
-            <w:tcW w:w="0" w:type="auto"/>
-            <w:vAlign w:val="center"/>
-            <w:hideMark/>
-          </w:tcPr>
-          <w:p>
-            <w:pPr>
-              <w:rPr>
-                <w:sz w:val="28"/>
-                <w:szCs w:val="28"/>
-              </w:rPr>
-            </w:pPr>
-            <w:r>
-              <w:rPr>
-                <w:sz w:val="28"/>
-                <w:szCs w:val="28"/>
-              </w:rPr>
-              <w:t>/api/</w:t>
-            </w:r>
-            <w:r>
-              <w:rPr>
-                <w:sz w:val="28"/>
-                <w:szCs w:val="28"/>
-              </w:rPr>
-              <w:t>teachers/</w:t>
-            </w:r>
-            <w:r>
-              <w:rPr>
-                <w:sz w:val="28"/>
-                <w:szCs w:val="28"/>
-              </w:rPr>
-              <w:t>courses/{courseId}/lectures</w:t>
+            <w:r>
+              <w:rPr>
+                <w:rFonts w:ascii="Segoe UI Symbol" w:hAnsi="Segoe UI Symbol" w:cs="Segoe UI Symbol"/>
+                <w:sz w:val="28"/>
+                <w:szCs w:val="28"/>
+              </w:rPr>
+              <w:t>✔</w:t>
+            </w:r>
+          </w:p>
+        </w:tc>
+        <w:tc>
+          <w:tcPr>
+            <w:tcW w:w="0" w:type="auto"/>
+            <w:vAlign w:val="center"/>
+            <w:hideMark/>
+          </w:tcPr>
+          <w:p>
+            <w:pPr>
+              <w:rPr>
+                <w:sz w:val="28"/>
+                <w:szCs w:val="28"/>
+              </w:rPr>
+            </w:pPr>
+            <w:r>
+              <w:rPr>
+                <w:sz w:val="28"/>
+                <w:szCs w:val="28"/>
+              </w:rPr>
+              <w:t>/</w:t>
+            </w:r>
+            <w:proofErr w:type="spellStart"/>
+            <w:r>
+              <w:rPr>
+                <w:sz w:val="28"/>
+                <w:szCs w:val="28"/>
+              </w:rPr>
+              <w:t>api</w:t>
+            </w:r>
+            <w:proofErr w:type="spellEnd"/>
+            <w:r>
+              <w:rPr>
+                <w:sz w:val="28"/>
+                <w:szCs w:val="28"/>
+              </w:rPr>
+              <w:t>/</w:t>
+            </w:r>
+            <w:proofErr w:type="gramStart"/>
+            <w:r>
+              <w:rPr>
+                <w:sz w:val="28"/>
+                <w:szCs w:val="28"/>
+              </w:rPr>
+              <w:t>teachers</w:t>
+            </w:r>
+            <w:proofErr w:type="gramEnd"/>
+            <w:r>
+              <w:rPr>
+                <w:sz w:val="28"/>
+                <w:szCs w:val="28"/>
+              </w:rPr>
+              <w:t>/</w:t>
+            </w:r>
+            <w:r>
+              <w:rPr>
+                <w:sz w:val="28"/>
+                <w:szCs w:val="28"/>
+              </w:rPr>
+              <w:t>courses/{</w:t>
+            </w:r>
+            <w:proofErr w:type="spellStart"/>
+            <w:r>
+              <w:rPr>
+                <w:sz w:val="28"/>
+                <w:szCs w:val="28"/>
+              </w:rPr>
+              <w:t>courseId</w:t>
+            </w:r>
+            <w:proofErr w:type="spellEnd"/>
+            <w:r>
+              <w:rPr>
+                <w:sz w:val="28"/>
+                <w:szCs w:val="28"/>
+              </w:rPr>
+              <w:t>}/lectures</w:t>
             </w:r>
           </w:p>
         </w:tc>
@@ -5288,47 +6638,112 @@
               </w:rPr>
               <w:t>GET</w:t>
             </w:r>
-          </w:p>
-        </w:tc>
-        <w:tc>
-          <w:tcPr>
-            <w:tcW w:w="0" w:type="auto"/>
-            <w:vAlign w:val="center"/>
-          </w:tcPr>
-          <w:p>
-            <w:pPr>
-              <w:rPr>
-                <w:sz w:val="28"/>
-                <w:szCs w:val="28"/>
-              </w:rPr>
-            </w:pPr>
-            <w:r>
-              <w:rPr>
-                <w:sz w:val="28"/>
-                <w:szCs w:val="28"/>
-              </w:rPr>
-              <w:t>/api/</w:t>
-            </w:r>
-            <w:r>
-              <w:rPr>
-                <w:sz w:val="28"/>
-                <w:szCs w:val="28"/>
-              </w:rPr>
-              <w:t>teachers/</w:t>
-            </w:r>
-            <w:r>
-              <w:rPr>
-                <w:sz w:val="28"/>
-                <w:szCs w:val="28"/>
-              </w:rPr>
-              <w:t>courses/{courseId}/lecture</w:t>
-            </w:r>
-            <w:r>
-              <w:rPr>
-                <w:sz w:val="28"/>
-                <w:szCs w:val="28"/>
-              </w:rPr>
-              <w:t>/{lectureId}</w:t>
+            <w:r>
+              <w:rPr>
+                <w:rFonts w:ascii="Segoe UI Symbol" w:hAnsi="Segoe UI Symbol" w:cs="Segoe UI Symbol"/>
+                <w:sz w:val="28"/>
+                <w:szCs w:val="28"/>
+              </w:rPr>
+              <w:t>✔</w:t>
+            </w:r>
+          </w:p>
+        </w:tc>
+        <w:tc>
+          <w:tcPr>
+            <w:tcW w:w="0" w:type="auto"/>
+            <w:vAlign w:val="center"/>
+          </w:tcPr>
+          <w:p>
+            <w:pPr>
+              <w:rPr>
+                <w:sz w:val="28"/>
+                <w:szCs w:val="28"/>
+              </w:rPr>
+            </w:pPr>
+            <w:r>
+              <w:rPr>
+                <w:sz w:val="28"/>
+                <w:szCs w:val="28"/>
+              </w:rPr>
+              <w:t>/</w:t>
+            </w:r>
+            <w:proofErr w:type="spellStart"/>
+            <w:r>
+              <w:rPr>
+                <w:sz w:val="28"/>
+                <w:szCs w:val="28"/>
+              </w:rPr>
+              <w:t>api</w:t>
+            </w:r>
+            <w:proofErr w:type="spellEnd"/>
+            <w:r>
+              <w:rPr>
+                <w:sz w:val="28"/>
+                <w:szCs w:val="28"/>
+              </w:rPr>
+              <w:t>/</w:t>
+            </w:r>
+            <w:proofErr w:type="gramStart"/>
+            <w:r>
+              <w:rPr>
+                <w:sz w:val="28"/>
+                <w:szCs w:val="28"/>
+              </w:rPr>
+              <w:t>teachers</w:t>
+            </w:r>
+            <w:proofErr w:type="gramEnd"/>
+            <w:r>
+              <w:rPr>
+                <w:sz w:val="28"/>
+                <w:szCs w:val="28"/>
+              </w:rPr>
+              <w:t>/</w:t>
+            </w:r>
+            <w:r>
+              <w:rPr>
+                <w:sz w:val="28"/>
+                <w:szCs w:val="28"/>
+              </w:rPr>
+              <w:t>courses/{</w:t>
+            </w:r>
+            <w:proofErr w:type="spellStart"/>
+            <w:r>
+              <w:rPr>
+                <w:sz w:val="28"/>
+                <w:szCs w:val="28"/>
+              </w:rPr>
+              <w:t>courseId</w:t>
+            </w:r>
+            <w:proofErr w:type="spellEnd"/>
+            <w:r>
+              <w:rPr>
+                <w:sz w:val="28"/>
+                <w:szCs w:val="28"/>
+              </w:rPr>
+              <w:t>}/lecture</w:t>
+            </w:r>
+            <w:r>
+              <w:rPr>
+                <w:sz w:val="28"/>
+                <w:szCs w:val="28"/>
+              </w:rPr>
+              <w:t>/{</w:t>
+            </w:r>
+            <w:proofErr w:type="spellStart"/>
+            <w:r>
+              <w:rPr>
+                <w:sz w:val="28"/>
+                <w:szCs w:val="28"/>
+              </w:rPr>
+              <w:t>lectureId</w:t>
+            </w:r>
+            <w:proofErr w:type="spellEnd"/>
+            <w:r>
+              <w:rPr>
+                <w:sz w:val="28"/>
+                <w:szCs w:val="28"/>
+              </w:rPr>
+              <w:t>}</w:t>
             </w:r>
           </w:p>
         </w:tc>
@@ -5378,27 +6793,113 @@
               </w:rPr>
               <w:t>DELETE</w:t>
             </w:r>
-          </w:p>
-        </w:tc>
-        <w:tc>
-          <w:tcPr>
-            <w:tcW w:w="0" w:type="auto"/>
-            <w:vAlign w:val="center"/>
-            <w:hideMark/>
-          </w:tcPr>
-          <w:p>
-            <w:pPr>
-              <w:rPr>
-                <w:sz w:val="28"/>
-                <w:szCs w:val="28"/>
-              </w:rPr>
-            </w:pPr>
-            <w:r>
-              <w:rPr>
-                <w:sz w:val="28"/>
-                <w:szCs w:val="28"/>
-              </w:rPr>
-              <w:t>/api/lectures/{lectureId}</w:t>
+            <w:r>
+              <w:rPr>
+                <w:rFonts w:ascii="Segoe UI Symbol" w:hAnsi="Segoe UI Symbol" w:cs="Segoe UI Symbol"/>
+                <w:sz w:val="28"/>
+                <w:szCs w:val="28"/>
+              </w:rPr>
+              <w:t>✔</w:t>
+            </w:r>
+          </w:p>
+        </w:tc>
+        <w:tc>
+          <w:tcPr>
+            <w:tcW w:w="0" w:type="auto"/>
+            <w:vAlign w:val="center"/>
+            <w:hideMark/>
+          </w:tcPr>
+          <w:p>
+            <w:pPr>
+              <w:rPr>
+                <w:sz w:val="28"/>
+                <w:szCs w:val="28"/>
+              </w:rPr>
+            </w:pPr>
+            <w:r>
+              <w:rPr>
+                <w:sz w:val="28"/>
+                <w:szCs w:val="28"/>
+              </w:rPr>
+              <w:t>/</w:t>
+            </w:r>
+            <w:proofErr w:type="spellStart"/>
+            <w:r>
+              <w:rPr>
+                <w:sz w:val="28"/>
+                <w:szCs w:val="28"/>
+              </w:rPr>
+              <w:t>api</w:t>
+            </w:r>
+            <w:proofErr w:type="spellEnd"/>
+            <w:r>
+              <w:rPr>
+                <w:sz w:val="28"/>
+                <w:szCs w:val="28"/>
+              </w:rPr>
+              <w:t>/</w:t>
+            </w:r>
+            <w:proofErr w:type="gramStart"/>
+            <w:r>
+              <w:rPr>
+                <w:sz w:val="28"/>
+                <w:szCs w:val="28"/>
+              </w:rPr>
+              <w:t>teachers</w:t>
+            </w:r>
+            <w:proofErr w:type="gramEnd"/>
+            <w:r>
+              <w:rPr>
+                <w:sz w:val="28"/>
+                <w:szCs w:val="28"/>
+              </w:rPr>
+              <w:t>/</w:t>
+            </w:r>
+            <w:r>
+              <w:rPr>
+                <w:sz w:val="28"/>
+                <w:szCs w:val="28"/>
+              </w:rPr>
+              <w:t>courses/{</w:t>
+            </w:r>
+            <w:proofErr w:type="spellStart"/>
+            <w:r>
+              <w:rPr>
+                <w:sz w:val="28"/>
+                <w:szCs w:val="28"/>
+              </w:rPr>
+              <w:t>courseId</w:t>
+            </w:r>
+            <w:proofErr w:type="spellEnd"/>
+            <w:r>
+              <w:rPr>
+                <w:sz w:val="28"/>
+                <w:szCs w:val="28"/>
+              </w:rPr>
+              <w:t>}/lecture</w:t>
+            </w:r>
+            <w:r>
+              <w:rPr>
+                <w:sz w:val="28"/>
+                <w:szCs w:val="28"/>
+              </w:rPr>
+              <w:t>/{</w:t>
+            </w:r>
+            <w:proofErr w:type="spellStart"/>
+            <w:r>
+              <w:rPr>
+                <w:sz w:val="28"/>
+                <w:szCs w:val="28"/>
+              </w:rPr>
+              <w:t>lectureId</w:t>
+            </w:r>
+            <w:proofErr w:type="spellEnd"/>
+            <w:r>
+              <w:rPr>
+                <w:sz w:val="28"/>
+                <w:szCs w:val="28"/>
+              </w:rPr>
+              <w:t>}</w:t>
             </w:r>
           </w:p>
         </w:tc>
@@ -5460,6 +6961,7 @@
           <w:sz w:val="28"/>
           <w:szCs w:val="28"/>
         </w:rPr>
+        <w:lastRenderedPageBreak/>
         <w:t>📝</w:t>
       </w:r>
       <w:r>
@@ -5485,9 +6987,9 @@
         <w:tblLook w:val="04A0" w:firstRow="1" w:lastRow="0" w:firstColumn="1" w:lastColumn="0" w:noHBand="0" w:noVBand="1"/>
       </w:tblPr>
       <w:tblGrid>
-        <w:gridCol w:w="1007"/>
+        <w:gridCol w:w="1136"/>
         <w:gridCol w:w="5318"/>
-        <w:gridCol w:w="2664"/>
+        <w:gridCol w:w="2572"/>
       </w:tblGrid>
       <w:tr>
         <w:trPr>
@@ -5597,27 +7099,90 @@
               </w:rPr>
               <w:t>POST</w:t>
             </w:r>
-          </w:p>
-        </w:tc>
-        <w:tc>
-          <w:tcPr>
-            <w:tcW w:w="0" w:type="auto"/>
-            <w:vAlign w:val="center"/>
-            <w:hideMark/>
-          </w:tcPr>
-          <w:p>
-            <w:pPr>
-              <w:rPr>
-                <w:sz w:val="28"/>
-                <w:szCs w:val="28"/>
-              </w:rPr>
-            </w:pPr>
-            <w:r>
-              <w:rPr>
-                <w:sz w:val="28"/>
-                <w:szCs w:val="28"/>
-              </w:rPr>
-              <w:t>/api/teachers/courses/{courseId}/assignments</w:t>
+            <w:r>
+              <w:rPr>
+                <w:sz w:val="28"/>
+                <w:szCs w:val="28"/>
+              </w:rPr>
+              <w:t xml:space="preserve"> </w:t>
+            </w:r>
+            <w:r>
+              <w:rPr>
+                <w:rFonts w:ascii="Segoe UI Symbol" w:hAnsi="Segoe UI Symbol" w:cs="Segoe UI Symbol"/>
+                <w:sz w:val="28"/>
+                <w:szCs w:val="28"/>
+              </w:rPr>
+              <w:t>✔</w:t>
+            </w:r>
+          </w:p>
+        </w:tc>
+        <w:tc>
+          <w:tcPr>
+            <w:tcW w:w="0" w:type="auto"/>
+            <w:vAlign w:val="center"/>
+            <w:hideMark/>
+          </w:tcPr>
+          <w:p>
+            <w:pPr>
+              <w:rPr>
+                <w:sz w:val="28"/>
+                <w:szCs w:val="28"/>
+              </w:rPr>
+            </w:pPr>
+            <w:r>
+              <w:rPr>
+                <w:sz w:val="28"/>
+                <w:szCs w:val="28"/>
+              </w:rPr>
+              <w:t>/</w:t>
+            </w:r>
+            <w:proofErr w:type="spellStart"/>
+            <w:r>
+              <w:rPr>
+                <w:sz w:val="28"/>
+                <w:szCs w:val="28"/>
+              </w:rPr>
+              <w:t>api</w:t>
+            </w:r>
+            <w:proofErr w:type="spellEnd"/>
+            <w:r>
+              <w:rPr>
+                <w:sz w:val="28"/>
+                <w:szCs w:val="28"/>
+              </w:rPr>
+              <w:t>/</w:t>
+            </w:r>
+            <w:proofErr w:type="gramStart"/>
+            <w:r>
+              <w:rPr>
+                <w:sz w:val="28"/>
+                <w:szCs w:val="28"/>
+              </w:rPr>
+              <w:t>teachers</w:t>
+            </w:r>
+            <w:proofErr w:type="gramEnd"/>
+            <w:r>
+              <w:rPr>
+                <w:sz w:val="28"/>
+                <w:szCs w:val="28"/>
+              </w:rPr>
+              <w:t>/courses/{</w:t>
+            </w:r>
+            <w:proofErr w:type="spellStart"/>
+            <w:r>
+              <w:rPr>
+                <w:sz w:val="28"/>
+                <w:szCs w:val="28"/>
+              </w:rPr>
+              <w:t>courseId</w:t>
+            </w:r>
+            <w:proofErr w:type="spellEnd"/>
+            <w:r>
+              <w:rPr>
+                <w:sz w:val="28"/>
+                <w:szCs w:val="28"/>
+              </w:rPr>
+              <w:t>}/assignments</w:t>
             </w:r>
           </w:p>
         </w:tc>
@@ -5668,27 +7233,58 @@
               </w:rPr>
               <w:t>GET</w:t>
             </w:r>
-          </w:p>
-        </w:tc>
-        <w:tc>
-          <w:tcPr>
-            <w:tcW w:w="0" w:type="auto"/>
-            <w:vAlign w:val="center"/>
-            <w:hideMark/>
-          </w:tcPr>
-          <w:p>
-            <w:pPr>
-              <w:rPr>
-                <w:sz w:val="28"/>
-                <w:szCs w:val="28"/>
-              </w:rPr>
-            </w:pPr>
-            <w:r>
-              <w:rPr>
-                <w:sz w:val="28"/>
-                <w:szCs w:val="28"/>
-              </w:rPr>
-              <w:t>/api/teachers/assignments</w:t>
+            <w:r>
+              <w:rPr>
+                <w:sz w:val="28"/>
+                <w:szCs w:val="28"/>
+              </w:rPr>
+              <w:t xml:space="preserve"> </w:t>
+            </w:r>
+            <w:r>
+              <w:rPr>
+                <w:rFonts w:ascii="Segoe UI Symbol" w:hAnsi="Segoe UI Symbol" w:cs="Segoe UI Symbol"/>
+                <w:sz w:val="28"/>
+                <w:szCs w:val="28"/>
+              </w:rPr>
+              <w:t>✔</w:t>
+            </w:r>
+          </w:p>
+        </w:tc>
+        <w:tc>
+          <w:tcPr>
+            <w:tcW w:w="0" w:type="auto"/>
+            <w:vAlign w:val="center"/>
+            <w:hideMark/>
+          </w:tcPr>
+          <w:p>
+            <w:pPr>
+              <w:rPr>
+                <w:sz w:val="28"/>
+                <w:szCs w:val="28"/>
+              </w:rPr>
+            </w:pPr>
+            <w:r>
+              <w:rPr>
+                <w:sz w:val="28"/>
+                <w:szCs w:val="28"/>
+              </w:rPr>
+              <w:t>/</w:t>
+            </w:r>
+            <w:proofErr w:type="spellStart"/>
+            <w:r>
+              <w:rPr>
+                <w:sz w:val="28"/>
+                <w:szCs w:val="28"/>
+              </w:rPr>
+              <w:t>api</w:t>
+            </w:r>
+            <w:proofErr w:type="spellEnd"/>
+            <w:r>
+              <w:rPr>
+                <w:sz w:val="28"/>
+                <w:szCs w:val="28"/>
+              </w:rPr>
+              <w:t>/teachers/assignments</w:t>
             </w:r>
           </w:p>
         </w:tc>
@@ -5723,65 +7319,139 @@
           <w:tcPr>
             <w:tcW w:w="0" w:type="auto"/>
             <w:vAlign w:val="center"/>
-            <w:hideMark/>
-          </w:tcPr>
-          <w:p>
-            <w:pPr>
-              <w:rPr>
-                <w:sz w:val="28"/>
-                <w:szCs w:val="28"/>
-              </w:rPr>
-            </w:pPr>
-            <w:r>
-              <w:rPr>
-                <w:sz w:val="28"/>
-                <w:szCs w:val="28"/>
-              </w:rPr>
-              <w:t>PUT</w:t>
-            </w:r>
-          </w:p>
-        </w:tc>
-        <w:tc>
-          <w:tcPr>
-            <w:tcW w:w="0" w:type="auto"/>
-            <w:vAlign w:val="center"/>
-            <w:hideMark/>
-          </w:tcPr>
-          <w:p>
-            <w:pPr>
-              <w:rPr>
-                <w:sz w:val="28"/>
-                <w:szCs w:val="28"/>
-              </w:rPr>
-            </w:pPr>
-            <w:r>
-              <w:rPr>
-                <w:sz w:val="28"/>
-                <w:szCs w:val="28"/>
-              </w:rPr>
-              <w:t>/api/assignments/{id}</w:t>
-            </w:r>
-          </w:p>
-        </w:tc>
-        <w:tc>
-          <w:tcPr>
-            <w:tcW w:w="0" w:type="auto"/>
-            <w:vAlign w:val="center"/>
-            <w:hideMark/>
-          </w:tcPr>
-          <w:p>
-            <w:pPr>
-              <w:rPr>
-                <w:sz w:val="28"/>
-                <w:szCs w:val="28"/>
-              </w:rPr>
-            </w:pPr>
-            <w:r>
-              <w:rPr>
-                <w:sz w:val="28"/>
-                <w:szCs w:val="28"/>
-              </w:rPr>
-              <w:t>Update assignment</w:t>
+          </w:tcPr>
+          <w:p>
+            <w:pPr>
+              <w:rPr>
+                <w:sz w:val="28"/>
+                <w:szCs w:val="28"/>
+              </w:rPr>
+            </w:pPr>
+            <w:r>
+              <w:rPr>
+                <w:sz w:val="28"/>
+                <w:szCs w:val="28"/>
+              </w:rPr>
+              <w:t>GET</w:t>
+            </w:r>
+            <w:r>
+              <w:rPr>
+                <w:sz w:val="28"/>
+                <w:szCs w:val="28"/>
+              </w:rPr>
+              <w:t xml:space="preserve"> </w:t>
+            </w:r>
+            <w:r>
+              <w:rPr>
+                <w:rFonts w:ascii="Segoe UI Symbol" w:hAnsi="Segoe UI Symbol" w:cs="Segoe UI Symbol"/>
+                <w:sz w:val="28"/>
+                <w:szCs w:val="28"/>
+              </w:rPr>
+              <w:t>✔</w:t>
+            </w:r>
+          </w:p>
+        </w:tc>
+        <w:tc>
+          <w:tcPr>
+            <w:tcW w:w="0" w:type="auto"/>
+            <w:vAlign w:val="center"/>
+          </w:tcPr>
+          <w:p>
+            <w:pPr>
+              <w:rPr>
+                <w:sz w:val="28"/>
+                <w:szCs w:val="28"/>
+              </w:rPr>
+            </w:pPr>
+            <w:r>
+              <w:rPr>
+                <w:sz w:val="28"/>
+                <w:szCs w:val="28"/>
+              </w:rPr>
+              <w:t>/</w:t>
+            </w:r>
+            <w:proofErr w:type="spellStart"/>
+            <w:r>
+              <w:rPr>
+                <w:sz w:val="28"/>
+                <w:szCs w:val="28"/>
+              </w:rPr>
+              <w:t>api</w:t>
+            </w:r>
+            <w:proofErr w:type="spellEnd"/>
+            <w:r>
+              <w:rPr>
+                <w:sz w:val="28"/>
+                <w:szCs w:val="28"/>
+              </w:rPr>
+              <w:t>/</w:t>
+            </w:r>
+            <w:proofErr w:type="gramStart"/>
+            <w:r>
+              <w:rPr>
+                <w:sz w:val="28"/>
+                <w:szCs w:val="28"/>
+              </w:rPr>
+              <w:t>teachers</w:t>
+            </w:r>
+            <w:proofErr w:type="gramEnd"/>
+            <w:r>
+              <w:rPr>
+                <w:sz w:val="28"/>
+                <w:szCs w:val="28"/>
+              </w:rPr>
+              <w:t>/assignments</w:t>
+            </w:r>
+            <w:r>
+              <w:rPr>
+                <w:sz w:val="28"/>
+                <w:szCs w:val="28"/>
+              </w:rPr>
+              <w:t>/{</w:t>
+            </w:r>
+            <w:proofErr w:type="spellStart"/>
+            <w:r>
+              <w:rPr>
+                <w:sz w:val="28"/>
+                <w:szCs w:val="28"/>
+              </w:rPr>
+              <w:t>assignmentId</w:t>
+            </w:r>
+            <w:proofErr w:type="spellEnd"/>
+            <w:r>
+              <w:rPr>
+                <w:sz w:val="28"/>
+                <w:szCs w:val="28"/>
+              </w:rPr>
+              <w:t>}</w:t>
+            </w:r>
+          </w:p>
+        </w:tc>
+        <w:tc>
+          <w:tcPr>
+            <w:tcW w:w="0" w:type="auto"/>
+            <w:vAlign w:val="center"/>
+          </w:tcPr>
+          <w:p>
+            <w:pPr>
+              <w:rPr>
+                <w:sz w:val="28"/>
+                <w:szCs w:val="28"/>
+              </w:rPr>
+            </w:pPr>
+            <w:r>
+              <w:rPr>
+                <w:sz w:val="28"/>
+                <w:szCs w:val="28"/>
+              </w:rPr>
+              <w:t>View own assignment</w:t>
+            </w:r>
+            <w:r>
+              <w:rPr>
+                <w:sz w:val="28"/>
+                <w:szCs w:val="28"/>
+              </w:rPr>
+              <w:t xml:space="preserve"> by id</w:t>
             </w:r>
           </w:p>
         </w:tc>
@@ -5808,51 +7478,77 @@
                 <w:sz w:val="28"/>
                 <w:szCs w:val="28"/>
               </w:rPr>
-              <w:t>DELETE</w:t>
-            </w:r>
-          </w:p>
-        </w:tc>
-        <w:tc>
-          <w:tcPr>
-            <w:tcW w:w="0" w:type="auto"/>
-            <w:vAlign w:val="center"/>
-            <w:hideMark/>
-          </w:tcPr>
-          <w:p>
-            <w:pPr>
-              <w:rPr>
-                <w:sz w:val="28"/>
-                <w:szCs w:val="28"/>
-              </w:rPr>
-            </w:pPr>
-            <w:r>
-              <w:rPr>
-                <w:sz w:val="28"/>
-                <w:szCs w:val="28"/>
-              </w:rPr>
-              <w:t>/api/assignments/{id}</w:t>
-            </w:r>
-          </w:p>
-        </w:tc>
-        <w:tc>
-          <w:tcPr>
-            <w:tcW w:w="0" w:type="auto"/>
-            <w:vAlign w:val="center"/>
-            <w:hideMark/>
-          </w:tcPr>
-          <w:p>
-            <w:pPr>
-              <w:rPr>
-                <w:sz w:val="28"/>
-                <w:szCs w:val="28"/>
-              </w:rPr>
-            </w:pPr>
-            <w:r>
-              <w:rPr>
-                <w:sz w:val="28"/>
-                <w:szCs w:val="28"/>
-              </w:rPr>
-              <w:t>Delete assignment</w:t>
+              <w:t>PUT</w:t>
+            </w:r>
+            <w:r>
+              <w:rPr>
+                <w:rFonts w:ascii="Segoe UI Symbol" w:hAnsi="Segoe UI Symbol" w:cs="Segoe UI Symbol"/>
+                <w:sz w:val="28"/>
+                <w:szCs w:val="28"/>
+              </w:rPr>
+              <w:t>✔</w:t>
+            </w:r>
+          </w:p>
+        </w:tc>
+        <w:tc>
+          <w:tcPr>
+            <w:tcW w:w="0" w:type="auto"/>
+            <w:vAlign w:val="center"/>
+            <w:hideMark/>
+          </w:tcPr>
+          <w:p>
+            <w:pPr>
+              <w:rPr>
+                <w:sz w:val="28"/>
+                <w:szCs w:val="28"/>
+              </w:rPr>
+            </w:pPr>
+            <w:r>
+              <w:rPr>
+                <w:sz w:val="28"/>
+                <w:szCs w:val="28"/>
+              </w:rPr>
+              <w:t>/</w:t>
+            </w:r>
+            <w:proofErr w:type="spellStart"/>
+            <w:proofErr w:type="gramStart"/>
+            <w:r>
+              <w:rPr>
+                <w:sz w:val="28"/>
+                <w:szCs w:val="28"/>
+              </w:rPr>
+              <w:t>api</w:t>
+            </w:r>
+            <w:proofErr w:type="spellEnd"/>
+            <w:proofErr w:type="gramEnd"/>
+            <w:r>
+              <w:rPr>
+                <w:sz w:val="28"/>
+                <w:szCs w:val="28"/>
+              </w:rPr>
+              <w:t>/assignments/{id}</w:t>
+            </w:r>
+          </w:p>
+        </w:tc>
+        <w:tc>
+          <w:tcPr>
+            <w:tcW w:w="0" w:type="auto"/>
+            <w:vAlign w:val="center"/>
+            <w:hideMark/>
+          </w:tcPr>
+          <w:p>
+            <w:pPr>
+              <w:rPr>
+                <w:sz w:val="28"/>
+                <w:szCs w:val="28"/>
+              </w:rPr>
+            </w:pPr>
+            <w:r>
+              <w:rPr>
+                <w:sz w:val="28"/>
+                <w:szCs w:val="28"/>
+              </w:rPr>
+              <w:t>Update assignment</w:t>
             </w:r>
           </w:p>
         </w:tc>
@@ -5879,52 +7575,77 @@
                 <w:sz w:val="28"/>
                 <w:szCs w:val="28"/>
               </w:rPr>
-              <w:lastRenderedPageBreak/>
-              <w:t>GET</w:t>
-            </w:r>
-          </w:p>
-        </w:tc>
-        <w:tc>
-          <w:tcPr>
-            <w:tcW w:w="0" w:type="auto"/>
-            <w:vAlign w:val="center"/>
-            <w:hideMark/>
-          </w:tcPr>
-          <w:p>
-            <w:pPr>
-              <w:rPr>
-                <w:sz w:val="28"/>
-                <w:szCs w:val="28"/>
-              </w:rPr>
-            </w:pPr>
-            <w:r>
-              <w:rPr>
-                <w:sz w:val="28"/>
-                <w:szCs w:val="28"/>
-              </w:rPr>
-              <w:t>/api/assignments/{id}/submissions</w:t>
-            </w:r>
-          </w:p>
-        </w:tc>
-        <w:tc>
-          <w:tcPr>
-            <w:tcW w:w="0" w:type="auto"/>
-            <w:vAlign w:val="center"/>
-            <w:hideMark/>
-          </w:tcPr>
-          <w:p>
-            <w:pPr>
-              <w:rPr>
-                <w:sz w:val="28"/>
-                <w:szCs w:val="28"/>
-              </w:rPr>
-            </w:pPr>
-            <w:r>
-              <w:rPr>
-                <w:sz w:val="28"/>
-                <w:szCs w:val="28"/>
-              </w:rPr>
-              <w:t>View submissions</w:t>
+              <w:t>DELETE</w:t>
+            </w:r>
+            <w:r>
+              <w:rPr>
+                <w:rFonts w:ascii="Segoe UI Symbol" w:hAnsi="Segoe UI Symbol" w:cs="Segoe UI Symbol"/>
+                <w:sz w:val="28"/>
+                <w:szCs w:val="28"/>
+              </w:rPr>
+              <w:t>✔</w:t>
+            </w:r>
+          </w:p>
+        </w:tc>
+        <w:tc>
+          <w:tcPr>
+            <w:tcW w:w="0" w:type="auto"/>
+            <w:vAlign w:val="center"/>
+            <w:hideMark/>
+          </w:tcPr>
+          <w:p>
+            <w:pPr>
+              <w:rPr>
+                <w:sz w:val="28"/>
+                <w:szCs w:val="28"/>
+              </w:rPr>
+            </w:pPr>
+            <w:r>
+              <w:rPr>
+                <w:sz w:val="28"/>
+                <w:szCs w:val="28"/>
+              </w:rPr>
+              <w:t>/</w:t>
+            </w:r>
+            <w:proofErr w:type="spellStart"/>
+            <w:proofErr w:type="gramStart"/>
+            <w:r>
+              <w:rPr>
+                <w:sz w:val="28"/>
+                <w:szCs w:val="28"/>
+              </w:rPr>
+              <w:t>api</w:t>
+            </w:r>
+            <w:proofErr w:type="spellEnd"/>
+            <w:proofErr w:type="gramEnd"/>
+            <w:r>
+              <w:rPr>
+                <w:sz w:val="28"/>
+                <w:szCs w:val="28"/>
+              </w:rPr>
+              <w:t>/assignments/{id}</w:t>
+            </w:r>
+          </w:p>
+        </w:tc>
+        <w:tc>
+          <w:tcPr>
+            <w:tcW w:w="0" w:type="auto"/>
+            <w:vAlign w:val="center"/>
+            <w:hideMark/>
+          </w:tcPr>
+          <w:p>
+            <w:pPr>
+              <w:rPr>
+                <w:sz w:val="28"/>
+                <w:szCs w:val="28"/>
+              </w:rPr>
+            </w:pPr>
+            <w:r>
+              <w:rPr>
+                <w:sz w:val="28"/>
+                <w:szCs w:val="28"/>
+              </w:rPr>
+              <w:t>Delete assignment</w:t>
             </w:r>
           </w:p>
         </w:tc>
@@ -5951,6 +7672,95 @@
                 <w:sz w:val="28"/>
                 <w:szCs w:val="28"/>
               </w:rPr>
+              <w:t>GET</w:t>
+            </w:r>
+          </w:p>
+        </w:tc>
+        <w:tc>
+          <w:tcPr>
+            <w:tcW w:w="0" w:type="auto"/>
+            <w:vAlign w:val="center"/>
+            <w:hideMark/>
+          </w:tcPr>
+          <w:p>
+            <w:pPr>
+              <w:rPr>
+                <w:sz w:val="28"/>
+                <w:szCs w:val="28"/>
+              </w:rPr>
+            </w:pPr>
+            <w:r>
+              <w:rPr>
+                <w:sz w:val="28"/>
+                <w:szCs w:val="28"/>
+              </w:rPr>
+              <w:t>/</w:t>
+            </w:r>
+            <w:proofErr w:type="spellStart"/>
+            <w:proofErr w:type="gramStart"/>
+            <w:r>
+              <w:rPr>
+                <w:sz w:val="28"/>
+                <w:szCs w:val="28"/>
+              </w:rPr>
+              <w:t>api</w:t>
+            </w:r>
+            <w:proofErr w:type="spellEnd"/>
+            <w:proofErr w:type="gramEnd"/>
+            <w:r>
+              <w:rPr>
+                <w:sz w:val="28"/>
+                <w:szCs w:val="28"/>
+              </w:rPr>
+              <w:t>/assignments/{id}/submissions</w:t>
+            </w:r>
+          </w:p>
+        </w:tc>
+        <w:tc>
+          <w:tcPr>
+            <w:tcW w:w="0" w:type="auto"/>
+            <w:vAlign w:val="center"/>
+            <w:hideMark/>
+          </w:tcPr>
+          <w:p>
+            <w:pPr>
+              <w:rPr>
+                <w:sz w:val="28"/>
+                <w:szCs w:val="28"/>
+              </w:rPr>
+            </w:pPr>
+            <w:r>
+              <w:rPr>
+                <w:sz w:val="28"/>
+                <w:szCs w:val="28"/>
+              </w:rPr>
+              <w:t>View submissions</w:t>
+            </w:r>
+          </w:p>
+        </w:tc>
+      </w:tr>
+      <w:tr>
+        <w:trPr>
+          <w:tblCellSpacing w:w="15" w:type="dxa"/>
+        </w:trPr>
+        <w:tc>
+          <w:tcPr>
+            <w:tcW w:w="0" w:type="auto"/>
+            <w:vAlign w:val="center"/>
+            <w:hideMark/>
+          </w:tcPr>
+          <w:p>
+            <w:pPr>
+              <w:rPr>
+                <w:sz w:val="28"/>
+                <w:szCs w:val="28"/>
+              </w:rPr>
+            </w:pPr>
+            <w:r>
+              <w:rPr>
+                <w:sz w:val="28"/>
+                <w:szCs w:val="28"/>
+              </w:rPr>
               <w:t>PUT</w:t>
             </w:r>
           </w:p>
@@ -5973,7 +7783,25 @@
                 <w:sz w:val="28"/>
                 <w:szCs w:val="28"/>
               </w:rPr>
-              <w:t>/api/submissions/{id}/grade</w:t>
+              <w:t>/</w:t>
+            </w:r>
+            <w:proofErr w:type="spellStart"/>
+            <w:proofErr w:type="gramStart"/>
+            <w:r>
+              <w:rPr>
+                <w:sz w:val="28"/>
+                <w:szCs w:val="28"/>
+              </w:rPr>
+              <w:t>api</w:t>
+            </w:r>
+            <w:proofErr w:type="spellEnd"/>
+            <w:proofErr w:type="gramEnd"/>
+            <w:r>
+              <w:rPr>
+                <w:sz w:val="28"/>
+                <w:szCs w:val="28"/>
+              </w:rPr>
+              <w:t>/submissions/{id}/grade</w:t>
             </w:r>
           </w:p>
         </w:tc>
@@ -6192,7 +8020,23 @@
                 <w:sz w:val="28"/>
                 <w:szCs w:val="28"/>
               </w:rPr>
-              <w:t>/api/courses</w:t>
+              <w:t>/</w:t>
+            </w:r>
+            <w:proofErr w:type="spellStart"/>
+            <w:r>
+              <w:rPr>
+                <w:sz w:val="28"/>
+                <w:szCs w:val="28"/>
+              </w:rPr>
+              <w:t>api</w:t>
+            </w:r>
+            <w:proofErr w:type="spellEnd"/>
+            <w:r>
+              <w:rPr>
+                <w:sz w:val="28"/>
+                <w:szCs w:val="28"/>
+              </w:rPr>
+              <w:t>/courses</w:t>
             </w:r>
           </w:p>
         </w:tc>
@@ -6263,7 +8107,41 @@
                 <w:sz w:val="28"/>
                 <w:szCs w:val="28"/>
               </w:rPr>
-              <w:t>/api/courses/{courseId}</w:t>
+              <w:t>/</w:t>
+            </w:r>
+            <w:proofErr w:type="spellStart"/>
+            <w:proofErr w:type="gramStart"/>
+            <w:r>
+              <w:rPr>
+                <w:sz w:val="28"/>
+                <w:szCs w:val="28"/>
+              </w:rPr>
+              <w:t>api</w:t>
+            </w:r>
+            <w:proofErr w:type="spellEnd"/>
+            <w:proofErr w:type="gramEnd"/>
+            <w:r>
+              <w:rPr>
+                <w:sz w:val="28"/>
+                <w:szCs w:val="28"/>
+              </w:rPr>
+              <w:t>/courses/{</w:t>
+            </w:r>
+            <w:proofErr w:type="spellStart"/>
+            <w:r>
+              <w:rPr>
+                <w:sz w:val="28"/>
+                <w:szCs w:val="28"/>
+              </w:rPr>
+              <w:t>courseId</w:t>
+            </w:r>
+            <w:proofErr w:type="spellEnd"/>
+            <w:r>
+              <w:rPr>
+                <w:sz w:val="28"/>
+                <w:szCs w:val="28"/>
+              </w:rPr>
+              <w:t>}</w:t>
             </w:r>
           </w:p>
         </w:tc>
@@ -6311,8 +8189,17 @@
           <w:sz w:val="28"/>
           <w:szCs w:val="28"/>
         </w:rPr>
-        <w:t xml:space="preserve"> Students must be logged in to enroll</w:t>
+        <w:t xml:space="preserve"> Students must be logged in to </w:t>
       </w:r>
+      <w:proofErr w:type="spellStart"/>
+      <w:r>
+        <w:rPr>
+          <w:sz w:val="28"/>
+          <w:szCs w:val="28"/>
+        </w:rPr>
+        <w:t>enroll</w:t>
+      </w:r>
+      <w:proofErr w:type="spellEnd"/>
     </w:p>
     <w:p>
       <w:pPr>
@@ -6522,12 +8409,21 @@
                 <w:szCs w:val="28"/>
               </w:rPr>
             </w:pPr>
-            <w:r>
-              <w:rPr>
-                <w:sz w:val="28"/>
-                <w:szCs w:val="28"/>
-              </w:rPr>
-              <w:t>Enroll, submit assignments</w:t>
+            <w:proofErr w:type="spellStart"/>
+            <w:r>
+              <w:rPr>
+                <w:sz w:val="28"/>
+                <w:szCs w:val="28"/>
+              </w:rPr>
+              <w:t>Enroll</w:t>
+            </w:r>
+            <w:proofErr w:type="spellEnd"/>
+            <w:r>
+              <w:rPr>
+                <w:sz w:val="28"/>
+                <w:szCs w:val="28"/>
+              </w:rPr>
+              <w:t>, submit assignments</w:t>
             </w:r>
           </w:p>
         </w:tc>
@@ -7050,6 +8946,7 @@
   <w:style w:type="paragraph" w:default="1" w:styleId="Normal">
     <w:name w:val="Normal"/>
     <w:qFormat/>
+    <w:rsid w:val="002B6904"/>
   </w:style>
   <w:style w:type="paragraph" w:styleId="Heading1">
     <w:name w:val="heading 1"/>
@@ -7253,7 +9150,6 @@
   <w:style w:type="character" w:default="1" w:styleId="DefaultParagraphFont">
     <w:name w:val="Default Paragraph Font"/>
     <w:uiPriority w:val="1"/>
-    <w:semiHidden/>
     <w:unhideWhenUsed/>
   </w:style>
   <w:style w:type="table" w:default="1" w:styleId="TableNormal">

</xml_diff>

<commit_message>
request mappers improved and project details doc file improved
</commit_message>
<xml_diff>
--- a/projectDetails.docx
+++ b/projectDetails.docx
@@ -50,10 +50,10 @@
           <w:noProof/>
         </w:rPr>
         <w:drawing>
-          <wp:inline distT="0" distB="0" distL="0" distR="0" wp14:anchorId="6FE27ED6" wp14:editId="3A55D3F0">
-            <wp:extent cx="5112327" cy="7750617"/>
-            <wp:effectExtent l="0" t="0" r="0" b="3175"/>
-            <wp:docPr id="1834619585" name="Picture 1"/>
+          <wp:inline distT="0" distB="0" distL="0" distR="0" wp14:anchorId="0AA98925" wp14:editId="75B3A8DE">
+            <wp:extent cx="5731510" cy="7250430"/>
+            <wp:effectExtent l="0" t="0" r="2540" b="7620"/>
+            <wp:docPr id="1248061798" name="Picture 1"/>
             <wp:cNvGraphicFramePr>
               <a:graphicFrameLocks xmlns:a="http://schemas.openxmlformats.org/drawingml/2006/main" noChangeAspect="1"/>
             </wp:cNvGraphicFramePr>
@@ -61,36 +61,23 @@
               <a:graphicData uri="http://schemas.openxmlformats.org/drawingml/2006/picture">
                 <pic:pic xmlns:pic="http://schemas.openxmlformats.org/drawingml/2006/picture">
                   <pic:nvPicPr>
-                    <pic:cNvPr id="0" name="Picture 1"/>
-                    <pic:cNvPicPr>
-                      <a:picLocks noChangeAspect="1" noChangeArrowheads="1"/>
-                    </pic:cNvPicPr>
+                    <pic:cNvPr id="1248061798" name=""/>
+                    <pic:cNvPicPr/>
                   </pic:nvPicPr>
                   <pic:blipFill>
-                    <a:blip r:embed="rId5" cstate="print">
-                      <a:extLst>
-                        <a:ext uri="{28A0092B-C50C-407E-A947-70E740481C1C}">
-                          <a14:useLocalDpi xmlns:a14="http://schemas.microsoft.com/office/drawing/2010/main" val="0"/>
-                        </a:ext>
-                      </a:extLst>
-                    </a:blip>
-                    <a:srcRect/>
+                    <a:blip r:embed="rId5"/>
                     <a:stretch>
                       <a:fillRect/>
                     </a:stretch>
                   </pic:blipFill>
-                  <pic:spPr bwMode="auto">
+                  <pic:spPr>
                     <a:xfrm>
                       <a:off x="0" y="0"/>
-                      <a:ext cx="5135866" cy="7786303"/>
+                      <a:ext cx="5731510" cy="7250430"/>
                     </a:xfrm>
                     <a:prstGeom prst="rect">
                       <a:avLst/>
                     </a:prstGeom>
-                    <a:noFill/>
-                    <a:ln>
-                      <a:noFill/>
-                    </a:ln>
                   </pic:spPr>
                 </pic:pic>
               </a:graphicData>
@@ -113,7 +100,6 @@
           <w:szCs w:val="28"/>
           <w:lang w:val="en-US"/>
         </w:rPr>
-        <w:lastRenderedPageBreak/>
         <w:t>APIs</w:t>
       </w:r>
     </w:p>
@@ -1628,7 +1614,6 @@
                 <w:sz w:val="28"/>
                 <w:szCs w:val="28"/>
               </w:rPr>
-              <w:lastRenderedPageBreak/>
               <w:t>GET</w:t>
             </w:r>
             <w:r>
@@ -1731,6 +1716,7 @@
                 <w:sz w:val="28"/>
                 <w:szCs w:val="28"/>
               </w:rPr>
+              <w:lastRenderedPageBreak/>
               <w:t>PUT</w:t>
             </w:r>
             <w:r>
@@ -3205,7 +3191,6 @@
           <w:sz w:val="28"/>
           <w:szCs w:val="28"/>
         </w:rPr>
-        <w:lastRenderedPageBreak/>
         <w:t>👨</w:t>
       </w:r>
       <w:r>
@@ -3310,6 +3295,7 @@
                 <w:sz w:val="28"/>
                 <w:szCs w:val="28"/>
               </w:rPr>
+              <w:lastRenderedPageBreak/>
               <w:t>Method</w:t>
             </w:r>
           </w:p>
@@ -4474,14 +4460,7 @@
                 <w:sz w:val="28"/>
                 <w:szCs w:val="28"/>
               </w:rPr>
-              <w:t xml:space="preserve"> </w:t>
-            </w:r>
-            <w:r>
-              <w:rPr>
-                <w:sz w:val="28"/>
-                <w:szCs w:val="28"/>
-              </w:rPr>
-              <w:t>/</w:t>
+              <w:t xml:space="preserve"> /</w:t>
             </w:r>
             <w:r>
               <w:rPr>
@@ -4620,14 +4599,7 @@
                 <w:sz w:val="28"/>
                 <w:szCs w:val="28"/>
               </w:rPr>
-              <w:t xml:space="preserve"> </w:t>
-            </w:r>
-            <w:r>
-              <w:rPr>
-                <w:sz w:val="28"/>
-                <w:szCs w:val="28"/>
-              </w:rPr>
-              <w:t>/</w:t>
+              <w:t xml:space="preserve"> /</w:t>
             </w:r>
             <w:r>
               <w:rPr>
@@ -5096,7 +5068,6 @@
                 <w:sz w:val="28"/>
                 <w:szCs w:val="28"/>
               </w:rPr>
-              <w:lastRenderedPageBreak/>
               <w:t>GET</w:t>
             </w:r>
             <w:r>
@@ -5191,7 +5162,7 @@
           <w:szCs w:val="28"/>
         </w:rPr>
         <w:pict w14:anchorId="14299C64">
-          <v:rect id="_x0000_i1032" style="width:0;height:1.5pt" o:hralign="center" o:hrstd="t" o:hr="t" fillcolor="#a0a0a0" stroked="f"/>
+          <v:rect id="_x0000_i1031" style="width:0;height:1.5pt" o:hralign="center" o:hrstd="t" o:hr="t" fillcolor="#a0a0a0" stroked="f"/>
         </w:pict>
       </w:r>
     </w:p>
@@ -5212,6 +5183,7 @@
           <w:sz w:val="28"/>
           <w:szCs w:val="28"/>
         </w:rPr>
+        <w:lastRenderedPageBreak/>
         <w:t>👨</w:t>
       </w:r>
       <w:r>
@@ -5600,7 +5572,7 @@
           <w:szCs w:val="28"/>
         </w:rPr>
         <w:pict w14:anchorId="1B6159B5">
-          <v:rect id="_x0000_i1033" style="width:0;height:1.5pt" o:hralign="center" o:hrstd="t" o:hr="t" fillcolor="#a0a0a0" stroked="f"/>
+          <v:rect id="_x0000_i1032" style="width:0;height:1.5pt" o:hralign="center" o:hrstd="t" o:hr="t" fillcolor="#a0a0a0" stroked="f"/>
         </w:pict>
       </w:r>
     </w:p>
@@ -6220,7 +6192,7 @@
           <w:szCs w:val="28"/>
         </w:rPr>
         <w:pict w14:anchorId="00BB4322">
-          <v:rect id="_x0000_i1034" style="width:0;height:1.5pt" o:hralign="center" o:hrstd="t" o:hr="t" fillcolor="#a0a0a0" stroked="f"/>
+          <v:rect id="_x0000_i1033" style="width:0;height:1.5pt" o:hralign="center" o:hrstd="t" o:hr="t" fillcolor="#a0a0a0" stroked="f"/>
         </w:pict>
       </w:r>
     </w:p>
@@ -6940,7 +6912,7 @@
           <w:szCs w:val="28"/>
         </w:rPr>
         <w:pict w14:anchorId="2B0B22AE">
-          <v:rect id="_x0000_i1035" style="width:0;height:1.5pt" o:hralign="center" o:hrstd="t" o:hr="t" fillcolor="#a0a0a0" stroked="f"/>
+          <v:rect id="_x0000_i1034" style="width:0;height:1.5pt" o:hralign="center" o:hrstd="t" o:hr="t" fillcolor="#a0a0a0" stroked="f"/>
         </w:pict>
       </w:r>
     </w:p>
@@ -6961,7 +6933,6 @@
           <w:sz w:val="28"/>
           <w:szCs w:val="28"/>
         </w:rPr>
-        <w:lastRenderedPageBreak/>
         <w:t>📝</w:t>
       </w:r>
       <w:r>
@@ -7231,6 +7202,7 @@
                 <w:sz w:val="28"/>
                 <w:szCs w:val="28"/>
               </w:rPr>
+              <w:lastRenderedPageBreak/>
               <w:t>GET</w:t>
             </w:r>
             <w:r>
@@ -7674,6 +7646,21 @@
               </w:rPr>
               <w:t>GET</w:t>
             </w:r>
+            <w:r>
+              <w:rPr>
+                <w:sz w:val="28"/>
+                <w:szCs w:val="28"/>
+              </w:rPr>
+              <w:t xml:space="preserve"> </w:t>
+            </w:r>
+            <w:r>
+              <w:rPr>
+                <w:rFonts w:ascii="Segoe UI Symbol" w:hAnsi="Segoe UI Symbol" w:cs="Segoe UI Symbol"/>
+                <w:sz w:val="28"/>
+                <w:szCs w:val="28"/>
+              </w:rPr>
+              <w:t>✔</w:t>
+            </w:r>
           </w:p>
         </w:tc>
         <w:tc>
@@ -7763,6 +7750,21 @@
               </w:rPr>
               <w:t>PUT</w:t>
             </w:r>
+            <w:r>
+              <w:rPr>
+                <w:sz w:val="28"/>
+                <w:szCs w:val="28"/>
+              </w:rPr>
+              <w:t xml:space="preserve"> </w:t>
+            </w:r>
+            <w:r>
+              <w:rPr>
+                <w:rFonts w:ascii="Segoe UI Symbol" w:hAnsi="Segoe UI Symbol" w:cs="Segoe UI Symbol"/>
+                <w:sz w:val="28"/>
+                <w:szCs w:val="28"/>
+              </w:rPr>
+              <w:t>✔</w:t>
+            </w:r>
           </w:p>
         </w:tc>
         <w:tc>
@@ -7842,381 +7844,17 @@
           <w:szCs w:val="28"/>
         </w:rPr>
         <w:pict w14:anchorId="653E30F2">
-          <v:rect id="_x0000_i1036" style="width:0;height:1.5pt" o:hralign="center" o:hrstd="t" o:hr="t" fillcolor="#a0a0a0" stroked="f"/>
+          <v:rect id="_x0000_i1035" style="width:0;height:1.5pt" o:hralign="center" o:hrstd="t" o:hr="t" fillcolor="#a0a0a0" stroked="f"/>
         </w:pict>
       </w:r>
     </w:p>
     <w:p>
       <w:pPr>
         <w:rPr>
-          <w:b/>
-          <w:bCs/>
           <w:sz w:val="28"/>
           <w:szCs w:val="28"/>
         </w:rPr>
       </w:pPr>
-      <w:r>
-        <w:rPr>
-          <w:rFonts w:ascii="Segoe UI Emoji" w:hAnsi="Segoe UI Emoji" w:cs="Segoe UI Emoji"/>
-          <w:b/>
-          <w:bCs/>
-          <w:sz w:val="28"/>
-          <w:szCs w:val="28"/>
-        </w:rPr>
-        <w:t>📘</w:t>
-      </w:r>
-      <w:r>
-        <w:rPr>
-          <w:b/>
-          <w:bCs/>
-          <w:sz w:val="28"/>
-          <w:szCs w:val="28"/>
-        </w:rPr>
-        <w:t xml:space="preserve"> 5. PUBLIC COURSE APIs (READ-ONLY)</w:t>
-      </w:r>
-    </w:p>
-    <w:tbl>
-      <w:tblPr>
-        <w:tblW w:w="0" w:type="auto"/>
-        <w:tblCellSpacing w:w="15" w:type="dxa"/>
-        <w:tblCellMar>
-          <w:top w:w="15" w:type="dxa"/>
-          <w:left w:w="15" w:type="dxa"/>
-          <w:bottom w:w="15" w:type="dxa"/>
-          <w:right w:w="15" w:type="dxa"/>
-        </w:tblCellMar>
-        <w:tblLook w:val="04A0" w:firstRow="1" w:lastRow="0" w:firstColumn="1" w:lastColumn="0" w:noHBand="0" w:noVBand="1"/>
-      </w:tblPr>
-      <w:tblGrid>
-        <w:gridCol w:w="1007"/>
-        <w:gridCol w:w="2729"/>
-        <w:gridCol w:w="1888"/>
-      </w:tblGrid>
-      <w:tr>
-        <w:trPr>
-          <w:tblHeader/>
-          <w:tblCellSpacing w:w="15" w:type="dxa"/>
-        </w:trPr>
-        <w:tc>
-          <w:tcPr>
-            <w:tcW w:w="0" w:type="auto"/>
-            <w:vAlign w:val="center"/>
-            <w:hideMark/>
-          </w:tcPr>
-          <w:p>
-            <w:pPr>
-              <w:rPr>
-                <w:b/>
-                <w:bCs/>
-                <w:sz w:val="28"/>
-                <w:szCs w:val="28"/>
-              </w:rPr>
-            </w:pPr>
-            <w:r>
-              <w:rPr>
-                <w:b/>
-                <w:bCs/>
-                <w:sz w:val="28"/>
-                <w:szCs w:val="28"/>
-              </w:rPr>
-              <w:t>Method</w:t>
-            </w:r>
-          </w:p>
-        </w:tc>
-        <w:tc>
-          <w:tcPr>
-            <w:tcW w:w="0" w:type="auto"/>
-            <w:vAlign w:val="center"/>
-            <w:hideMark/>
-          </w:tcPr>
-          <w:p>
-            <w:pPr>
-              <w:rPr>
-                <w:b/>
-                <w:bCs/>
-                <w:sz w:val="28"/>
-                <w:szCs w:val="28"/>
-              </w:rPr>
-            </w:pPr>
-            <w:r>
-              <w:rPr>
-                <w:b/>
-                <w:bCs/>
-                <w:sz w:val="28"/>
-                <w:szCs w:val="28"/>
-              </w:rPr>
-              <w:t>URL</w:t>
-            </w:r>
-          </w:p>
-        </w:tc>
-        <w:tc>
-          <w:tcPr>
-            <w:tcW w:w="0" w:type="auto"/>
-            <w:vAlign w:val="center"/>
-            <w:hideMark/>
-          </w:tcPr>
-          <w:p>
-            <w:pPr>
-              <w:rPr>
-                <w:b/>
-                <w:bCs/>
-                <w:sz w:val="28"/>
-                <w:szCs w:val="28"/>
-              </w:rPr>
-            </w:pPr>
-            <w:r>
-              <w:rPr>
-                <w:b/>
-                <w:bCs/>
-                <w:sz w:val="28"/>
-                <w:szCs w:val="28"/>
-              </w:rPr>
-              <w:t>Description</w:t>
-            </w:r>
-          </w:p>
-        </w:tc>
-      </w:tr>
-      <w:tr>
-        <w:trPr>
-          <w:tblCellSpacing w:w="15" w:type="dxa"/>
-        </w:trPr>
-        <w:tc>
-          <w:tcPr>
-            <w:tcW w:w="0" w:type="auto"/>
-            <w:vAlign w:val="center"/>
-            <w:hideMark/>
-          </w:tcPr>
-          <w:p>
-            <w:pPr>
-              <w:rPr>
-                <w:sz w:val="28"/>
-                <w:szCs w:val="28"/>
-              </w:rPr>
-            </w:pPr>
-            <w:r>
-              <w:rPr>
-                <w:sz w:val="28"/>
-                <w:szCs w:val="28"/>
-              </w:rPr>
-              <w:t>GET</w:t>
-            </w:r>
-          </w:p>
-        </w:tc>
-        <w:tc>
-          <w:tcPr>
-            <w:tcW w:w="0" w:type="auto"/>
-            <w:vAlign w:val="center"/>
-            <w:hideMark/>
-          </w:tcPr>
-          <w:p>
-            <w:pPr>
-              <w:rPr>
-                <w:sz w:val="28"/>
-                <w:szCs w:val="28"/>
-              </w:rPr>
-            </w:pPr>
-            <w:r>
-              <w:rPr>
-                <w:sz w:val="28"/>
-                <w:szCs w:val="28"/>
-              </w:rPr>
-              <w:t>/</w:t>
-            </w:r>
-            <w:proofErr w:type="spellStart"/>
-            <w:r>
-              <w:rPr>
-                <w:sz w:val="28"/>
-                <w:szCs w:val="28"/>
-              </w:rPr>
-              <w:t>api</w:t>
-            </w:r>
-            <w:proofErr w:type="spellEnd"/>
-            <w:r>
-              <w:rPr>
-                <w:sz w:val="28"/>
-                <w:szCs w:val="28"/>
-              </w:rPr>
-              <w:t>/courses</w:t>
-            </w:r>
-          </w:p>
-        </w:tc>
-        <w:tc>
-          <w:tcPr>
-            <w:tcW w:w="0" w:type="auto"/>
-            <w:vAlign w:val="center"/>
-            <w:hideMark/>
-          </w:tcPr>
-          <w:p>
-            <w:pPr>
-              <w:rPr>
-                <w:sz w:val="28"/>
-                <w:szCs w:val="28"/>
-              </w:rPr>
-            </w:pPr>
-            <w:r>
-              <w:rPr>
-                <w:sz w:val="28"/>
-                <w:szCs w:val="28"/>
-              </w:rPr>
-              <w:t>View all courses</w:t>
-            </w:r>
-          </w:p>
-        </w:tc>
-      </w:tr>
-      <w:tr>
-        <w:trPr>
-          <w:tblCellSpacing w:w="15" w:type="dxa"/>
-        </w:trPr>
-        <w:tc>
-          <w:tcPr>
-            <w:tcW w:w="0" w:type="auto"/>
-            <w:vAlign w:val="center"/>
-            <w:hideMark/>
-          </w:tcPr>
-          <w:p>
-            <w:pPr>
-              <w:rPr>
-                <w:sz w:val="28"/>
-                <w:szCs w:val="28"/>
-              </w:rPr>
-            </w:pPr>
-            <w:r>
-              <w:rPr>
-                <w:sz w:val="28"/>
-                <w:szCs w:val="28"/>
-              </w:rPr>
-              <w:t>GET</w:t>
-            </w:r>
-          </w:p>
-        </w:tc>
-        <w:tc>
-          <w:tcPr>
-            <w:tcW w:w="0" w:type="auto"/>
-            <w:vAlign w:val="center"/>
-            <w:hideMark/>
-          </w:tcPr>
-          <w:p>
-            <w:pPr>
-              <w:rPr>
-                <w:sz w:val="28"/>
-                <w:szCs w:val="28"/>
-              </w:rPr>
-            </w:pPr>
-            <w:r>
-              <w:rPr>
-                <w:sz w:val="28"/>
-                <w:szCs w:val="28"/>
-              </w:rPr>
-              <w:t>/</w:t>
-            </w:r>
-            <w:proofErr w:type="spellStart"/>
-            <w:proofErr w:type="gramStart"/>
-            <w:r>
-              <w:rPr>
-                <w:sz w:val="28"/>
-                <w:szCs w:val="28"/>
-              </w:rPr>
-              <w:t>api</w:t>
-            </w:r>
-            <w:proofErr w:type="spellEnd"/>
-            <w:proofErr w:type="gramEnd"/>
-            <w:r>
-              <w:rPr>
-                <w:sz w:val="28"/>
-                <w:szCs w:val="28"/>
-              </w:rPr>
-              <w:t>/courses/{</w:t>
-            </w:r>
-            <w:proofErr w:type="spellStart"/>
-            <w:r>
-              <w:rPr>
-                <w:sz w:val="28"/>
-                <w:szCs w:val="28"/>
-              </w:rPr>
-              <w:t>courseId</w:t>
-            </w:r>
-            <w:proofErr w:type="spellEnd"/>
-            <w:r>
-              <w:rPr>
-                <w:sz w:val="28"/>
-                <w:szCs w:val="28"/>
-              </w:rPr>
-              <w:t>}</w:t>
-            </w:r>
-          </w:p>
-        </w:tc>
-        <w:tc>
-          <w:tcPr>
-            <w:tcW w:w="0" w:type="auto"/>
-            <w:vAlign w:val="center"/>
-            <w:hideMark/>
-          </w:tcPr>
-          <w:p>
-            <w:pPr>
-              <w:rPr>
-                <w:sz w:val="28"/>
-                <w:szCs w:val="28"/>
-              </w:rPr>
-            </w:pPr>
-            <w:r>
-              <w:rPr>
-                <w:sz w:val="28"/>
-                <w:szCs w:val="28"/>
-              </w:rPr>
-              <w:t>Course details</w:t>
-            </w:r>
-          </w:p>
-        </w:tc>
-      </w:tr>
-    </w:tbl>
-    <w:p>
-      <w:pPr>
-        <w:rPr>
-          <w:sz w:val="28"/>
-          <w:szCs w:val="28"/>
-        </w:rPr>
-      </w:pPr>
-      <w:r>
-        <w:rPr>
-          <w:rFonts w:ascii="Segoe UI Emoji" w:hAnsi="Segoe UI Emoji" w:cs="Segoe UI Emoji"/>
-          <w:sz w:val="28"/>
-          <w:szCs w:val="28"/>
-        </w:rPr>
-        <w:t>🔐</w:t>
-      </w:r>
-      <w:r>
-        <w:rPr>
-          <w:sz w:val="28"/>
-          <w:szCs w:val="28"/>
-        </w:rPr>
-        <w:t xml:space="preserve"> Students must be logged in to </w:t>
-      </w:r>
-      <w:proofErr w:type="spellStart"/>
-      <w:r>
-        <w:rPr>
-          <w:sz w:val="28"/>
-          <w:szCs w:val="28"/>
-        </w:rPr>
-        <w:t>enroll</w:t>
-      </w:r>
-      <w:proofErr w:type="spellEnd"/>
-    </w:p>
-    <w:p>
-      <w:pPr>
-        <w:rPr>
-          <w:sz w:val="28"/>
-          <w:szCs w:val="28"/>
-        </w:rPr>
-      </w:pPr>
-      <w:r>
-        <w:rPr>
-          <w:sz w:val="28"/>
-          <w:szCs w:val="28"/>
-        </w:rPr>
-        <w:pict w14:anchorId="1DE8A10D">
-          <v:rect id="_x0000_i1037" style="width:0;height:1.5pt" o:hralign="center" o:hrstd="t" o:hr="t" fillcolor="#a0a0a0" stroked="f"/>
-        </w:pict>
-      </w:r>
     </w:p>
     <w:p>
       <w:pPr>
@@ -8365,7 +8003,7 @@
                 <w:sz w:val="28"/>
                 <w:szCs w:val="28"/>
               </w:rPr>
-              <w:t>Login, view courses</w:t>
+              <w:t>Login</w:t>
             </w:r>
           </w:p>
         </w:tc>

</xml_diff>